<commit_message>
Change asset list, fixed health of bosses
</commit_message>
<xml_diff>
--- a/Asset List.docx
+++ b/Asset List.docx
@@ -36,8 +36,17 @@
           <w:rFonts w:ascii="Hobo Std" w:hAnsi="Hobo Std" w:cs="Leelawadee UI"/>
           <w:sz w:val="24"/>
         </w:rPr>
-        <w:t>Flame hoop</w:t>
-      </w:r>
+        <w:t>Cir</w:t>
+      </w:r>
+      <w:r>
+        <w:rPr>
+          <w:rFonts w:ascii="Hobo Std" w:hAnsi="Hobo Std" w:cs="Leelawadee UI"/>
+          <w:sz w:val="24"/>
+        </w:rPr>
+        <w:t>cus tent entrance from outside</w:t>
+      </w:r>
+      <w:bookmarkStart w:id="0" w:name="_GoBack"/>
+      <w:bookmarkEnd w:id="0"/>
     </w:p>
     <w:p>
       <w:pPr>
@@ -52,14 +61,19 @@
           <w:sz w:val="24"/>
         </w:rPr>
       </w:pPr>
-      <w:bookmarkStart w:id="0" w:name="_GoBack"/>
-      <w:bookmarkEnd w:id="0"/>
-      <w:r>
-        <w:rPr>
-          <w:rFonts w:ascii="Hobo Std" w:hAnsi="Hobo Std" w:cs="Leelawadee UI"/>
-          <w:sz w:val="24"/>
-        </w:rPr>
-        <w:t>Unicycle</w:t>
+      <w:r>
+        <w:rPr>
+          <w:rFonts w:ascii="Hobo Std" w:hAnsi="Hobo Std" w:cs="Leelawadee UI"/>
+          <w:sz w:val="24"/>
+        </w:rPr>
+        <w:t>Spell 1</w:t>
+      </w:r>
+      <w:r>
+        <w:rPr>
+          <w:rFonts w:ascii="Hobo Std" w:hAnsi="Hobo Std" w:cs="Leelawadee UI"/>
+          <w:sz w:val="24"/>
+        </w:rPr>
+        <w:t xml:space="preserve"> model</w:t>
       </w:r>
     </w:p>
     <w:p>
@@ -80,7 +94,14 @@
           <w:rFonts w:ascii="Hobo Std" w:hAnsi="Hobo Std" w:cs="Leelawadee UI"/>
           <w:sz w:val="24"/>
         </w:rPr>
-        <w:t>Balloon Gun</w:t>
+        <w:t>Spell 2</w:t>
+      </w:r>
+      <w:r>
+        <w:rPr>
+          <w:rFonts w:ascii="Hobo Std" w:hAnsi="Hobo Std" w:cs="Leelawadee UI"/>
+          <w:sz w:val="24"/>
+        </w:rPr>
+        <w:t xml:space="preserve"> model</w:t>
       </w:r>
     </w:p>
     <w:p>
@@ -101,7 +122,14 @@
           <w:rFonts w:ascii="Hobo Std" w:hAnsi="Hobo Std" w:cs="Leelawadee UI"/>
           <w:sz w:val="24"/>
         </w:rPr>
-        <w:t>Balloon Unbent</w:t>
+        <w:t>Spell 4</w:t>
+      </w:r>
+      <w:r>
+        <w:rPr>
+          <w:rFonts w:ascii="Hobo Std" w:hAnsi="Hobo Std" w:cs="Leelawadee UI"/>
+          <w:sz w:val="24"/>
+        </w:rPr>
+        <w:t xml:space="preserve"> model</w:t>
       </w:r>
     </w:p>
     <w:p>
@@ -122,7 +150,14 @@
           <w:rFonts w:ascii="Hobo Std" w:hAnsi="Hobo Std" w:cs="Leelawadee UI"/>
           <w:sz w:val="24"/>
         </w:rPr>
-        <w:t>Balloon gun transforming cloud thing</w:t>
+        <w:t>Spell 6</w:t>
+      </w:r>
+      <w:r>
+        <w:rPr>
+          <w:rFonts w:ascii="Hobo Std" w:hAnsi="Hobo Std" w:cs="Leelawadee UI"/>
+          <w:sz w:val="24"/>
+        </w:rPr>
+        <w:t xml:space="preserve"> model</w:t>
       </w:r>
     </w:p>
     <w:p>
@@ -143,7 +178,14 @@
           <w:rFonts w:ascii="Hobo Std" w:hAnsi="Hobo Std" w:cs="Leelawadee UI"/>
           <w:sz w:val="24"/>
         </w:rPr>
-        <w:t>Circus tent entrance from inside</w:t>
+        <w:t>Spell 7</w:t>
+      </w:r>
+      <w:r>
+        <w:rPr>
+          <w:rFonts w:ascii="Hobo Std" w:hAnsi="Hobo Std" w:cs="Leelawadee UI"/>
+          <w:sz w:val="24"/>
+        </w:rPr>
+        <w:t xml:space="preserve"> model</w:t>
       </w:r>
     </w:p>
     <w:p>
@@ -164,7 +206,14 @@
           <w:rFonts w:ascii="Hobo Std" w:hAnsi="Hobo Std" w:cs="Leelawadee UI"/>
           <w:sz w:val="24"/>
         </w:rPr>
-        <w:t>Circus tent entrance from outside (for different scenes)</w:t>
+        <w:t>Spell 9</w:t>
+      </w:r>
+      <w:r>
+        <w:rPr>
+          <w:rFonts w:ascii="Hobo Std" w:hAnsi="Hobo Std" w:cs="Leelawadee UI"/>
+          <w:sz w:val="24"/>
+        </w:rPr>
+        <w:t xml:space="preserve"> model</w:t>
       </w:r>
     </w:p>
     <w:p>
@@ -185,7 +234,21 @@
           <w:rFonts w:ascii="Hobo Std" w:hAnsi="Hobo Std" w:cs="Leelawadee UI"/>
           <w:sz w:val="24"/>
         </w:rPr>
-        <w:t>Circus Stuff</w:t>
+        <w:t>Spell 1</w:t>
+      </w:r>
+      <w:r>
+        <w:rPr>
+          <w:rFonts w:ascii="Hobo Std" w:hAnsi="Hobo Std" w:cs="Leelawadee UI"/>
+          <w:sz w:val="24"/>
+        </w:rPr>
+        <w:t>0</w:t>
+      </w:r>
+      <w:r>
+        <w:rPr>
+          <w:rFonts w:ascii="Hobo Std" w:hAnsi="Hobo Std" w:cs="Leelawadee UI"/>
+          <w:sz w:val="24"/>
+        </w:rPr>
+        <w:t xml:space="preserve"> model</w:t>
       </w:r>
     </w:p>
     <w:p>
@@ -206,7 +269,21 @@
           <w:rFonts w:ascii="Hobo Std" w:hAnsi="Hobo Std" w:cs="Leelawadee UI"/>
           <w:sz w:val="24"/>
         </w:rPr>
-        <w:t>Hospital Stuff</w:t>
+        <w:t>Spell 1</w:t>
+      </w:r>
+      <w:r>
+        <w:rPr>
+          <w:rFonts w:ascii="Hobo Std" w:hAnsi="Hobo Std" w:cs="Leelawadee UI"/>
+          <w:sz w:val="24"/>
+        </w:rPr>
+        <w:t>1</w:t>
+      </w:r>
+      <w:r>
+        <w:rPr>
+          <w:rFonts w:ascii="Hobo Std" w:hAnsi="Hobo Std" w:cs="Leelawadee UI"/>
+          <w:sz w:val="24"/>
+        </w:rPr>
+        <w:t xml:space="preserve"> model</w:t>
       </w:r>
     </w:p>
     <w:p>
@@ -227,7 +304,203 @@
           <w:rFonts w:ascii="Hobo Std" w:hAnsi="Hobo Std" w:cs="Leelawadee UI"/>
           <w:sz w:val="24"/>
         </w:rPr>
-        <w:t>Ice/snow Stuff</w:t>
+        <w:t>Spell 1</w:t>
+      </w:r>
+      <w:r>
+        <w:rPr>
+          <w:rFonts w:ascii="Hobo Std" w:hAnsi="Hobo Std" w:cs="Leelawadee UI"/>
+          <w:sz w:val="24"/>
+        </w:rPr>
+        <w:t xml:space="preserve">2 </w:t>
+      </w:r>
+      <w:r>
+        <w:rPr>
+          <w:rFonts w:ascii="Hobo Std" w:hAnsi="Hobo Std" w:cs="Leelawadee UI"/>
+          <w:sz w:val="24"/>
+        </w:rPr>
+        <w:t xml:space="preserve">model </w:t>
+      </w:r>
+      <w:r>
+        <w:rPr>
+          <w:rFonts w:ascii="Hobo Std" w:hAnsi="Hobo Std" w:cs="Leelawadee UI"/>
+          <w:sz w:val="24"/>
+        </w:rPr>
+        <w:t>(Maybe)</w:t>
+      </w:r>
+    </w:p>
+    <w:p>
+      <w:pPr>
+        <w:pStyle w:val="ListParagraph"/>
+        <w:numPr>
+          <w:ilvl w:val="0"/>
+          <w:numId w:val="1"/>
+        </w:numPr>
+        <w:spacing w:line="360" w:lineRule="auto"/>
+        <w:rPr>
+          <w:rFonts w:ascii="Hobo Std" w:hAnsi="Hobo Std" w:cs="Leelawadee UI"/>
+          <w:sz w:val="24"/>
+        </w:rPr>
+      </w:pPr>
+      <w:r>
+        <w:rPr>
+          <w:rFonts w:ascii="Hobo Std" w:hAnsi="Hobo Std" w:cs="Leelawadee UI"/>
+          <w:sz w:val="24"/>
+        </w:rPr>
+        <w:t>Spell 1</w:t>
+      </w:r>
+      <w:r>
+        <w:rPr>
+          <w:rFonts w:ascii="Hobo Std" w:hAnsi="Hobo Std" w:cs="Leelawadee UI"/>
+          <w:sz w:val="24"/>
+        </w:rPr>
+        <w:t>3</w:t>
+      </w:r>
+      <w:r>
+        <w:rPr>
+          <w:rFonts w:ascii="Hobo Std" w:hAnsi="Hobo Std" w:cs="Leelawadee UI"/>
+          <w:sz w:val="24"/>
+        </w:rPr>
+        <w:t xml:space="preserve"> model</w:t>
+      </w:r>
+    </w:p>
+    <w:p>
+      <w:pPr>
+        <w:pStyle w:val="ListParagraph"/>
+        <w:numPr>
+          <w:ilvl w:val="0"/>
+          <w:numId w:val="1"/>
+        </w:numPr>
+        <w:spacing w:line="360" w:lineRule="auto"/>
+        <w:rPr>
+          <w:rFonts w:ascii="Hobo Std" w:hAnsi="Hobo Std" w:cs="Leelawadee UI"/>
+          <w:sz w:val="24"/>
+        </w:rPr>
+      </w:pPr>
+      <w:r>
+        <w:rPr>
+          <w:rFonts w:ascii="Hobo Std" w:hAnsi="Hobo Std" w:cs="Leelawadee UI"/>
+          <w:sz w:val="24"/>
+        </w:rPr>
+        <w:t>Spell 1</w:t>
+      </w:r>
+      <w:r>
+        <w:rPr>
+          <w:rFonts w:ascii="Hobo Std" w:hAnsi="Hobo Std" w:cs="Leelawadee UI"/>
+          <w:sz w:val="24"/>
+        </w:rPr>
+        <w:t>4</w:t>
+      </w:r>
+      <w:r>
+        <w:rPr>
+          <w:rFonts w:ascii="Hobo Std" w:hAnsi="Hobo Std" w:cs="Leelawadee UI"/>
+          <w:sz w:val="24"/>
+        </w:rPr>
+        <w:t xml:space="preserve"> model</w:t>
+      </w:r>
+    </w:p>
+    <w:p>
+      <w:pPr>
+        <w:pStyle w:val="ListParagraph"/>
+        <w:numPr>
+          <w:ilvl w:val="0"/>
+          <w:numId w:val="1"/>
+        </w:numPr>
+        <w:spacing w:line="360" w:lineRule="auto"/>
+        <w:rPr>
+          <w:rFonts w:ascii="Hobo Std" w:hAnsi="Hobo Std" w:cs="Leelawadee UI"/>
+          <w:sz w:val="24"/>
+        </w:rPr>
+      </w:pPr>
+      <w:r>
+        <w:rPr>
+          <w:rFonts w:ascii="Hobo Std" w:hAnsi="Hobo Std" w:cs="Leelawadee UI"/>
+          <w:sz w:val="24"/>
+        </w:rPr>
+        <w:t>Spell 1</w:t>
+      </w:r>
+      <w:r>
+        <w:rPr>
+          <w:rFonts w:ascii="Hobo Std" w:hAnsi="Hobo Std" w:cs="Leelawadee UI"/>
+          <w:sz w:val="24"/>
+        </w:rPr>
+        <w:t>5</w:t>
+      </w:r>
+      <w:r>
+        <w:rPr>
+          <w:rFonts w:ascii="Hobo Std" w:hAnsi="Hobo Std" w:cs="Leelawadee UI"/>
+          <w:sz w:val="24"/>
+        </w:rPr>
+        <w:t xml:space="preserve"> model</w:t>
+      </w:r>
+    </w:p>
+    <w:p>
+      <w:pPr>
+        <w:pStyle w:val="ListParagraph"/>
+        <w:numPr>
+          <w:ilvl w:val="0"/>
+          <w:numId w:val="1"/>
+        </w:numPr>
+        <w:spacing w:line="360" w:lineRule="auto"/>
+        <w:rPr>
+          <w:rFonts w:ascii="Hobo Std" w:hAnsi="Hobo Std" w:cs="Leelawadee UI"/>
+          <w:sz w:val="24"/>
+        </w:rPr>
+      </w:pPr>
+      <w:r>
+        <w:rPr>
+          <w:rFonts w:ascii="Hobo Std" w:hAnsi="Hobo Std" w:cs="Leelawadee UI"/>
+          <w:sz w:val="24"/>
+        </w:rPr>
+        <w:t>Spell 1</w:t>
+      </w:r>
+      <w:r>
+        <w:rPr>
+          <w:rFonts w:ascii="Hobo Std" w:hAnsi="Hobo Std" w:cs="Leelawadee UI"/>
+          <w:sz w:val="24"/>
+        </w:rPr>
+        <w:t>6</w:t>
+      </w:r>
+      <w:r>
+        <w:rPr>
+          <w:rFonts w:ascii="Hobo Std" w:hAnsi="Hobo Std" w:cs="Leelawadee UI"/>
+          <w:sz w:val="24"/>
+        </w:rPr>
+        <w:t xml:space="preserve"> model</w:t>
+      </w:r>
+    </w:p>
+    <w:p>
+      <w:pPr>
+        <w:pStyle w:val="ListParagraph"/>
+        <w:numPr>
+          <w:ilvl w:val="0"/>
+          <w:numId w:val="1"/>
+        </w:numPr>
+        <w:spacing w:line="360" w:lineRule="auto"/>
+        <w:rPr>
+          <w:rFonts w:ascii="Hobo Std" w:hAnsi="Hobo Std" w:cs="Leelawadee UI"/>
+          <w:sz w:val="24"/>
+        </w:rPr>
+      </w:pPr>
+      <w:r>
+        <w:rPr>
+          <w:rFonts w:ascii="Hobo Std" w:hAnsi="Hobo Std" w:cs="Leelawadee UI"/>
+          <w:sz w:val="24"/>
+        </w:rPr>
+        <w:t>Spell 1</w:t>
+      </w:r>
+      <w:r>
+        <w:rPr>
+          <w:rFonts w:ascii="Hobo Std" w:hAnsi="Hobo Std" w:cs="Leelawadee UI"/>
+          <w:sz w:val="24"/>
+        </w:rPr>
+        <w:t>9</w:t>
+      </w:r>
+      <w:r>
+        <w:rPr>
+          <w:rFonts w:ascii="Hobo Std" w:hAnsi="Hobo Std" w:cs="Leelawadee UI"/>
+          <w:sz w:val="24"/>
+        </w:rPr>
+        <w:t xml:space="preserve"> model</w:t>
       </w:r>
     </w:p>
     <w:sectPr>

</xml_diff>

<commit_message>
Edited spell models, updated asset list
</commit_message>
<xml_diff>
--- a/Asset List.docx
+++ b/Asset List.docx
@@ -36,472 +36,94 @@
           <w:rFonts w:ascii="Hobo Std" w:hAnsi="Hobo Std" w:cs="Leelawadee UI"/>
           <w:sz w:val="24"/>
         </w:rPr>
-        <w:t>Cir</w:t>
+        <w:t>Assets for Frozen Tundra Level:</w:t>
       </w:r>
+    </w:p>
+    <w:p>
+      <w:pPr>
+        <w:pStyle w:val="ListParagraph"/>
+        <w:numPr>
+          <w:ilvl w:val="1"/>
+          <w:numId w:val="1"/>
+        </w:numPr>
+        <w:spacing w:line="360" w:lineRule="auto"/>
+        <w:rPr>
+          <w:rFonts w:ascii="Hobo Std" w:hAnsi="Hobo Std" w:cs="Leelawadee UI"/>
+          <w:sz w:val="24"/>
+        </w:rPr>
+      </w:pPr>
       <w:r>
         <w:rPr>
           <w:rFonts w:ascii="Hobo Std" w:hAnsi="Hobo Std" w:cs="Leelawadee UI"/>
           <w:sz w:val="24"/>
         </w:rPr>
-        <w:t>cus tent entrance from outside</w:t>
+        <w:t>Tall, thick ice shards (some rounded, some more flat sided, some covered in snow, etc) * 3</w:t>
+      </w:r>
+    </w:p>
+    <w:p>
+      <w:pPr>
+        <w:pStyle w:val="ListParagraph"/>
+        <w:numPr>
+          <w:ilvl w:val="1"/>
+          <w:numId w:val="1"/>
+        </w:numPr>
+        <w:spacing w:line="360" w:lineRule="auto"/>
+        <w:rPr>
+          <w:rFonts w:ascii="Hobo Std" w:hAnsi="Hobo Std" w:cs="Leelawadee UI"/>
+          <w:sz w:val="24"/>
+        </w:rPr>
+      </w:pPr>
+      <w:r>
+        <w:rPr>
+          <w:rFonts w:ascii="Hobo Std" w:hAnsi="Hobo Std" w:cs="Leelawadee UI"/>
+          <w:sz w:val="24"/>
+        </w:rPr>
+        <w:t>Large Bolder (Rock or ice) * 2</w:t>
+      </w:r>
+    </w:p>
+    <w:p>
+      <w:pPr>
+        <w:pStyle w:val="ListParagraph"/>
+        <w:numPr>
+          <w:ilvl w:val="1"/>
+          <w:numId w:val="1"/>
+        </w:numPr>
+        <w:spacing w:line="360" w:lineRule="auto"/>
+        <w:rPr>
+          <w:rFonts w:ascii="Hobo Std" w:hAnsi="Hobo Std" w:cs="Leelawadee UI"/>
+          <w:sz w:val="24"/>
+        </w:rPr>
+      </w:pPr>
+      <w:r>
+        <w:rPr>
+          <w:rFonts w:ascii="Hobo Std" w:hAnsi="Hobo Std" w:cs="Leelawadee UI"/>
+          <w:sz w:val="24"/>
+        </w:rPr>
+        <w:t>Glowing Crystals * 3</w:t>
+      </w:r>
+    </w:p>
+    <w:p>
+      <w:pPr>
+        <w:pStyle w:val="ListParagraph"/>
+        <w:numPr>
+          <w:ilvl w:val="1"/>
+          <w:numId w:val="1"/>
+        </w:numPr>
+        <w:spacing w:line="360" w:lineRule="auto"/>
+        <w:rPr>
+          <w:rFonts w:ascii="Hobo Std" w:hAnsi="Hobo Std" w:cs="Leelawadee UI"/>
+          <w:sz w:val="24"/>
+        </w:rPr>
+      </w:pPr>
+      <w:r>
+        <w:rPr>
+          <w:rFonts w:ascii="Hobo Std" w:hAnsi="Hobo Std" w:cs="Leelawadee UI"/>
+          <w:sz w:val="24"/>
+        </w:rPr>
+        <w:t>Ice/Rock Columns * 2</w:t>
       </w:r>
       <w:bookmarkStart w:id="0" w:name="_GoBack"/>
       <w:bookmarkEnd w:id="0"/>
-    </w:p>
-    <w:p>
-      <w:pPr>
-        <w:pStyle w:val="ListParagraph"/>
-        <w:numPr>
-          <w:ilvl w:val="0"/>
-          <w:numId w:val="1"/>
-        </w:numPr>
-        <w:spacing w:line="360" w:lineRule="auto"/>
-        <w:rPr>
-          <w:rFonts w:ascii="Hobo Std" w:hAnsi="Hobo Std" w:cs="Leelawadee UI"/>
-          <w:sz w:val="24"/>
-        </w:rPr>
-      </w:pPr>
-      <w:r>
-        <w:rPr>
-          <w:rFonts w:ascii="Hobo Std" w:hAnsi="Hobo Std" w:cs="Leelawadee UI"/>
-          <w:sz w:val="24"/>
-        </w:rPr>
-        <w:t>Spell 1</w:t>
-      </w:r>
-      <w:r>
-        <w:rPr>
-          <w:rFonts w:ascii="Hobo Std" w:hAnsi="Hobo Std" w:cs="Leelawadee UI"/>
-          <w:sz w:val="24"/>
-        </w:rPr>
-        <w:t xml:space="preserve"> model</w:t>
-      </w:r>
-    </w:p>
-    <w:p>
-      <w:pPr>
-        <w:pStyle w:val="ListParagraph"/>
-        <w:numPr>
-          <w:ilvl w:val="0"/>
-          <w:numId w:val="1"/>
-        </w:numPr>
-        <w:spacing w:line="360" w:lineRule="auto"/>
-        <w:rPr>
-          <w:rFonts w:ascii="Hobo Std" w:hAnsi="Hobo Std" w:cs="Leelawadee UI"/>
-          <w:sz w:val="24"/>
-        </w:rPr>
-      </w:pPr>
-      <w:r>
-        <w:rPr>
-          <w:rFonts w:ascii="Hobo Std" w:hAnsi="Hobo Std" w:cs="Leelawadee UI"/>
-          <w:sz w:val="24"/>
-        </w:rPr>
-        <w:t>Spell 2</w:t>
-      </w:r>
-      <w:r>
-        <w:rPr>
-          <w:rFonts w:ascii="Hobo Std" w:hAnsi="Hobo Std" w:cs="Leelawadee UI"/>
-          <w:sz w:val="24"/>
-        </w:rPr>
-        <w:t xml:space="preserve"> model</w:t>
-      </w:r>
-    </w:p>
-    <w:p>
-      <w:pPr>
-        <w:pStyle w:val="ListParagraph"/>
-        <w:numPr>
-          <w:ilvl w:val="0"/>
-          <w:numId w:val="1"/>
-        </w:numPr>
-        <w:spacing w:line="360" w:lineRule="auto"/>
-        <w:rPr>
-          <w:rFonts w:ascii="Hobo Std" w:hAnsi="Hobo Std" w:cs="Leelawadee UI"/>
-          <w:sz w:val="24"/>
-        </w:rPr>
-      </w:pPr>
-      <w:r>
-        <w:rPr>
-          <w:rFonts w:ascii="Hobo Std" w:hAnsi="Hobo Std" w:cs="Leelawadee UI"/>
-          <w:sz w:val="24"/>
-        </w:rPr>
-        <w:t>Spell 4</w:t>
-      </w:r>
-      <w:r>
-        <w:rPr>
-          <w:rFonts w:ascii="Hobo Std" w:hAnsi="Hobo Std" w:cs="Leelawadee UI"/>
-          <w:sz w:val="24"/>
-        </w:rPr>
-        <w:t xml:space="preserve"> model</w:t>
-      </w:r>
-    </w:p>
-    <w:p>
-      <w:pPr>
-        <w:pStyle w:val="ListParagraph"/>
-        <w:numPr>
-          <w:ilvl w:val="0"/>
-          <w:numId w:val="1"/>
-        </w:numPr>
-        <w:spacing w:line="360" w:lineRule="auto"/>
-        <w:rPr>
-          <w:rFonts w:ascii="Hobo Std" w:hAnsi="Hobo Std" w:cs="Leelawadee UI"/>
-          <w:sz w:val="24"/>
-        </w:rPr>
-      </w:pPr>
-      <w:r>
-        <w:rPr>
-          <w:rFonts w:ascii="Hobo Std" w:hAnsi="Hobo Std" w:cs="Leelawadee UI"/>
-          <w:sz w:val="24"/>
-        </w:rPr>
-        <w:t>Spell 6</w:t>
-      </w:r>
-      <w:r>
-        <w:rPr>
-          <w:rFonts w:ascii="Hobo Std" w:hAnsi="Hobo Std" w:cs="Leelawadee UI"/>
-          <w:sz w:val="24"/>
-        </w:rPr>
-        <w:t xml:space="preserve"> model</w:t>
-      </w:r>
-    </w:p>
-    <w:p>
-      <w:pPr>
-        <w:pStyle w:val="ListParagraph"/>
-        <w:numPr>
-          <w:ilvl w:val="0"/>
-          <w:numId w:val="1"/>
-        </w:numPr>
-        <w:spacing w:line="360" w:lineRule="auto"/>
-        <w:rPr>
-          <w:rFonts w:ascii="Hobo Std" w:hAnsi="Hobo Std" w:cs="Leelawadee UI"/>
-          <w:sz w:val="24"/>
-        </w:rPr>
-      </w:pPr>
-      <w:r>
-        <w:rPr>
-          <w:rFonts w:ascii="Hobo Std" w:hAnsi="Hobo Std" w:cs="Leelawadee UI"/>
-          <w:sz w:val="24"/>
-        </w:rPr>
-        <w:t>Spell 7</w:t>
-      </w:r>
-      <w:r>
-        <w:rPr>
-          <w:rFonts w:ascii="Hobo Std" w:hAnsi="Hobo Std" w:cs="Leelawadee UI"/>
-          <w:sz w:val="24"/>
-        </w:rPr>
-        <w:t xml:space="preserve"> model</w:t>
-      </w:r>
-    </w:p>
-    <w:p>
-      <w:pPr>
-        <w:pStyle w:val="ListParagraph"/>
-        <w:numPr>
-          <w:ilvl w:val="0"/>
-          <w:numId w:val="1"/>
-        </w:numPr>
-        <w:spacing w:line="360" w:lineRule="auto"/>
-        <w:rPr>
-          <w:rFonts w:ascii="Hobo Std" w:hAnsi="Hobo Std" w:cs="Leelawadee UI"/>
-          <w:sz w:val="24"/>
-        </w:rPr>
-      </w:pPr>
-      <w:r>
-        <w:rPr>
-          <w:rFonts w:ascii="Hobo Std" w:hAnsi="Hobo Std" w:cs="Leelawadee UI"/>
-          <w:sz w:val="24"/>
-        </w:rPr>
-        <w:t>Spell 9</w:t>
-      </w:r>
-      <w:r>
-        <w:rPr>
-          <w:rFonts w:ascii="Hobo Std" w:hAnsi="Hobo Std" w:cs="Leelawadee UI"/>
-          <w:sz w:val="24"/>
-        </w:rPr>
-        <w:t xml:space="preserve"> model</w:t>
-      </w:r>
-    </w:p>
-    <w:p>
-      <w:pPr>
-        <w:pStyle w:val="ListParagraph"/>
-        <w:numPr>
-          <w:ilvl w:val="0"/>
-          <w:numId w:val="1"/>
-        </w:numPr>
-        <w:spacing w:line="360" w:lineRule="auto"/>
-        <w:rPr>
-          <w:rFonts w:ascii="Hobo Std" w:hAnsi="Hobo Std" w:cs="Leelawadee UI"/>
-          <w:sz w:val="24"/>
-        </w:rPr>
-      </w:pPr>
-      <w:r>
-        <w:rPr>
-          <w:rFonts w:ascii="Hobo Std" w:hAnsi="Hobo Std" w:cs="Leelawadee UI"/>
-          <w:sz w:val="24"/>
-        </w:rPr>
-        <w:t>Spell 1</w:t>
-      </w:r>
-      <w:r>
-        <w:rPr>
-          <w:rFonts w:ascii="Hobo Std" w:hAnsi="Hobo Std" w:cs="Leelawadee UI"/>
-          <w:sz w:val="24"/>
-        </w:rPr>
-        <w:t>0</w:t>
-      </w:r>
-      <w:r>
-        <w:rPr>
-          <w:rFonts w:ascii="Hobo Std" w:hAnsi="Hobo Std" w:cs="Leelawadee UI"/>
-          <w:sz w:val="24"/>
-        </w:rPr>
-        <w:t xml:space="preserve"> model</w:t>
-      </w:r>
-    </w:p>
-    <w:p>
-      <w:pPr>
-        <w:pStyle w:val="ListParagraph"/>
-        <w:numPr>
-          <w:ilvl w:val="0"/>
-          <w:numId w:val="1"/>
-        </w:numPr>
-        <w:spacing w:line="360" w:lineRule="auto"/>
-        <w:rPr>
-          <w:rFonts w:ascii="Hobo Std" w:hAnsi="Hobo Std" w:cs="Leelawadee UI"/>
-          <w:sz w:val="24"/>
-        </w:rPr>
-      </w:pPr>
-      <w:r>
-        <w:rPr>
-          <w:rFonts w:ascii="Hobo Std" w:hAnsi="Hobo Std" w:cs="Leelawadee UI"/>
-          <w:sz w:val="24"/>
-        </w:rPr>
-        <w:t>Spell 1</w:t>
-      </w:r>
-      <w:r>
-        <w:rPr>
-          <w:rFonts w:ascii="Hobo Std" w:hAnsi="Hobo Std" w:cs="Leelawadee UI"/>
-          <w:sz w:val="24"/>
-        </w:rPr>
-        <w:t>1</w:t>
-      </w:r>
-      <w:r>
-        <w:rPr>
-          <w:rFonts w:ascii="Hobo Std" w:hAnsi="Hobo Std" w:cs="Leelawadee UI"/>
-          <w:sz w:val="24"/>
-        </w:rPr>
-        <w:t xml:space="preserve"> model</w:t>
-      </w:r>
-    </w:p>
-    <w:p>
-      <w:pPr>
-        <w:pStyle w:val="ListParagraph"/>
-        <w:numPr>
-          <w:ilvl w:val="0"/>
-          <w:numId w:val="1"/>
-        </w:numPr>
-        <w:spacing w:line="360" w:lineRule="auto"/>
-        <w:rPr>
-          <w:rFonts w:ascii="Hobo Std" w:hAnsi="Hobo Std" w:cs="Leelawadee UI"/>
-          <w:sz w:val="24"/>
-        </w:rPr>
-      </w:pPr>
-      <w:r>
-        <w:rPr>
-          <w:rFonts w:ascii="Hobo Std" w:hAnsi="Hobo Std" w:cs="Leelawadee UI"/>
-          <w:sz w:val="24"/>
-        </w:rPr>
-        <w:t>Spell 1</w:t>
-      </w:r>
-      <w:r>
-        <w:rPr>
-          <w:rFonts w:ascii="Hobo Std" w:hAnsi="Hobo Std" w:cs="Leelawadee UI"/>
-          <w:sz w:val="24"/>
-        </w:rPr>
-        <w:t xml:space="preserve">2 </w:t>
-      </w:r>
-      <w:r>
-        <w:rPr>
-          <w:rFonts w:ascii="Hobo Std" w:hAnsi="Hobo Std" w:cs="Leelawadee UI"/>
-          <w:sz w:val="24"/>
-        </w:rPr>
-        <w:t xml:space="preserve">model </w:t>
-      </w:r>
-      <w:r>
-        <w:rPr>
-          <w:rFonts w:ascii="Hobo Std" w:hAnsi="Hobo Std" w:cs="Leelawadee UI"/>
-          <w:sz w:val="24"/>
-        </w:rPr>
-        <w:t>(Maybe)</w:t>
-      </w:r>
-    </w:p>
-    <w:p>
-      <w:pPr>
-        <w:pStyle w:val="ListParagraph"/>
-        <w:numPr>
-          <w:ilvl w:val="0"/>
-          <w:numId w:val="1"/>
-        </w:numPr>
-        <w:spacing w:line="360" w:lineRule="auto"/>
-        <w:rPr>
-          <w:rFonts w:ascii="Hobo Std" w:hAnsi="Hobo Std" w:cs="Leelawadee UI"/>
-          <w:sz w:val="24"/>
-        </w:rPr>
-      </w:pPr>
-      <w:r>
-        <w:rPr>
-          <w:rFonts w:ascii="Hobo Std" w:hAnsi="Hobo Std" w:cs="Leelawadee UI"/>
-          <w:sz w:val="24"/>
-        </w:rPr>
-        <w:t>Spell 1</w:t>
-      </w:r>
-      <w:r>
-        <w:rPr>
-          <w:rFonts w:ascii="Hobo Std" w:hAnsi="Hobo Std" w:cs="Leelawadee UI"/>
-          <w:sz w:val="24"/>
-        </w:rPr>
-        <w:t>3</w:t>
-      </w:r>
-      <w:r>
-        <w:rPr>
-          <w:rFonts w:ascii="Hobo Std" w:hAnsi="Hobo Std" w:cs="Leelawadee UI"/>
-          <w:sz w:val="24"/>
-        </w:rPr>
-        <w:t xml:space="preserve"> model</w:t>
-      </w:r>
-    </w:p>
-    <w:p>
-      <w:pPr>
-        <w:pStyle w:val="ListParagraph"/>
-        <w:numPr>
-          <w:ilvl w:val="0"/>
-          <w:numId w:val="1"/>
-        </w:numPr>
-        <w:spacing w:line="360" w:lineRule="auto"/>
-        <w:rPr>
-          <w:rFonts w:ascii="Hobo Std" w:hAnsi="Hobo Std" w:cs="Leelawadee UI"/>
-          <w:sz w:val="24"/>
-        </w:rPr>
-      </w:pPr>
-      <w:r>
-        <w:rPr>
-          <w:rFonts w:ascii="Hobo Std" w:hAnsi="Hobo Std" w:cs="Leelawadee UI"/>
-          <w:sz w:val="24"/>
-        </w:rPr>
-        <w:t>Spell 1</w:t>
-      </w:r>
-      <w:r>
-        <w:rPr>
-          <w:rFonts w:ascii="Hobo Std" w:hAnsi="Hobo Std" w:cs="Leelawadee UI"/>
-          <w:sz w:val="24"/>
-        </w:rPr>
-        <w:t>4</w:t>
-      </w:r>
-      <w:r>
-        <w:rPr>
-          <w:rFonts w:ascii="Hobo Std" w:hAnsi="Hobo Std" w:cs="Leelawadee UI"/>
-          <w:sz w:val="24"/>
-        </w:rPr>
-        <w:t xml:space="preserve"> model</w:t>
-      </w:r>
-    </w:p>
-    <w:p>
-      <w:pPr>
-        <w:pStyle w:val="ListParagraph"/>
-        <w:numPr>
-          <w:ilvl w:val="0"/>
-          <w:numId w:val="1"/>
-        </w:numPr>
-        <w:spacing w:line="360" w:lineRule="auto"/>
-        <w:rPr>
-          <w:rFonts w:ascii="Hobo Std" w:hAnsi="Hobo Std" w:cs="Leelawadee UI"/>
-          <w:sz w:val="24"/>
-        </w:rPr>
-      </w:pPr>
-      <w:r>
-        <w:rPr>
-          <w:rFonts w:ascii="Hobo Std" w:hAnsi="Hobo Std" w:cs="Leelawadee UI"/>
-          <w:sz w:val="24"/>
-        </w:rPr>
-        <w:t>Spell 1</w:t>
-      </w:r>
-      <w:r>
-        <w:rPr>
-          <w:rFonts w:ascii="Hobo Std" w:hAnsi="Hobo Std" w:cs="Leelawadee UI"/>
-          <w:sz w:val="24"/>
-        </w:rPr>
-        <w:t>5</w:t>
-      </w:r>
-      <w:r>
-        <w:rPr>
-          <w:rFonts w:ascii="Hobo Std" w:hAnsi="Hobo Std" w:cs="Leelawadee UI"/>
-          <w:sz w:val="24"/>
-        </w:rPr>
-        <w:t xml:space="preserve"> model</w:t>
-      </w:r>
-    </w:p>
-    <w:p>
-      <w:pPr>
-        <w:pStyle w:val="ListParagraph"/>
-        <w:numPr>
-          <w:ilvl w:val="0"/>
-          <w:numId w:val="1"/>
-        </w:numPr>
-        <w:spacing w:line="360" w:lineRule="auto"/>
-        <w:rPr>
-          <w:rFonts w:ascii="Hobo Std" w:hAnsi="Hobo Std" w:cs="Leelawadee UI"/>
-          <w:sz w:val="24"/>
-        </w:rPr>
-      </w:pPr>
-      <w:r>
-        <w:rPr>
-          <w:rFonts w:ascii="Hobo Std" w:hAnsi="Hobo Std" w:cs="Leelawadee UI"/>
-          <w:sz w:val="24"/>
-        </w:rPr>
-        <w:t>Spell 1</w:t>
-      </w:r>
-      <w:r>
-        <w:rPr>
-          <w:rFonts w:ascii="Hobo Std" w:hAnsi="Hobo Std" w:cs="Leelawadee UI"/>
-          <w:sz w:val="24"/>
-        </w:rPr>
-        <w:t>6</w:t>
-      </w:r>
-      <w:r>
-        <w:rPr>
-          <w:rFonts w:ascii="Hobo Std" w:hAnsi="Hobo Std" w:cs="Leelawadee UI"/>
-          <w:sz w:val="24"/>
-        </w:rPr>
-        <w:t xml:space="preserve"> model</w:t>
-      </w:r>
-    </w:p>
-    <w:p>
-      <w:pPr>
-        <w:pStyle w:val="ListParagraph"/>
-        <w:numPr>
-          <w:ilvl w:val="0"/>
-          <w:numId w:val="1"/>
-        </w:numPr>
-        <w:spacing w:line="360" w:lineRule="auto"/>
-        <w:rPr>
-          <w:rFonts w:ascii="Hobo Std" w:hAnsi="Hobo Std" w:cs="Leelawadee UI"/>
-          <w:sz w:val="24"/>
-        </w:rPr>
-      </w:pPr>
-      <w:r>
-        <w:rPr>
-          <w:rFonts w:ascii="Hobo Std" w:hAnsi="Hobo Std" w:cs="Leelawadee UI"/>
-          <w:sz w:val="24"/>
-        </w:rPr>
-        <w:t>Spell 1</w:t>
-      </w:r>
-      <w:r>
-        <w:rPr>
-          <w:rFonts w:ascii="Hobo Std" w:hAnsi="Hobo Std" w:cs="Leelawadee UI"/>
-          <w:sz w:val="24"/>
-        </w:rPr>
-        <w:t>9</w:t>
-      </w:r>
-      <w:r>
-        <w:rPr>
-          <w:rFonts w:ascii="Hobo Std" w:hAnsi="Hobo Std" w:cs="Leelawadee UI"/>
-          <w:sz w:val="24"/>
-        </w:rPr>
-        <w:t xml:space="preserve"> model</w:t>
-      </w:r>
     </w:p>
     <w:sectPr>
       <w:headerReference w:type="default" r:id="rId7"/>
@@ -595,7 +217,7 @@
         <w:rFonts w:ascii="Symbol" w:hAnsi="Symbol" w:hint="default"/>
       </w:rPr>
     </w:lvl>
-    <w:lvl w:ilvl="1" w:tplc="10090003" w:tentative="1">
+    <w:lvl w:ilvl="1" w:tplc="10090003">
       <w:start w:val="1"/>
       <w:numFmt w:val="bullet"/>
       <w:lvlText w:val="o"/>
@@ -1099,7 +721,6 @@
   <w:style w:type="character" w:default="1" w:styleId="DefaultParagraphFont">
     <w:name w:val="Default Paragraph Font"/>
     <w:uiPriority w:val="1"/>
-    <w:semiHidden/>
     <w:unhideWhenUsed/>
   </w:style>
   <w:style w:type="table" w:default="1" w:styleId="TableNormal">

</xml_diff>

<commit_message>
Updated word documents, worked more on hospital level
</commit_message>
<xml_diff>
--- a/Asset List.docx
+++ b/Asset List.docx
@@ -57,28 +57,28 @@
           <w:rFonts w:ascii="Hobo Std" w:hAnsi="Hobo Std" w:cs="Leelawadee UI"/>
           <w:sz w:val="24"/>
         </w:rPr>
-        <w:t>Tile floor * 3</w:t>
-      </w:r>
-    </w:p>
-    <w:p>
-      <w:pPr>
-        <w:pStyle w:val="ListParagraph"/>
-        <w:numPr>
-          <w:ilvl w:val="1"/>
-          <w:numId w:val="1"/>
-        </w:numPr>
-        <w:spacing w:line="360" w:lineRule="auto"/>
-        <w:rPr>
-          <w:rFonts w:ascii="Hobo Std" w:hAnsi="Hobo Std" w:cs="Leelawadee UI"/>
-          <w:sz w:val="24"/>
-        </w:rPr>
-      </w:pPr>
-      <w:r>
-        <w:rPr>
-          <w:rFonts w:ascii="Hobo Std" w:hAnsi="Hobo Std" w:cs="Leelawadee UI"/>
-          <w:sz w:val="24"/>
-        </w:rPr>
-        <w:t>Hospital wall * 3</w:t>
+        <w:t>Tile floor</w:t>
+      </w:r>
+    </w:p>
+    <w:p>
+      <w:pPr>
+        <w:pStyle w:val="ListParagraph"/>
+        <w:numPr>
+          <w:ilvl w:val="1"/>
+          <w:numId w:val="1"/>
+        </w:numPr>
+        <w:spacing w:line="360" w:lineRule="auto"/>
+        <w:rPr>
+          <w:rFonts w:ascii="Hobo Std" w:hAnsi="Hobo Std" w:cs="Leelawadee UI"/>
+          <w:sz w:val="24"/>
+        </w:rPr>
+      </w:pPr>
+      <w:r>
+        <w:rPr>
+          <w:rFonts w:ascii="Hobo Std" w:hAnsi="Hobo Std" w:cs="Leelawadee UI"/>
+          <w:sz w:val="24"/>
+        </w:rPr>
+        <w:t>Hospital wall</w:t>
       </w:r>
     </w:p>
     <w:p>
@@ -136,21 +136,12 @@
           <w:sz w:val="24"/>
         </w:rPr>
       </w:pPr>
-      <w:proofErr w:type="spellStart"/>
-      <w:r>
-        <w:rPr>
-          <w:rFonts w:ascii="Hobo Std" w:hAnsi="Hobo Std" w:cs="Leelawadee UI"/>
-          <w:sz w:val="24"/>
-        </w:rPr>
-        <w:t>Rolly</w:t>
-      </w:r>
-      <w:proofErr w:type="spellEnd"/>
-      <w:r>
-        <w:rPr>
-          <w:rFonts w:ascii="Hobo Std" w:hAnsi="Hobo Std" w:cs="Leelawadee UI"/>
-          <w:sz w:val="24"/>
-        </w:rPr>
-        <w:t xml:space="preserve"> Chair</w:t>
+      <w:r>
+        <w:rPr>
+          <w:rFonts w:ascii="Hobo Std" w:hAnsi="Hobo Std" w:cs="Leelawadee UI"/>
+          <w:sz w:val="24"/>
+        </w:rPr>
+        <w:t>Rolly Chair</w:t>
       </w:r>
     </w:p>
     <w:p>
@@ -178,6 +169,27 @@
       <w:pPr>
         <w:pStyle w:val="ListParagraph"/>
         <w:numPr>
+          <w:ilvl w:val="1"/>
+          <w:numId w:val="1"/>
+        </w:numPr>
+        <w:spacing w:line="360" w:lineRule="auto"/>
+        <w:rPr>
+          <w:rFonts w:ascii="Hobo Std" w:hAnsi="Hobo Std" w:cs="Leelawadee UI"/>
+          <w:sz w:val="24"/>
+        </w:rPr>
+      </w:pPr>
+      <w:r>
+        <w:rPr>
+          <w:rFonts w:ascii="Hobo Std" w:hAnsi="Hobo Std" w:cs="Leelawadee UI"/>
+          <w:sz w:val="24"/>
+        </w:rPr>
+        <w:t>Hospital Bed</w:t>
+      </w:r>
+    </w:p>
+    <w:p>
+      <w:pPr>
+        <w:pStyle w:val="ListParagraph"/>
+        <w:numPr>
           <w:ilvl w:val="0"/>
           <w:numId w:val="1"/>
         </w:numPr>
@@ -213,23 +225,21 @@
           <w:rFonts w:ascii="Hobo Std" w:hAnsi="Hobo Std" w:cs="Leelawadee UI"/>
           <w:sz w:val="24"/>
         </w:rPr>
-        <w:t xml:space="preserve">Tall, thick ice shards (some rounded, some more flat sided, some covered in snow, </w:t>
-      </w:r>
-      <w:proofErr w:type="spellStart"/>
-      <w:r>
-        <w:rPr>
-          <w:rFonts w:ascii="Hobo Std" w:hAnsi="Hobo Std" w:cs="Leelawadee UI"/>
-          <w:sz w:val="24"/>
-        </w:rPr>
-        <w:t>etc</w:t>
-      </w:r>
-      <w:proofErr w:type="spellEnd"/>
-      <w:r>
-        <w:rPr>
-          <w:rFonts w:ascii="Hobo Std" w:hAnsi="Hobo Std" w:cs="Leelawadee UI"/>
-          <w:sz w:val="24"/>
-        </w:rPr>
-        <w:t>) * 3</w:t>
+        <w:t>Tall, thick ice cliff pieces</w:t>
+      </w:r>
+      <w:r>
+        <w:rPr>
+          <w:rFonts w:ascii="Hobo Std" w:hAnsi="Hobo Std" w:cs="Leelawadee UI"/>
+          <w:sz w:val="24"/>
+        </w:rPr>
+        <w:t xml:space="preserve"> (some rounded, some more flat sided</w:t>
+      </w:r>
+      <w:r>
+        <w:rPr>
+          <w:rFonts w:ascii="Hobo Std" w:hAnsi="Hobo Std" w:cs="Leelawadee UI"/>
+          <w:sz w:val="24"/>
+        </w:rPr>
+        <w:t>, some covered in snow, etc) * 3</w:t>
       </w:r>
     </w:p>
     <w:p>
@@ -271,49 +281,84 @@
           <w:rFonts w:ascii="Hobo Std" w:hAnsi="Hobo Std" w:cs="Leelawadee UI"/>
           <w:sz w:val="24"/>
         </w:rPr>
-        <w:t>Glowing Crystals * 3</w:t>
-      </w:r>
-    </w:p>
-    <w:p>
-      <w:pPr>
-        <w:pStyle w:val="ListParagraph"/>
-        <w:numPr>
-          <w:ilvl w:val="1"/>
-          <w:numId w:val="1"/>
-        </w:numPr>
-        <w:spacing w:line="360" w:lineRule="auto"/>
-        <w:rPr>
-          <w:rFonts w:ascii="Hobo Std" w:hAnsi="Hobo Std" w:cs="Leelawadee UI"/>
-          <w:sz w:val="24"/>
-        </w:rPr>
-      </w:pPr>
-      <w:r>
-        <w:rPr>
-          <w:rFonts w:ascii="Hobo Std" w:hAnsi="Hobo Std" w:cs="Leelawadee UI"/>
-          <w:sz w:val="24"/>
-        </w:rPr>
-        <w:t>Ice/Rock Columns * 2</w:t>
-      </w:r>
-    </w:p>
-    <w:p>
-      <w:pPr>
-        <w:pStyle w:val="ListParagraph"/>
-        <w:numPr>
-          <w:ilvl w:val="1"/>
-          <w:numId w:val="1"/>
-        </w:numPr>
-        <w:spacing w:line="360" w:lineRule="auto"/>
-        <w:rPr>
-          <w:rFonts w:ascii="Hobo Std" w:hAnsi="Hobo Std" w:cs="Leelawadee UI"/>
-          <w:sz w:val="24"/>
-        </w:rPr>
-      </w:pPr>
-      <w:r>
-        <w:rPr>
-          <w:rFonts w:ascii="Hobo Std" w:hAnsi="Hobo Std" w:cs="Leelawadee UI"/>
-          <w:sz w:val="24"/>
-        </w:rPr>
-        <w:t>Clump of snow * 3</w:t>
+        <w:t xml:space="preserve">Glowing </w:t>
+      </w:r>
+      <w:r>
+        <w:rPr>
+          <w:rFonts w:ascii="Hobo Std" w:hAnsi="Hobo Std" w:cs="Leelawadee UI"/>
+          <w:sz w:val="24"/>
+        </w:rPr>
+        <w:t>Crystals * 2</w:t>
+      </w:r>
+    </w:p>
+    <w:p>
+      <w:pPr>
+        <w:pStyle w:val="ListParagraph"/>
+        <w:numPr>
+          <w:ilvl w:val="1"/>
+          <w:numId w:val="1"/>
+        </w:numPr>
+        <w:spacing w:line="360" w:lineRule="auto"/>
+        <w:rPr>
+          <w:rFonts w:ascii="Hobo Std" w:hAnsi="Hobo Std" w:cs="Leelawadee UI"/>
+          <w:sz w:val="24"/>
+        </w:rPr>
+      </w:pPr>
+      <w:r>
+        <w:rPr>
+          <w:rFonts w:ascii="Hobo Std" w:hAnsi="Hobo Std" w:cs="Leelawadee UI"/>
+          <w:sz w:val="24"/>
+        </w:rPr>
+        <w:t xml:space="preserve">Ice/Rock Columns </w:t>
+      </w:r>
+      <w:r>
+        <w:rPr>
+          <w:rFonts w:ascii="Hobo Std" w:hAnsi="Hobo Std" w:cs="Leelawadee UI"/>
+          <w:sz w:val="24"/>
+        </w:rPr>
+        <w:t xml:space="preserve">(inside of cave) </w:t>
+      </w:r>
+      <w:r>
+        <w:rPr>
+          <w:rFonts w:ascii="Hobo Std" w:hAnsi="Hobo Std" w:cs="Leelawadee UI"/>
+          <w:sz w:val="24"/>
+        </w:rPr>
+        <w:t>* 2</w:t>
+      </w:r>
+    </w:p>
+    <w:p>
+      <w:pPr>
+        <w:pStyle w:val="ListParagraph"/>
+        <w:numPr>
+          <w:ilvl w:val="1"/>
+          <w:numId w:val="1"/>
+        </w:numPr>
+        <w:spacing w:line="360" w:lineRule="auto"/>
+        <w:rPr>
+          <w:rFonts w:ascii="Hobo Std" w:hAnsi="Hobo Std" w:cs="Leelawadee UI"/>
+          <w:sz w:val="24"/>
+        </w:rPr>
+      </w:pPr>
+      <w:r>
+        <w:rPr>
+          <w:rFonts w:ascii="Hobo Std" w:hAnsi="Hobo Std" w:cs="Leelawadee UI"/>
+          <w:sz w:val="24"/>
+        </w:rPr>
+        <w:t>Clump</w:t>
+      </w:r>
+      <w:r>
+        <w:rPr>
+          <w:rFonts w:ascii="Hobo Std" w:hAnsi="Hobo Std" w:cs="Leelawadee UI"/>
+          <w:sz w:val="24"/>
+        </w:rPr>
+        <w:t>s</w:t>
+      </w:r>
+      <w:r>
+        <w:rPr>
+          <w:rFonts w:ascii="Hobo Std" w:hAnsi="Hobo Std" w:cs="Leelawadee UI"/>
+          <w:sz w:val="24"/>
+        </w:rPr>
+        <w:t xml:space="preserve"> of snow * 2</w:t>
       </w:r>
     </w:p>
     <w:p>
@@ -581,6 +626,13 @@
         </w:rPr>
         <w:t>Bouncy ball</w:t>
       </w:r>
+      <w:r>
+        <w:rPr>
+          <w:rFonts w:ascii="Hobo Std" w:hAnsi="Hobo Std" w:cs="Leelawadee UI"/>
+          <w:sz w:val="24"/>
+        </w:rPr>
+        <w:t xml:space="preserve"> (maybe)</w:t>
+      </w:r>
     </w:p>
     <w:p>
       <w:pPr>
@@ -600,92 +652,21 @@
           <w:rFonts w:ascii="Hobo Std" w:hAnsi="Hobo Std" w:cs="Leelawadee UI"/>
           <w:sz w:val="24"/>
         </w:rPr>
-        <w:t>Hazards:</w:t>
-      </w:r>
-    </w:p>
-    <w:p>
-      <w:pPr>
-        <w:pStyle w:val="ListParagraph"/>
-        <w:numPr>
-          <w:ilvl w:val="1"/>
-          <w:numId w:val="1"/>
-        </w:numPr>
-        <w:spacing w:line="360" w:lineRule="auto"/>
-        <w:rPr>
-          <w:rFonts w:ascii="Hobo Std" w:hAnsi="Hobo Std" w:cs="Leelawadee UI"/>
-          <w:sz w:val="24"/>
-        </w:rPr>
-      </w:pPr>
-      <w:r>
-        <w:rPr>
-          <w:rFonts w:ascii="Hobo Std" w:hAnsi="Hobo Std" w:cs="Leelawadee UI"/>
-          <w:sz w:val="24"/>
-        </w:rPr>
-        <w:t>Needle</w:t>
-      </w:r>
-    </w:p>
-    <w:p>
-      <w:pPr>
-        <w:pStyle w:val="ListParagraph"/>
-        <w:numPr>
-          <w:ilvl w:val="1"/>
-          <w:numId w:val="1"/>
-        </w:numPr>
-        <w:spacing w:line="360" w:lineRule="auto"/>
-        <w:rPr>
-          <w:rFonts w:ascii="Hobo Std" w:hAnsi="Hobo Std" w:cs="Leelawadee UI"/>
-          <w:sz w:val="24"/>
-        </w:rPr>
-      </w:pPr>
-      <w:r>
-        <w:rPr>
-          <w:rFonts w:ascii="Hobo Std" w:hAnsi="Hobo Std" w:cs="Leelawadee UI"/>
-          <w:sz w:val="24"/>
-        </w:rPr>
-        <w:t>Electric water</w:t>
-      </w:r>
-    </w:p>
-    <w:p>
-      <w:pPr>
-        <w:pStyle w:val="ListParagraph"/>
-        <w:numPr>
-          <w:ilvl w:val="1"/>
-          <w:numId w:val="1"/>
-        </w:numPr>
-        <w:spacing w:line="360" w:lineRule="auto"/>
-        <w:rPr>
-          <w:rFonts w:ascii="Hobo Std" w:hAnsi="Hobo Std" w:cs="Leelawadee UI"/>
-          <w:sz w:val="24"/>
-        </w:rPr>
-      </w:pPr>
-      <w:r>
-        <w:rPr>
-          <w:rFonts w:ascii="Hobo Std" w:hAnsi="Hobo Std" w:cs="Leelawadee UI"/>
-          <w:sz w:val="24"/>
-        </w:rPr>
-        <w:t>Stalagmites</w:t>
-      </w:r>
-    </w:p>
-    <w:p>
-      <w:pPr>
-        <w:pStyle w:val="ListParagraph"/>
-        <w:numPr>
-          <w:ilvl w:val="1"/>
-          <w:numId w:val="1"/>
-        </w:numPr>
-        <w:spacing w:line="360" w:lineRule="auto"/>
-        <w:rPr>
-          <w:rFonts w:ascii="Hobo Std" w:hAnsi="Hobo Std" w:cs="Leelawadee UI"/>
-          <w:sz w:val="24"/>
-        </w:rPr>
-      </w:pPr>
-      <w:r>
-        <w:rPr>
-          <w:rFonts w:ascii="Hobo Std" w:hAnsi="Hobo Std" w:cs="Leelawadee UI"/>
-          <w:sz w:val="24"/>
-        </w:rPr>
-        <w:lastRenderedPageBreak/>
-        <w:t>Freezing water with ice chunks</w:t>
+        <w:t>Hazards</w:t>
+      </w:r>
+      <w:r>
+        <w:rPr>
+          <w:rFonts w:ascii="Hobo Std" w:hAnsi="Hobo Std" w:cs="Leelawadee UI"/>
+          <w:sz w:val="24"/>
+        </w:rPr>
+        <w:t xml:space="preserve"> (all maybe)</w:t>
+      </w:r>
+      <w:r>
+        <w:rPr>
+          <w:rFonts w:ascii="Hobo Std" w:hAnsi="Hobo Std" w:cs="Leelawadee UI"/>
+          <w:sz w:val="24"/>
+        </w:rPr>
+        <w:t>:</w:t>
       </w:r>
       <w:bookmarkStart w:id="0" w:name="_GoBack"/>
       <w:bookmarkEnd w:id="0"/>
@@ -694,6 +675,84 @@
       <w:pPr>
         <w:pStyle w:val="ListParagraph"/>
         <w:numPr>
+          <w:ilvl w:val="1"/>
+          <w:numId w:val="1"/>
+        </w:numPr>
+        <w:spacing w:line="360" w:lineRule="auto"/>
+        <w:rPr>
+          <w:rFonts w:ascii="Hobo Std" w:hAnsi="Hobo Std" w:cs="Leelawadee UI"/>
+          <w:sz w:val="24"/>
+        </w:rPr>
+      </w:pPr>
+      <w:r>
+        <w:rPr>
+          <w:rFonts w:ascii="Hobo Std" w:hAnsi="Hobo Std" w:cs="Leelawadee UI"/>
+          <w:sz w:val="24"/>
+        </w:rPr>
+        <w:t>Electric water</w:t>
+      </w:r>
+    </w:p>
+    <w:p>
+      <w:pPr>
+        <w:pStyle w:val="ListParagraph"/>
+        <w:numPr>
+          <w:ilvl w:val="1"/>
+          <w:numId w:val="1"/>
+        </w:numPr>
+        <w:spacing w:line="360" w:lineRule="auto"/>
+        <w:rPr>
+          <w:rFonts w:ascii="Hobo Std" w:hAnsi="Hobo Std" w:cs="Leelawadee UI"/>
+          <w:sz w:val="24"/>
+        </w:rPr>
+      </w:pPr>
+      <w:r>
+        <w:rPr>
+          <w:rFonts w:ascii="Hobo Std" w:hAnsi="Hobo Std" w:cs="Leelawadee UI"/>
+          <w:sz w:val="24"/>
+        </w:rPr>
+        <w:t>Stalagmites</w:t>
+      </w:r>
+    </w:p>
+    <w:p>
+      <w:pPr>
+        <w:pStyle w:val="ListParagraph"/>
+        <w:numPr>
+          <w:ilvl w:val="1"/>
+          <w:numId w:val="1"/>
+        </w:numPr>
+        <w:spacing w:line="360" w:lineRule="auto"/>
+        <w:rPr>
+          <w:rFonts w:ascii="Hobo Std" w:hAnsi="Hobo Std" w:cs="Leelawadee UI"/>
+          <w:sz w:val="24"/>
+        </w:rPr>
+      </w:pPr>
+      <w:r>
+        <w:rPr>
+          <w:rFonts w:ascii="Hobo Std" w:hAnsi="Hobo Std" w:cs="Leelawadee UI"/>
+          <w:sz w:val="24"/>
+        </w:rPr>
+        <w:lastRenderedPageBreak/>
+        <w:t>Freezing water</w:t>
+      </w:r>
+      <w:r>
+        <w:rPr>
+          <w:rFonts w:ascii="Hobo Std" w:hAnsi="Hobo Std" w:cs="Leelawadee UI"/>
+          <w:sz w:val="24"/>
+        </w:rPr>
+        <w:t xml:space="preserve"> (not transparent)</w:t>
+      </w:r>
+      <w:r>
+        <w:rPr>
+          <w:rFonts w:ascii="Hobo Std" w:hAnsi="Hobo Std" w:cs="Leelawadee UI"/>
+          <w:sz w:val="24"/>
+        </w:rPr>
+        <w:t xml:space="preserve"> with ice chunks</w:t>
+      </w:r>
+    </w:p>
+    <w:p>
+      <w:pPr>
+        <w:pStyle w:val="ListParagraph"/>
+        <w:numPr>
           <w:ilvl w:val="0"/>
           <w:numId w:val="1"/>
         </w:numPr>
@@ -709,6 +768,27 @@
           <w:sz w:val="24"/>
         </w:rPr>
         <w:t>Other:</w:t>
+      </w:r>
+    </w:p>
+    <w:p>
+      <w:pPr>
+        <w:pStyle w:val="ListParagraph"/>
+        <w:numPr>
+          <w:ilvl w:val="1"/>
+          <w:numId w:val="1"/>
+        </w:numPr>
+        <w:spacing w:line="360" w:lineRule="auto"/>
+        <w:rPr>
+          <w:rFonts w:ascii="Hobo Std" w:hAnsi="Hobo Std" w:cs="Leelawadee UI"/>
+          <w:sz w:val="24"/>
+        </w:rPr>
+      </w:pPr>
+      <w:r>
+        <w:rPr>
+          <w:rFonts w:ascii="Hobo Std" w:hAnsi="Hobo Std" w:cs="Leelawadee UI"/>
+          <w:sz w:val="24"/>
+        </w:rPr>
+        <w:t>Spell book</w:t>
       </w:r>
     </w:p>
     <w:p>

</xml_diff>

<commit_message>
Set up more of frozen tundra models
</commit_message>
<xml_diff>
--- a/Asset List.docx
+++ b/Asset List.docx
@@ -57,48 +57,6 @@
           <w:rFonts w:ascii="Hobo Std" w:hAnsi="Hobo Std" w:cs="Leelawadee UI"/>
           <w:sz w:val="24"/>
         </w:rPr>
-        <w:t>Tile floor</w:t>
-      </w:r>
-    </w:p>
-    <w:p>
-      <w:pPr>
-        <w:pStyle w:val="ListParagraph"/>
-        <w:numPr>
-          <w:ilvl w:val="1"/>
-          <w:numId w:val="1"/>
-        </w:numPr>
-        <w:spacing w:line="360" w:lineRule="auto"/>
-        <w:rPr>
-          <w:rFonts w:ascii="Hobo Std" w:hAnsi="Hobo Std" w:cs="Leelawadee UI"/>
-          <w:sz w:val="24"/>
-        </w:rPr>
-      </w:pPr>
-      <w:r>
-        <w:rPr>
-          <w:rFonts w:ascii="Hobo Std" w:hAnsi="Hobo Std" w:cs="Leelawadee UI"/>
-          <w:sz w:val="24"/>
-        </w:rPr>
-        <w:t>Hospital wall</w:t>
-      </w:r>
-    </w:p>
-    <w:p>
-      <w:pPr>
-        <w:pStyle w:val="ListParagraph"/>
-        <w:numPr>
-          <w:ilvl w:val="1"/>
-          <w:numId w:val="1"/>
-        </w:numPr>
-        <w:spacing w:line="360" w:lineRule="auto"/>
-        <w:rPr>
-          <w:rFonts w:ascii="Hobo Std" w:hAnsi="Hobo Std" w:cs="Leelawadee UI"/>
-          <w:sz w:val="24"/>
-        </w:rPr>
-      </w:pPr>
-      <w:r>
-        <w:rPr>
-          <w:rFonts w:ascii="Hobo Std" w:hAnsi="Hobo Std" w:cs="Leelawadee UI"/>
-          <w:sz w:val="24"/>
-        </w:rPr>
         <w:t>Metal door</w:t>
       </w:r>
     </w:p>
@@ -136,33 +94,21 @@
           <w:sz w:val="24"/>
         </w:rPr>
       </w:pPr>
-      <w:r>
-        <w:rPr>
-          <w:rFonts w:ascii="Hobo Std" w:hAnsi="Hobo Std" w:cs="Leelawadee UI"/>
-          <w:sz w:val="24"/>
-        </w:rPr>
-        <w:t>Rolly Chair</w:t>
-      </w:r>
-    </w:p>
-    <w:p>
-      <w:pPr>
-        <w:pStyle w:val="ListParagraph"/>
-        <w:numPr>
-          <w:ilvl w:val="1"/>
-          <w:numId w:val="1"/>
-        </w:numPr>
-        <w:spacing w:line="360" w:lineRule="auto"/>
-        <w:rPr>
-          <w:rFonts w:ascii="Hobo Std" w:hAnsi="Hobo Std" w:cs="Leelawadee UI"/>
-          <w:sz w:val="24"/>
-        </w:rPr>
-      </w:pPr>
-      <w:r>
-        <w:rPr>
-          <w:rFonts w:ascii="Hobo Std" w:hAnsi="Hobo Std" w:cs="Leelawadee UI"/>
-          <w:sz w:val="24"/>
-        </w:rPr>
-        <w:t>Secretary table</w:t>
+      <w:proofErr w:type="spellStart"/>
+      <w:r>
+        <w:rPr>
+          <w:rFonts w:ascii="Hobo Std" w:hAnsi="Hobo Std" w:cs="Leelawadee UI"/>
+          <w:sz w:val="24"/>
+        </w:rPr>
+        <w:t>Rolly</w:t>
+      </w:r>
+      <w:proofErr w:type="spellEnd"/>
+      <w:r>
+        <w:rPr>
+          <w:rFonts w:ascii="Hobo Std" w:hAnsi="Hobo Std" w:cs="Leelawadee UI"/>
+          <w:sz w:val="24"/>
+        </w:rPr>
+        <w:t xml:space="preserve"> Chair</w:t>
       </w:r>
     </w:p>
     <w:p>
@@ -225,98 +171,56 @@
           <w:rFonts w:ascii="Hobo Std" w:hAnsi="Hobo Std" w:cs="Leelawadee UI"/>
           <w:sz w:val="24"/>
         </w:rPr>
-        <w:t>Tall, thick ice cliff pieces</w:t>
-      </w:r>
-      <w:r>
-        <w:rPr>
-          <w:rFonts w:ascii="Hobo Std" w:hAnsi="Hobo Std" w:cs="Leelawadee UI"/>
-          <w:sz w:val="24"/>
-        </w:rPr>
-        <w:t xml:space="preserve"> (some rounded, some more flat sided</w:t>
-      </w:r>
-      <w:r>
-        <w:rPr>
-          <w:rFonts w:ascii="Hobo Std" w:hAnsi="Hobo Std" w:cs="Leelawadee UI"/>
-          <w:sz w:val="24"/>
-        </w:rPr>
-        <w:t>, some covered in snow, etc) * 3</w:t>
-      </w:r>
-    </w:p>
-    <w:p>
-      <w:pPr>
-        <w:pStyle w:val="ListParagraph"/>
-        <w:numPr>
-          <w:ilvl w:val="1"/>
-          <w:numId w:val="1"/>
-        </w:numPr>
-        <w:spacing w:line="360" w:lineRule="auto"/>
-        <w:rPr>
-          <w:rFonts w:ascii="Hobo Std" w:hAnsi="Hobo Std" w:cs="Leelawadee UI"/>
-          <w:sz w:val="24"/>
-        </w:rPr>
-      </w:pPr>
-      <w:r>
-        <w:rPr>
-          <w:rFonts w:ascii="Hobo Std" w:hAnsi="Hobo Std" w:cs="Leelawadee UI"/>
-          <w:sz w:val="24"/>
-        </w:rPr>
-        <w:t>Large Bolder (Rock or ice) * 2</w:t>
-      </w:r>
-    </w:p>
-    <w:p>
-      <w:pPr>
-        <w:pStyle w:val="ListParagraph"/>
-        <w:numPr>
-          <w:ilvl w:val="1"/>
-          <w:numId w:val="1"/>
-        </w:numPr>
-        <w:spacing w:line="360" w:lineRule="auto"/>
-        <w:rPr>
-          <w:rFonts w:ascii="Hobo Std" w:hAnsi="Hobo Std" w:cs="Leelawadee UI"/>
-          <w:sz w:val="24"/>
-        </w:rPr>
-      </w:pPr>
-      <w:r>
-        <w:rPr>
-          <w:rFonts w:ascii="Hobo Std" w:hAnsi="Hobo Std" w:cs="Leelawadee UI"/>
-          <w:sz w:val="24"/>
-        </w:rPr>
-        <w:t xml:space="preserve">Glowing </w:t>
-      </w:r>
-      <w:r>
-        <w:rPr>
-          <w:rFonts w:ascii="Hobo Std" w:hAnsi="Hobo Std" w:cs="Leelawadee UI"/>
-          <w:sz w:val="24"/>
-        </w:rPr>
-        <w:t>Crystals * 2</w:t>
-      </w:r>
-    </w:p>
-    <w:p>
-      <w:pPr>
-        <w:pStyle w:val="ListParagraph"/>
-        <w:numPr>
-          <w:ilvl w:val="1"/>
-          <w:numId w:val="1"/>
-        </w:numPr>
-        <w:spacing w:line="360" w:lineRule="auto"/>
-        <w:rPr>
-          <w:rFonts w:ascii="Hobo Std" w:hAnsi="Hobo Std" w:cs="Leelawadee UI"/>
-          <w:sz w:val="24"/>
-        </w:rPr>
-      </w:pPr>
-      <w:r>
-        <w:rPr>
-          <w:rFonts w:ascii="Hobo Std" w:hAnsi="Hobo Std" w:cs="Leelawadee UI"/>
-          <w:sz w:val="24"/>
-        </w:rPr>
-        <w:t xml:space="preserve">Ice/Rock Columns </w:t>
-      </w:r>
-      <w:r>
-        <w:rPr>
-          <w:rFonts w:ascii="Hobo Std" w:hAnsi="Hobo Std" w:cs="Leelawadee UI"/>
-          <w:sz w:val="24"/>
-        </w:rPr>
-        <w:t xml:space="preserve">(inside of cave) </w:t>
+        <w:t>Mine track straight piece</w:t>
+      </w:r>
+    </w:p>
+    <w:p>
+      <w:pPr>
+        <w:pStyle w:val="ListParagraph"/>
+        <w:numPr>
+          <w:ilvl w:val="1"/>
+          <w:numId w:val="1"/>
+        </w:numPr>
+        <w:spacing w:line="360" w:lineRule="auto"/>
+        <w:rPr>
+          <w:rFonts w:ascii="Hobo Std" w:hAnsi="Hobo Std" w:cs="Leelawadee UI"/>
+          <w:sz w:val="24"/>
+        </w:rPr>
+      </w:pPr>
+      <w:r>
+        <w:rPr>
+          <w:rFonts w:ascii="Hobo Std" w:hAnsi="Hobo Std" w:cs="Leelawadee UI"/>
+          <w:sz w:val="24"/>
+        </w:rPr>
+        <w:t>Mine track end of track piece</w:t>
+      </w:r>
+    </w:p>
+    <w:p>
+      <w:pPr>
+        <w:pStyle w:val="ListParagraph"/>
+        <w:numPr>
+          <w:ilvl w:val="1"/>
+          <w:numId w:val="1"/>
+        </w:numPr>
+        <w:spacing w:line="360" w:lineRule="auto"/>
+        <w:rPr>
+          <w:rFonts w:ascii="Hobo Std" w:hAnsi="Hobo Std" w:cs="Leelawadee UI"/>
+          <w:sz w:val="24"/>
+        </w:rPr>
+      </w:pPr>
+      <w:r>
+        <w:rPr>
+          <w:rFonts w:ascii="Hobo Std" w:hAnsi="Hobo Std" w:cs="Leelawadee UI"/>
+          <w:sz w:val="24"/>
+        </w:rPr>
+        <w:t xml:space="preserve">Rocks with ore </w:t>
+      </w:r>
+      <w:r>
+        <w:rPr>
+          <w:rFonts w:ascii="Hobo Std" w:hAnsi="Hobo Std" w:cs="Leelawadee UI"/>
+          <w:sz w:val="24"/>
+        </w:rPr>
+        <w:t xml:space="preserve">(large and small) </w:t>
       </w:r>
       <w:r>
         <w:rPr>
@@ -330,139 +234,6 @@
       <w:pPr>
         <w:pStyle w:val="ListParagraph"/>
         <w:numPr>
-          <w:ilvl w:val="1"/>
-          <w:numId w:val="1"/>
-        </w:numPr>
-        <w:spacing w:line="360" w:lineRule="auto"/>
-        <w:rPr>
-          <w:rFonts w:ascii="Hobo Std" w:hAnsi="Hobo Std" w:cs="Leelawadee UI"/>
-          <w:sz w:val="24"/>
-        </w:rPr>
-      </w:pPr>
-      <w:r>
-        <w:rPr>
-          <w:rFonts w:ascii="Hobo Std" w:hAnsi="Hobo Std" w:cs="Leelawadee UI"/>
-          <w:sz w:val="24"/>
-        </w:rPr>
-        <w:t>Clump</w:t>
-      </w:r>
-      <w:r>
-        <w:rPr>
-          <w:rFonts w:ascii="Hobo Std" w:hAnsi="Hobo Std" w:cs="Leelawadee UI"/>
-          <w:sz w:val="24"/>
-        </w:rPr>
-        <w:t>s</w:t>
-      </w:r>
-      <w:r>
-        <w:rPr>
-          <w:rFonts w:ascii="Hobo Std" w:hAnsi="Hobo Std" w:cs="Leelawadee UI"/>
-          <w:sz w:val="24"/>
-        </w:rPr>
-        <w:t xml:space="preserve"> of snow * 2</w:t>
-      </w:r>
-    </w:p>
-    <w:p>
-      <w:pPr>
-        <w:pStyle w:val="ListParagraph"/>
-        <w:numPr>
-          <w:ilvl w:val="1"/>
-          <w:numId w:val="1"/>
-        </w:numPr>
-        <w:spacing w:line="360" w:lineRule="auto"/>
-        <w:rPr>
-          <w:rFonts w:ascii="Hobo Std" w:hAnsi="Hobo Std" w:cs="Leelawadee UI"/>
-          <w:sz w:val="24"/>
-        </w:rPr>
-      </w:pPr>
-      <w:r>
-        <w:rPr>
-          <w:rFonts w:ascii="Hobo Std" w:hAnsi="Hobo Std" w:cs="Leelawadee UI"/>
-          <w:sz w:val="24"/>
-        </w:rPr>
-        <w:t>Mine cart</w:t>
-      </w:r>
-    </w:p>
-    <w:p>
-      <w:pPr>
-        <w:pStyle w:val="ListParagraph"/>
-        <w:numPr>
-          <w:ilvl w:val="1"/>
-          <w:numId w:val="1"/>
-        </w:numPr>
-        <w:spacing w:line="360" w:lineRule="auto"/>
-        <w:rPr>
-          <w:rFonts w:ascii="Hobo Std" w:hAnsi="Hobo Std" w:cs="Leelawadee UI"/>
-          <w:sz w:val="24"/>
-        </w:rPr>
-      </w:pPr>
-      <w:r>
-        <w:rPr>
-          <w:rFonts w:ascii="Hobo Std" w:hAnsi="Hobo Std" w:cs="Leelawadee UI"/>
-          <w:sz w:val="24"/>
-        </w:rPr>
-        <w:t>Mine track straight piece</w:t>
-      </w:r>
-    </w:p>
-    <w:p>
-      <w:pPr>
-        <w:pStyle w:val="ListParagraph"/>
-        <w:numPr>
-          <w:ilvl w:val="1"/>
-          <w:numId w:val="1"/>
-        </w:numPr>
-        <w:spacing w:line="360" w:lineRule="auto"/>
-        <w:rPr>
-          <w:rFonts w:ascii="Hobo Std" w:hAnsi="Hobo Std" w:cs="Leelawadee UI"/>
-          <w:sz w:val="24"/>
-        </w:rPr>
-      </w:pPr>
-      <w:r>
-        <w:rPr>
-          <w:rFonts w:ascii="Hobo Std" w:hAnsi="Hobo Std" w:cs="Leelawadee UI"/>
-          <w:sz w:val="24"/>
-        </w:rPr>
-        <w:t>Mine track end of track piece</w:t>
-      </w:r>
-    </w:p>
-    <w:p>
-      <w:pPr>
-        <w:pStyle w:val="ListParagraph"/>
-        <w:numPr>
-          <w:ilvl w:val="1"/>
-          <w:numId w:val="1"/>
-        </w:numPr>
-        <w:spacing w:line="360" w:lineRule="auto"/>
-        <w:rPr>
-          <w:rFonts w:ascii="Hobo Std" w:hAnsi="Hobo Std" w:cs="Leelawadee UI"/>
-          <w:sz w:val="24"/>
-        </w:rPr>
-      </w:pPr>
-      <w:r>
-        <w:rPr>
-          <w:rFonts w:ascii="Hobo Std" w:hAnsi="Hobo Std" w:cs="Leelawadee UI"/>
-          <w:sz w:val="24"/>
-        </w:rPr>
-        <w:t xml:space="preserve">Rocks with ore </w:t>
-      </w:r>
-      <w:r>
-        <w:rPr>
-          <w:rFonts w:ascii="Hobo Std" w:hAnsi="Hobo Std" w:cs="Leelawadee UI"/>
-          <w:sz w:val="24"/>
-        </w:rPr>
-        <w:t xml:space="preserve">(large and small) </w:t>
-      </w:r>
-      <w:r>
-        <w:rPr>
-          <w:rFonts w:ascii="Hobo Std" w:hAnsi="Hobo Std" w:cs="Leelawadee UI"/>
-          <w:sz w:val="24"/>
-        </w:rPr>
-        <w:t>* 2</w:t>
-      </w:r>
-    </w:p>
-    <w:p>
-      <w:pPr>
-        <w:pStyle w:val="ListParagraph"/>
-        <w:numPr>
           <w:ilvl w:val="0"/>
           <w:numId w:val="1"/>
         </w:numPr>
@@ -667,108 +438,107 @@
           <w:sz w:val="24"/>
         </w:rPr>
         <w:t>:</w:t>
+      </w:r>
+    </w:p>
+    <w:p>
+      <w:pPr>
+        <w:pStyle w:val="ListParagraph"/>
+        <w:numPr>
+          <w:ilvl w:val="1"/>
+          <w:numId w:val="1"/>
+        </w:numPr>
+        <w:spacing w:line="360" w:lineRule="auto"/>
+        <w:rPr>
+          <w:rFonts w:ascii="Hobo Std" w:hAnsi="Hobo Std" w:cs="Leelawadee UI"/>
+          <w:sz w:val="24"/>
+        </w:rPr>
+      </w:pPr>
+      <w:r>
+        <w:rPr>
+          <w:rFonts w:ascii="Hobo Std" w:hAnsi="Hobo Std" w:cs="Leelawadee UI"/>
+          <w:sz w:val="24"/>
+        </w:rPr>
+        <w:t>Electric water</w:t>
+      </w:r>
+    </w:p>
+    <w:p>
+      <w:pPr>
+        <w:pStyle w:val="ListParagraph"/>
+        <w:numPr>
+          <w:ilvl w:val="1"/>
+          <w:numId w:val="1"/>
+        </w:numPr>
+        <w:spacing w:line="360" w:lineRule="auto"/>
+        <w:rPr>
+          <w:rFonts w:ascii="Hobo Std" w:hAnsi="Hobo Std" w:cs="Leelawadee UI"/>
+          <w:sz w:val="24"/>
+        </w:rPr>
+      </w:pPr>
+      <w:r>
+        <w:rPr>
+          <w:rFonts w:ascii="Hobo Std" w:hAnsi="Hobo Std" w:cs="Leelawadee UI"/>
+          <w:sz w:val="24"/>
+        </w:rPr>
+        <w:t>Stalagmites</w:t>
+      </w:r>
+    </w:p>
+    <w:p>
+      <w:pPr>
+        <w:pStyle w:val="ListParagraph"/>
+        <w:numPr>
+          <w:ilvl w:val="1"/>
+          <w:numId w:val="1"/>
+        </w:numPr>
+        <w:spacing w:line="360" w:lineRule="auto"/>
+        <w:rPr>
+          <w:rFonts w:ascii="Hobo Std" w:hAnsi="Hobo Std" w:cs="Leelawadee UI"/>
+          <w:sz w:val="24"/>
+        </w:rPr>
+      </w:pPr>
+      <w:r>
+        <w:rPr>
+          <w:rFonts w:ascii="Hobo Std" w:hAnsi="Hobo Std" w:cs="Leelawadee UI"/>
+          <w:sz w:val="24"/>
+        </w:rPr>
+        <w:t>Freezing water</w:t>
+      </w:r>
+      <w:r>
+        <w:rPr>
+          <w:rFonts w:ascii="Hobo Std" w:hAnsi="Hobo Std" w:cs="Leelawadee UI"/>
+          <w:sz w:val="24"/>
+        </w:rPr>
+        <w:t xml:space="preserve"> (not transparent)</w:t>
+      </w:r>
+      <w:r>
+        <w:rPr>
+          <w:rFonts w:ascii="Hobo Std" w:hAnsi="Hobo Std" w:cs="Leelawadee UI"/>
+          <w:sz w:val="24"/>
+        </w:rPr>
+        <w:t xml:space="preserve"> with ice chunks</w:t>
+      </w:r>
+    </w:p>
+    <w:p>
+      <w:pPr>
+        <w:pStyle w:val="ListParagraph"/>
+        <w:numPr>
+          <w:ilvl w:val="0"/>
+          <w:numId w:val="1"/>
+        </w:numPr>
+        <w:spacing w:line="360" w:lineRule="auto"/>
+        <w:rPr>
+          <w:rFonts w:ascii="Hobo Std" w:hAnsi="Hobo Std" w:cs="Leelawadee UI"/>
+          <w:sz w:val="24"/>
+        </w:rPr>
+      </w:pPr>
+      <w:r>
+        <w:rPr>
+          <w:rFonts w:ascii="Hobo Std" w:hAnsi="Hobo Std" w:cs="Leelawadee UI"/>
+          <w:sz w:val="24"/>
+        </w:rPr>
+        <w:t>Other:</w:t>
       </w:r>
       <w:bookmarkStart w:id="0" w:name="_GoBack"/>
       <w:bookmarkEnd w:id="0"/>
-    </w:p>
-    <w:p>
-      <w:pPr>
-        <w:pStyle w:val="ListParagraph"/>
-        <w:numPr>
-          <w:ilvl w:val="1"/>
-          <w:numId w:val="1"/>
-        </w:numPr>
-        <w:spacing w:line="360" w:lineRule="auto"/>
-        <w:rPr>
-          <w:rFonts w:ascii="Hobo Std" w:hAnsi="Hobo Std" w:cs="Leelawadee UI"/>
-          <w:sz w:val="24"/>
-        </w:rPr>
-      </w:pPr>
-      <w:r>
-        <w:rPr>
-          <w:rFonts w:ascii="Hobo Std" w:hAnsi="Hobo Std" w:cs="Leelawadee UI"/>
-          <w:sz w:val="24"/>
-        </w:rPr>
-        <w:t>Electric water</w:t>
-      </w:r>
-    </w:p>
-    <w:p>
-      <w:pPr>
-        <w:pStyle w:val="ListParagraph"/>
-        <w:numPr>
-          <w:ilvl w:val="1"/>
-          <w:numId w:val="1"/>
-        </w:numPr>
-        <w:spacing w:line="360" w:lineRule="auto"/>
-        <w:rPr>
-          <w:rFonts w:ascii="Hobo Std" w:hAnsi="Hobo Std" w:cs="Leelawadee UI"/>
-          <w:sz w:val="24"/>
-        </w:rPr>
-      </w:pPr>
-      <w:r>
-        <w:rPr>
-          <w:rFonts w:ascii="Hobo Std" w:hAnsi="Hobo Std" w:cs="Leelawadee UI"/>
-          <w:sz w:val="24"/>
-        </w:rPr>
-        <w:t>Stalagmites</w:t>
-      </w:r>
-    </w:p>
-    <w:p>
-      <w:pPr>
-        <w:pStyle w:val="ListParagraph"/>
-        <w:numPr>
-          <w:ilvl w:val="1"/>
-          <w:numId w:val="1"/>
-        </w:numPr>
-        <w:spacing w:line="360" w:lineRule="auto"/>
-        <w:rPr>
-          <w:rFonts w:ascii="Hobo Std" w:hAnsi="Hobo Std" w:cs="Leelawadee UI"/>
-          <w:sz w:val="24"/>
-        </w:rPr>
-      </w:pPr>
-      <w:r>
-        <w:rPr>
-          <w:rFonts w:ascii="Hobo Std" w:hAnsi="Hobo Std" w:cs="Leelawadee UI"/>
-          <w:sz w:val="24"/>
-        </w:rPr>
-        <w:lastRenderedPageBreak/>
-        <w:t>Freezing water</w:t>
-      </w:r>
-      <w:r>
-        <w:rPr>
-          <w:rFonts w:ascii="Hobo Std" w:hAnsi="Hobo Std" w:cs="Leelawadee UI"/>
-          <w:sz w:val="24"/>
-        </w:rPr>
-        <w:t xml:space="preserve"> (not transparent)</w:t>
-      </w:r>
-      <w:r>
-        <w:rPr>
-          <w:rFonts w:ascii="Hobo Std" w:hAnsi="Hobo Std" w:cs="Leelawadee UI"/>
-          <w:sz w:val="24"/>
-        </w:rPr>
-        <w:t xml:space="preserve"> with ice chunks</w:t>
-      </w:r>
-    </w:p>
-    <w:p>
-      <w:pPr>
-        <w:pStyle w:val="ListParagraph"/>
-        <w:numPr>
-          <w:ilvl w:val="0"/>
-          <w:numId w:val="1"/>
-        </w:numPr>
-        <w:spacing w:line="360" w:lineRule="auto"/>
-        <w:rPr>
-          <w:rFonts w:ascii="Hobo Std" w:hAnsi="Hobo Std" w:cs="Leelawadee UI"/>
-          <w:sz w:val="24"/>
-        </w:rPr>
-      </w:pPr>
-      <w:r>
-        <w:rPr>
-          <w:rFonts w:ascii="Hobo Std" w:hAnsi="Hobo Std" w:cs="Leelawadee UI"/>
-          <w:sz w:val="24"/>
-        </w:rPr>
-        <w:t>Other:</w:t>
-      </w:r>
     </w:p>
     <w:p>
       <w:pPr>

</xml_diff>

<commit_message>
Added to asset list
</commit_message>
<xml_diff>
--- a/Asset List.docx
+++ b/Asset List.docx
@@ -358,126 +358,17 @@
           <w:rFonts w:ascii="Hobo Std" w:hAnsi="Hobo Std" w:cs="Leelawadee UI"/>
           <w:sz w:val="24"/>
         </w:rPr>
-        <w:t>Hazards</w:t>
-      </w:r>
-      <w:r>
-        <w:rPr>
-          <w:rFonts w:ascii="Hobo Std" w:hAnsi="Hobo Std" w:cs="Leelawadee UI"/>
-          <w:sz w:val="24"/>
-        </w:rPr>
-        <w:t xml:space="preserve"> (all maybe)</w:t>
-      </w:r>
-      <w:r>
-        <w:rPr>
-          <w:rFonts w:ascii="Hobo Std" w:hAnsi="Hobo Std" w:cs="Leelawadee UI"/>
-          <w:sz w:val="24"/>
-        </w:rPr>
-        <w:t>:</w:t>
-      </w:r>
-    </w:p>
-    <w:p>
-      <w:pPr>
-        <w:pStyle w:val="ListParagraph"/>
-        <w:numPr>
-          <w:ilvl w:val="1"/>
-          <w:numId w:val="1"/>
-        </w:numPr>
-        <w:spacing w:line="360" w:lineRule="auto"/>
-        <w:rPr>
-          <w:rFonts w:ascii="Hobo Std" w:hAnsi="Hobo Std" w:cs="Leelawadee UI"/>
-          <w:sz w:val="24"/>
-        </w:rPr>
-      </w:pPr>
-      <w:r>
-        <w:rPr>
-          <w:rFonts w:ascii="Hobo Std" w:hAnsi="Hobo Std" w:cs="Leelawadee UI"/>
-          <w:sz w:val="24"/>
-        </w:rPr>
-        <w:t>Electric water</w:t>
-      </w:r>
-    </w:p>
-    <w:p>
-      <w:pPr>
-        <w:pStyle w:val="ListParagraph"/>
-        <w:numPr>
-          <w:ilvl w:val="1"/>
-          <w:numId w:val="1"/>
-        </w:numPr>
-        <w:spacing w:line="360" w:lineRule="auto"/>
-        <w:rPr>
-          <w:rFonts w:ascii="Hobo Std" w:hAnsi="Hobo Std" w:cs="Leelawadee UI"/>
-          <w:sz w:val="24"/>
-        </w:rPr>
-      </w:pPr>
-      <w:r>
-        <w:rPr>
-          <w:rFonts w:ascii="Hobo Std" w:hAnsi="Hobo Std" w:cs="Leelawadee UI"/>
-          <w:sz w:val="24"/>
-        </w:rPr>
-        <w:t>Stalagmites</w:t>
-      </w:r>
-    </w:p>
-    <w:p>
-      <w:pPr>
-        <w:pStyle w:val="ListParagraph"/>
-        <w:numPr>
-          <w:ilvl w:val="1"/>
-          <w:numId w:val="1"/>
-        </w:numPr>
-        <w:spacing w:line="360" w:lineRule="auto"/>
-        <w:rPr>
-          <w:rFonts w:ascii="Hobo Std" w:hAnsi="Hobo Std" w:cs="Leelawadee UI"/>
-          <w:sz w:val="24"/>
-        </w:rPr>
-      </w:pPr>
-      <w:r>
-        <w:rPr>
-          <w:rFonts w:ascii="Hobo Std" w:hAnsi="Hobo Std" w:cs="Leelawadee UI"/>
-          <w:sz w:val="24"/>
-        </w:rPr>
-        <w:t>Freezing water</w:t>
-      </w:r>
-      <w:r>
-        <w:rPr>
-          <w:rFonts w:ascii="Hobo Std" w:hAnsi="Hobo Std" w:cs="Leelawadee UI"/>
-          <w:sz w:val="24"/>
-        </w:rPr>
-        <w:t xml:space="preserve"> (not transparent)</w:t>
-      </w:r>
-      <w:r>
-        <w:rPr>
-          <w:rFonts w:ascii="Hobo Std" w:hAnsi="Hobo Std" w:cs="Leelawadee UI"/>
-          <w:sz w:val="24"/>
-        </w:rPr>
-        <w:t xml:space="preserve"> with ice chunks</w:t>
-      </w:r>
-    </w:p>
-    <w:p>
-      <w:pPr>
-        <w:pStyle w:val="ListParagraph"/>
-        <w:numPr>
-          <w:ilvl w:val="0"/>
-          <w:numId w:val="1"/>
-        </w:numPr>
-        <w:spacing w:line="360" w:lineRule="auto"/>
-        <w:rPr>
-          <w:rFonts w:ascii="Hobo Std" w:hAnsi="Hobo Std" w:cs="Leelawadee UI"/>
-          <w:sz w:val="24"/>
-        </w:rPr>
-      </w:pPr>
-      <w:r>
-        <w:rPr>
-          <w:rFonts w:ascii="Hobo Std" w:hAnsi="Hobo Std" w:cs="Leelawadee UI"/>
-          <w:sz w:val="24"/>
-        </w:rPr>
-        <w:t>Other:</w:t>
-      </w:r>
-    </w:p>
-    <w:p>
-      <w:pPr>
-        <w:pStyle w:val="ListParagraph"/>
-        <w:spacing w:line="360" w:lineRule="auto"/>
-        <w:ind w:left="1440"/>
+        <w:t>Hazards:</w:t>
+      </w:r>
+    </w:p>
+    <w:p>
+      <w:pPr>
+        <w:pStyle w:val="ListParagraph"/>
+        <w:numPr>
+          <w:ilvl w:val="1"/>
+          <w:numId w:val="1"/>
+        </w:numPr>
+        <w:spacing w:line="360" w:lineRule="auto"/>
         <w:rPr>
           <w:rFonts w:ascii="Hobo Std" w:hAnsi="Hobo Std" w:cs="Leelawadee UI"/>
           <w:sz w:val="24"/>
@@ -485,6 +376,223 @@
       </w:pPr>
       <w:bookmarkStart w:id="0" w:name="_GoBack"/>
       <w:bookmarkEnd w:id="0"/>
+      <w:r>
+        <w:rPr>
+          <w:rFonts w:ascii="Hobo Std" w:hAnsi="Hobo Std" w:cs="Leelawadee UI"/>
+          <w:sz w:val="24"/>
+        </w:rPr>
+        <w:t>Stalagmites</w:t>
+      </w:r>
+    </w:p>
+    <w:p>
+      <w:pPr>
+        <w:pStyle w:val="ListParagraph"/>
+        <w:numPr>
+          <w:ilvl w:val="1"/>
+          <w:numId w:val="1"/>
+        </w:numPr>
+        <w:spacing w:line="360" w:lineRule="auto"/>
+        <w:rPr>
+          <w:rFonts w:ascii="Hobo Std" w:hAnsi="Hobo Std" w:cs="Leelawadee UI"/>
+          <w:sz w:val="24"/>
+        </w:rPr>
+      </w:pPr>
+      <w:r>
+        <w:rPr>
+          <w:rFonts w:ascii="Hobo Std" w:hAnsi="Hobo Std" w:cs="Leelawadee UI"/>
+          <w:sz w:val="24"/>
+        </w:rPr>
+        <w:t>Freezing water</w:t>
+      </w:r>
+      <w:r>
+        <w:rPr>
+          <w:rFonts w:ascii="Hobo Std" w:hAnsi="Hobo Std" w:cs="Leelawadee UI"/>
+          <w:sz w:val="24"/>
+        </w:rPr>
+        <w:t xml:space="preserve"> (not transparent)</w:t>
+      </w:r>
+      <w:r>
+        <w:rPr>
+          <w:rFonts w:ascii="Hobo Std" w:hAnsi="Hobo Std" w:cs="Leelawadee UI"/>
+          <w:sz w:val="24"/>
+        </w:rPr>
+        <w:t xml:space="preserve"> with ice chunks</w:t>
+      </w:r>
+    </w:p>
+    <w:p>
+      <w:pPr>
+        <w:pStyle w:val="ListParagraph"/>
+        <w:numPr>
+          <w:ilvl w:val="1"/>
+          <w:numId w:val="1"/>
+        </w:numPr>
+        <w:spacing w:line="360" w:lineRule="auto"/>
+        <w:rPr>
+          <w:rFonts w:ascii="Hobo Std" w:hAnsi="Hobo Std" w:cs="Leelawadee UI"/>
+          <w:sz w:val="24"/>
+        </w:rPr>
+      </w:pPr>
+      <w:r>
+        <w:rPr>
+          <w:rFonts w:ascii="Hobo Std" w:hAnsi="Hobo Std" w:cs="Leelawadee UI"/>
+          <w:sz w:val="24"/>
+        </w:rPr>
+        <w:t>Electric wire hazard</w:t>
+      </w:r>
+    </w:p>
+    <w:p>
+      <w:pPr>
+        <w:pStyle w:val="ListParagraph"/>
+        <w:numPr>
+          <w:ilvl w:val="0"/>
+          <w:numId w:val="1"/>
+        </w:numPr>
+        <w:spacing w:line="360" w:lineRule="auto"/>
+        <w:rPr>
+          <w:rFonts w:ascii="Hobo Std" w:hAnsi="Hobo Std" w:cs="Leelawadee UI"/>
+          <w:sz w:val="24"/>
+        </w:rPr>
+      </w:pPr>
+      <w:r>
+        <w:rPr>
+          <w:rFonts w:ascii="Hobo Std" w:hAnsi="Hobo Std" w:cs="Leelawadee UI"/>
+          <w:sz w:val="24"/>
+        </w:rPr>
+        <w:t>Other:</w:t>
+      </w:r>
+    </w:p>
+    <w:p>
+      <w:pPr>
+        <w:pStyle w:val="ListParagraph"/>
+        <w:numPr>
+          <w:ilvl w:val="1"/>
+          <w:numId w:val="1"/>
+        </w:numPr>
+        <w:spacing w:line="360" w:lineRule="auto"/>
+        <w:rPr>
+          <w:rFonts w:ascii="Hobo Std" w:hAnsi="Hobo Std" w:cs="Leelawadee UI"/>
+          <w:sz w:val="24"/>
+        </w:rPr>
+      </w:pPr>
+      <w:r>
+        <w:rPr>
+          <w:rFonts w:ascii="Hobo Std" w:hAnsi="Hobo Std" w:cs="Leelawadee UI"/>
+          <w:sz w:val="24"/>
+        </w:rPr>
+        <w:t>Ice s</w:t>
+      </w:r>
+      <w:r>
+        <w:rPr>
+          <w:rFonts w:ascii="Hobo Std" w:hAnsi="Hobo Std" w:cs="Leelawadee UI"/>
+          <w:sz w:val="24"/>
+        </w:rPr>
+        <w:t>hard from wendigo slash attack</w:t>
+      </w:r>
+    </w:p>
+    <w:p>
+      <w:pPr>
+        <w:pStyle w:val="ListParagraph"/>
+        <w:numPr>
+          <w:ilvl w:val="1"/>
+          <w:numId w:val="1"/>
+        </w:numPr>
+        <w:spacing w:line="360" w:lineRule="auto"/>
+        <w:rPr>
+          <w:rFonts w:ascii="Hobo Std" w:hAnsi="Hobo Std" w:cs="Leelawadee UI"/>
+          <w:sz w:val="24"/>
+        </w:rPr>
+      </w:pPr>
+      <w:r>
+        <w:rPr>
+          <w:rFonts w:ascii="Hobo Std" w:hAnsi="Hobo Std" w:cs="Leelawadee UI"/>
+          <w:sz w:val="24"/>
+        </w:rPr>
+        <w:t>Snowball from wendigo snowball throw</w:t>
+      </w:r>
+    </w:p>
+    <w:p>
+      <w:pPr>
+        <w:pStyle w:val="ListParagraph"/>
+        <w:numPr>
+          <w:ilvl w:val="1"/>
+          <w:numId w:val="1"/>
+        </w:numPr>
+        <w:spacing w:line="360" w:lineRule="auto"/>
+        <w:rPr>
+          <w:rFonts w:ascii="Hobo Std" w:hAnsi="Hobo Std" w:cs="Leelawadee UI"/>
+          <w:sz w:val="24"/>
+        </w:rPr>
+      </w:pPr>
+      <w:r>
+        <w:rPr>
+          <w:rFonts w:ascii="Hobo Std" w:hAnsi="Hobo Std" w:cs="Leelawadee UI"/>
+          <w:sz w:val="24"/>
+        </w:rPr>
+        <w:t>Cone shockwave projectile from wendigo stomp</w:t>
+      </w:r>
+    </w:p>
+    <w:p>
+      <w:pPr>
+        <w:pStyle w:val="ListParagraph"/>
+        <w:numPr>
+          <w:ilvl w:val="1"/>
+          <w:numId w:val="1"/>
+        </w:numPr>
+        <w:spacing w:line="360" w:lineRule="auto"/>
+        <w:rPr>
+          <w:rFonts w:ascii="Hobo Std" w:hAnsi="Hobo Std" w:cs="Leelawadee UI"/>
+          <w:sz w:val="24"/>
+        </w:rPr>
+      </w:pPr>
+      <w:r>
+        <w:rPr>
+          <w:rFonts w:ascii="Hobo Std" w:hAnsi="Hobo Std" w:cs="Leelawadee UI"/>
+          <w:sz w:val="24"/>
+        </w:rPr>
+        <w:t>Different cone shaped projectiles for slime cube attacks</w:t>
+      </w:r>
+    </w:p>
+    <w:p>
+      <w:pPr>
+        <w:pStyle w:val="ListParagraph"/>
+        <w:numPr>
+          <w:ilvl w:val="1"/>
+          <w:numId w:val="1"/>
+        </w:numPr>
+        <w:spacing w:line="360" w:lineRule="auto"/>
+        <w:rPr>
+          <w:rFonts w:ascii="Hobo Std" w:hAnsi="Hobo Std" w:cs="Leelawadee UI"/>
+          <w:sz w:val="24"/>
+        </w:rPr>
+      </w:pPr>
+      <w:r>
+        <w:rPr>
+          <w:rFonts w:ascii="Hobo Std" w:hAnsi="Hobo Std" w:cs="Leelawadee UI"/>
+          <w:sz w:val="24"/>
+        </w:rPr>
+        <w:t>Ringmaster balloon gun projectile</w:t>
+      </w:r>
+    </w:p>
+    <w:p>
+      <w:pPr>
+        <w:pStyle w:val="ListParagraph"/>
+        <w:numPr>
+          <w:ilvl w:val="1"/>
+          <w:numId w:val="1"/>
+        </w:numPr>
+        <w:spacing w:line="360" w:lineRule="auto"/>
+        <w:rPr>
+          <w:rFonts w:ascii="Hobo Std" w:hAnsi="Hobo Std" w:cs="Leelawadee UI"/>
+          <w:sz w:val="24"/>
+        </w:rPr>
+      </w:pPr>
+      <w:r>
+        <w:rPr>
+          <w:rFonts w:ascii="Hobo Std" w:hAnsi="Hobo Std" w:cs="Leelawadee UI"/>
+          <w:sz w:val="24"/>
+        </w:rPr>
+        <w:t>Acrobat ball explosion projectiles</w:t>
+      </w:r>
     </w:p>
     <w:sectPr>
       <w:headerReference w:type="default" r:id="rId7"/>

</xml_diff>

<commit_message>
WIRE FENCE, COLOUREDBLOCK, LETTER BLOCK PT2.
</commit_message>
<xml_diff>
--- a/Asset List.docx
+++ b/Asset List.docx
@@ -120,14 +120,28 @@
           <w:rFonts w:ascii="Hobo Std" w:hAnsi="Hobo Std" w:cs="Leelawadee UI"/>
           <w:sz w:val="24"/>
         </w:rPr>
-        <w:t xml:space="preserve">Picket Fence * </w:t>
-      </w:r>
-      <w:r>
-        <w:rPr>
-          <w:rFonts w:ascii="Hobo Std" w:hAnsi="Hobo Std" w:cs="Leelawadee UI"/>
-          <w:sz w:val="24"/>
-        </w:rPr>
-        <w:t>1</w:t>
+        <w:t>Circus tent entrance (only front is seen)</w:t>
+      </w:r>
+    </w:p>
+    <w:p>
+      <w:pPr>
+        <w:pStyle w:val="ListParagraph"/>
+        <w:numPr>
+          <w:ilvl w:val="0"/>
+          <w:numId w:val="1"/>
+        </w:numPr>
+        <w:spacing w:line="360" w:lineRule="auto"/>
+        <w:rPr>
+          <w:rFonts w:ascii="Hobo Std" w:hAnsi="Hobo Std" w:cs="Leelawadee UI"/>
+          <w:sz w:val="24"/>
+        </w:rPr>
+      </w:pPr>
+      <w:r>
+        <w:rPr>
+          <w:rFonts w:ascii="Hobo Std" w:hAnsi="Hobo Std" w:cs="Leelawadee UI"/>
+          <w:sz w:val="24"/>
+        </w:rPr>
+        <w:t>Nursery:</w:t>
       </w:r>
     </w:p>
     <w:p>
@@ -143,150 +157,6 @@
           <w:sz w:val="24"/>
         </w:rPr>
       </w:pPr>
-      <w:r>
-        <w:rPr>
-          <w:rFonts w:ascii="Hobo Std" w:hAnsi="Hobo Std" w:cs="Leelawadee UI"/>
-          <w:sz w:val="24"/>
-        </w:rPr>
-        <w:t>Circus tent entrance (only front is seen)</w:t>
-      </w:r>
-    </w:p>
-    <w:p>
-      <w:pPr>
-        <w:pStyle w:val="ListParagraph"/>
-        <w:numPr>
-          <w:ilvl w:val="0"/>
-          <w:numId w:val="1"/>
-        </w:numPr>
-        <w:spacing w:line="360" w:lineRule="auto"/>
-        <w:rPr>
-          <w:rFonts w:ascii="Hobo Std" w:hAnsi="Hobo Std" w:cs="Leelawadee UI"/>
-          <w:sz w:val="24"/>
-        </w:rPr>
-      </w:pPr>
-      <w:r>
-        <w:rPr>
-          <w:rFonts w:ascii="Hobo Std" w:hAnsi="Hobo Std" w:cs="Leelawadee UI"/>
-          <w:sz w:val="24"/>
-        </w:rPr>
-        <w:t>Nursery:</w:t>
-      </w:r>
-    </w:p>
-    <w:p>
-      <w:pPr>
-        <w:pStyle w:val="ListParagraph"/>
-        <w:numPr>
-          <w:ilvl w:val="1"/>
-          <w:numId w:val="1"/>
-        </w:numPr>
-        <w:spacing w:line="360" w:lineRule="auto"/>
-        <w:rPr>
-          <w:rFonts w:ascii="Hobo Std" w:hAnsi="Hobo Std" w:cs="Leelawadee UI"/>
-          <w:sz w:val="24"/>
-        </w:rPr>
-      </w:pPr>
-      <w:r>
-        <w:rPr>
-          <w:rFonts w:ascii="Hobo Std" w:hAnsi="Hobo Std" w:cs="Leelawadee UI"/>
-          <w:sz w:val="24"/>
-        </w:rPr>
-        <w:t>Giant Alphabet Blocks * 2</w:t>
-      </w:r>
-    </w:p>
-    <w:p>
-      <w:pPr>
-        <w:pStyle w:val="ListParagraph"/>
-        <w:numPr>
-          <w:ilvl w:val="1"/>
-          <w:numId w:val="1"/>
-        </w:numPr>
-        <w:spacing w:line="360" w:lineRule="auto"/>
-        <w:rPr>
-          <w:rFonts w:ascii="Hobo Std" w:hAnsi="Hobo Std" w:cs="Leelawadee UI"/>
-          <w:sz w:val="24"/>
-        </w:rPr>
-      </w:pPr>
-      <w:r>
-        <w:rPr>
-          <w:rFonts w:ascii="Hobo Std" w:hAnsi="Hobo Std" w:cs="Leelawadee UI"/>
-          <w:sz w:val="24"/>
-        </w:rPr>
-        <w:t>Crib</w:t>
-      </w:r>
-    </w:p>
-    <w:p>
-      <w:pPr>
-        <w:pStyle w:val="ListParagraph"/>
-        <w:numPr>
-          <w:ilvl w:val="1"/>
-          <w:numId w:val="1"/>
-        </w:numPr>
-        <w:spacing w:line="360" w:lineRule="auto"/>
-        <w:rPr>
-          <w:rFonts w:ascii="Hobo Std" w:hAnsi="Hobo Std" w:cs="Leelawadee UI"/>
-          <w:sz w:val="24"/>
-        </w:rPr>
-      </w:pPr>
-      <w:r>
-        <w:rPr>
-          <w:rFonts w:ascii="Hobo Std" w:hAnsi="Hobo Std" w:cs="Leelawadee UI"/>
-          <w:sz w:val="24"/>
-        </w:rPr>
-        <w:t>Bouncy ball</w:t>
-      </w:r>
-      <w:r>
-        <w:rPr>
-          <w:rFonts w:ascii="Hobo Std" w:hAnsi="Hobo Std" w:cs="Leelawadee UI"/>
-          <w:sz w:val="24"/>
-        </w:rPr>
-        <w:t xml:space="preserve"> (maybe)</w:t>
-      </w:r>
-    </w:p>
-    <w:p>
-      <w:pPr>
-        <w:pStyle w:val="ListParagraph"/>
-        <w:numPr>
-          <w:ilvl w:val="1"/>
-          <w:numId w:val="1"/>
-        </w:numPr>
-        <w:spacing w:line="360" w:lineRule="auto"/>
-        <w:rPr>
-          <w:rFonts w:ascii="Hobo Std" w:hAnsi="Hobo Std" w:cs="Leelawadee UI"/>
-          <w:sz w:val="24"/>
-        </w:rPr>
-      </w:pPr>
-      <w:r>
-        <w:rPr>
-          <w:rFonts w:ascii="Helvetica" w:hAnsi="Helvetica" w:cs="Helvetica"/>
-          <w:sz w:val="23"/>
-          <w:szCs w:val="23"/>
-          <w:shd w:val="clear" w:color="auto" w:fill="36393E"/>
-        </w:rPr>
-        <w:t>baby bottles</w:t>
-      </w:r>
-    </w:p>
-    <w:p>
-      <w:pPr>
-        <w:pStyle w:val="ListParagraph"/>
-        <w:numPr>
-          <w:ilvl w:val="1"/>
-          <w:numId w:val="1"/>
-        </w:numPr>
-        <w:spacing w:line="360" w:lineRule="auto"/>
-        <w:rPr>
-          <w:rFonts w:ascii="Hobo Std" w:hAnsi="Hobo Std" w:cs="Leelawadee UI"/>
-          <w:sz w:val="24"/>
-        </w:rPr>
-      </w:pPr>
-      <w:r>
-        <w:rPr>
-          <w:rFonts w:ascii="Helvetica" w:hAnsi="Helvetica" w:cs="Helvetica"/>
-          <w:sz w:val="23"/>
-          <w:szCs w:val="23"/>
-          <w:shd w:val="clear" w:color="auto" w:fill="36393E"/>
-        </w:rPr>
-        <w:t xml:space="preserve">, letter blocks, </w:t>
-      </w:r>
       <w:bookmarkStart w:id="0" w:name="_GoBack"/>
       <w:bookmarkEnd w:id="0"/>
     </w:p>
@@ -294,6 +164,27 @@
       <w:pPr>
         <w:pStyle w:val="ListParagraph"/>
         <w:numPr>
+          <w:ilvl w:val="0"/>
+          <w:numId w:val="1"/>
+        </w:numPr>
+        <w:spacing w:line="360" w:lineRule="auto"/>
+        <w:rPr>
+          <w:rFonts w:ascii="Hobo Std" w:hAnsi="Hobo Std" w:cs="Leelawadee UI"/>
+          <w:sz w:val="24"/>
+        </w:rPr>
+      </w:pPr>
+      <w:r>
+        <w:rPr>
+          <w:rFonts w:ascii="Hobo Std" w:hAnsi="Hobo Std" w:cs="Leelawadee UI"/>
+          <w:sz w:val="24"/>
+        </w:rPr>
+        <w:t>Hazards:</w:t>
+      </w:r>
+    </w:p>
+    <w:p>
+      <w:pPr>
+        <w:pStyle w:val="ListParagraph"/>
+        <w:numPr>
           <w:ilvl w:val="1"/>
           <w:numId w:val="1"/>
         </w:numPr>
@@ -305,12 +196,10 @@
       </w:pPr>
       <w:r>
         <w:rPr>
-          <w:rFonts w:ascii="Helvetica" w:hAnsi="Helvetica" w:cs="Helvetica"/>
-          <w:sz w:val="23"/>
-          <w:szCs w:val="23"/>
-          <w:shd w:val="clear" w:color="auto" w:fill="36393E"/>
-        </w:rPr>
-        <w:t xml:space="preserve">a crib, </w:t>
+          <w:rFonts w:ascii="Hobo Std" w:hAnsi="Hobo Std" w:cs="Leelawadee UI"/>
+          <w:sz w:val="24"/>
+        </w:rPr>
+        <w:t>Stalagmites</w:t>
       </w:r>
     </w:p>
     <w:p>
@@ -328,12 +217,24 @@
       </w:pPr>
       <w:r>
         <w:rPr>
-          <w:rFonts w:ascii="Helvetica" w:hAnsi="Helvetica" w:cs="Helvetica"/>
-          <w:sz w:val="23"/>
-          <w:szCs w:val="23"/>
-          <w:shd w:val="clear" w:color="auto" w:fill="36393E"/>
-        </w:rPr>
-        <w:t>and a nurse</w:t>
+          <w:rFonts w:ascii="Hobo Std" w:hAnsi="Hobo Std" w:cs="Leelawadee UI"/>
+          <w:sz w:val="24"/>
+        </w:rPr>
+        <w:t>Freezing water</w:t>
+      </w:r>
+      <w:r>
+        <w:rPr>
+          <w:rFonts w:ascii="Hobo Std" w:hAnsi="Hobo Std" w:cs="Leelawadee UI"/>
+          <w:sz w:val="24"/>
+        </w:rPr>
+        <w:t xml:space="preserve"> (not transparent)</w:t>
+      </w:r>
+      <w:r>
+        <w:rPr>
+          <w:rFonts w:ascii="Hobo Std" w:hAnsi="Hobo Std" w:cs="Leelawadee UI"/>
+          <w:sz w:val="24"/>
+        </w:rPr>
+        <w:t xml:space="preserve"> with ice chunks</w:t>
       </w:r>
     </w:p>
     <w:p>
@@ -349,6 +250,13 @@
           <w:sz w:val="24"/>
         </w:rPr>
       </w:pPr>
+      <w:r>
+        <w:rPr>
+          <w:rFonts w:ascii="Hobo Std" w:hAnsi="Hobo Std" w:cs="Leelawadee UI"/>
+          <w:sz w:val="24"/>
+        </w:rPr>
+        <w:t>Electric wire hazard</w:t>
+      </w:r>
     </w:p>
     <w:p>
       <w:pPr>
@@ -368,7 +276,7 @@
           <w:rFonts w:ascii="Hobo Std" w:hAnsi="Hobo Std" w:cs="Leelawadee UI"/>
           <w:sz w:val="24"/>
         </w:rPr>
-        <w:t>Hazards:</w:t>
+        <w:t>Other:</w:t>
       </w:r>
     </w:p>
     <w:p>
@@ -389,7 +297,14 @@
           <w:rFonts w:ascii="Hobo Std" w:hAnsi="Hobo Std" w:cs="Leelawadee UI"/>
           <w:sz w:val="24"/>
         </w:rPr>
-        <w:t>Stalagmites</w:t>
+        <w:t>Ice s</w:t>
+      </w:r>
+      <w:r>
+        <w:rPr>
+          <w:rFonts w:ascii="Hobo Std" w:hAnsi="Hobo Std" w:cs="Leelawadee UI"/>
+          <w:sz w:val="24"/>
+        </w:rPr>
+        <w:t>hard from wendigo slash attack</w:t>
       </w:r>
     </w:p>
     <w:p>
@@ -410,21 +325,7 @@
           <w:rFonts w:ascii="Hobo Std" w:hAnsi="Hobo Std" w:cs="Leelawadee UI"/>
           <w:sz w:val="24"/>
         </w:rPr>
-        <w:t>Freezing water</w:t>
-      </w:r>
-      <w:r>
-        <w:rPr>
-          <w:rFonts w:ascii="Hobo Std" w:hAnsi="Hobo Std" w:cs="Leelawadee UI"/>
-          <w:sz w:val="24"/>
-        </w:rPr>
-        <w:t xml:space="preserve"> (not transparent)</w:t>
-      </w:r>
-      <w:r>
-        <w:rPr>
-          <w:rFonts w:ascii="Hobo Std" w:hAnsi="Hobo Std" w:cs="Leelawadee UI"/>
-          <w:sz w:val="24"/>
-        </w:rPr>
-        <w:t xml:space="preserve"> with ice chunks</w:t>
+        <w:t>Snowball from wendigo snowball throw</w:t>
       </w:r>
     </w:p>
     <w:p>
@@ -445,28 +346,7 @@
           <w:rFonts w:ascii="Hobo Std" w:hAnsi="Hobo Std" w:cs="Leelawadee UI"/>
           <w:sz w:val="24"/>
         </w:rPr>
-        <w:t>Electric wire hazard</w:t>
-      </w:r>
-    </w:p>
-    <w:p>
-      <w:pPr>
-        <w:pStyle w:val="ListParagraph"/>
-        <w:numPr>
-          <w:ilvl w:val="0"/>
-          <w:numId w:val="1"/>
-        </w:numPr>
-        <w:spacing w:line="360" w:lineRule="auto"/>
-        <w:rPr>
-          <w:rFonts w:ascii="Hobo Std" w:hAnsi="Hobo Std" w:cs="Leelawadee UI"/>
-          <w:sz w:val="24"/>
-        </w:rPr>
-      </w:pPr>
-      <w:r>
-        <w:rPr>
-          <w:rFonts w:ascii="Hobo Std" w:hAnsi="Hobo Std" w:cs="Leelawadee UI"/>
-          <w:sz w:val="24"/>
-        </w:rPr>
-        <w:t>Other:</w:t>
+        <w:t>Cone shockwave projectile from wendigo stomp</w:t>
       </w:r>
     </w:p>
     <w:p>
@@ -487,14 +367,7 @@
           <w:rFonts w:ascii="Hobo Std" w:hAnsi="Hobo Std" w:cs="Leelawadee UI"/>
           <w:sz w:val="24"/>
         </w:rPr>
-        <w:t>Ice s</w:t>
-      </w:r>
-      <w:r>
-        <w:rPr>
-          <w:rFonts w:ascii="Hobo Std" w:hAnsi="Hobo Std" w:cs="Leelawadee UI"/>
-          <w:sz w:val="24"/>
-        </w:rPr>
-        <w:t>hard from wendigo slash attack</w:t>
+        <w:t>Different cone shaped projectiles for slime cube attacks</w:t>
       </w:r>
     </w:p>
     <w:p>
@@ -515,70 +388,6 @@
           <w:rFonts w:ascii="Hobo Std" w:hAnsi="Hobo Std" w:cs="Leelawadee UI"/>
           <w:sz w:val="24"/>
         </w:rPr>
-        <w:t>Snowball from wendigo snowball throw</w:t>
-      </w:r>
-    </w:p>
-    <w:p>
-      <w:pPr>
-        <w:pStyle w:val="ListParagraph"/>
-        <w:numPr>
-          <w:ilvl w:val="1"/>
-          <w:numId w:val="1"/>
-        </w:numPr>
-        <w:spacing w:line="360" w:lineRule="auto"/>
-        <w:rPr>
-          <w:rFonts w:ascii="Hobo Std" w:hAnsi="Hobo Std" w:cs="Leelawadee UI"/>
-          <w:sz w:val="24"/>
-        </w:rPr>
-      </w:pPr>
-      <w:r>
-        <w:rPr>
-          <w:rFonts w:ascii="Hobo Std" w:hAnsi="Hobo Std" w:cs="Leelawadee UI"/>
-          <w:sz w:val="24"/>
-        </w:rPr>
-        <w:t>Cone shockwave projectile from wendigo stomp</w:t>
-      </w:r>
-    </w:p>
-    <w:p>
-      <w:pPr>
-        <w:pStyle w:val="ListParagraph"/>
-        <w:numPr>
-          <w:ilvl w:val="1"/>
-          <w:numId w:val="1"/>
-        </w:numPr>
-        <w:spacing w:line="360" w:lineRule="auto"/>
-        <w:rPr>
-          <w:rFonts w:ascii="Hobo Std" w:hAnsi="Hobo Std" w:cs="Leelawadee UI"/>
-          <w:sz w:val="24"/>
-        </w:rPr>
-      </w:pPr>
-      <w:r>
-        <w:rPr>
-          <w:rFonts w:ascii="Hobo Std" w:hAnsi="Hobo Std" w:cs="Leelawadee UI"/>
-          <w:sz w:val="24"/>
-        </w:rPr>
-        <w:t>Different cone shaped projectiles for slime cube attacks</w:t>
-      </w:r>
-    </w:p>
-    <w:p>
-      <w:pPr>
-        <w:pStyle w:val="ListParagraph"/>
-        <w:numPr>
-          <w:ilvl w:val="1"/>
-          <w:numId w:val="1"/>
-        </w:numPr>
-        <w:spacing w:line="360" w:lineRule="auto"/>
-        <w:rPr>
-          <w:rFonts w:ascii="Hobo Std" w:hAnsi="Hobo Std" w:cs="Leelawadee UI"/>
-          <w:sz w:val="24"/>
-        </w:rPr>
-      </w:pPr>
-      <w:r>
-        <w:rPr>
-          <w:rFonts w:ascii="Hobo Std" w:hAnsi="Hobo Std" w:cs="Leelawadee UI"/>
-          <w:sz w:val="24"/>
-        </w:rPr>
-        <w:lastRenderedPageBreak/>
         <w:t>Ringmaster balloon gun projectile</w:t>
       </w:r>
     </w:p>

</xml_diff>

<commit_message>
Setting up mine cart explosion and updated asset list
</commit_message>
<xml_diff>
--- a/Asset List.docx
+++ b/Asset List.docx
@@ -344,23 +344,7 @@
           <w:rFonts w:ascii="Hobo Std" w:hAnsi="Hobo Std" w:cs="Leelawadee UI"/>
           <w:sz w:val="24"/>
         </w:rPr>
-        <w:t xml:space="preserve">, </w:t>
-      </w:r>
-      <w:proofErr w:type="gramStart"/>
-      <w:r>
-        <w:rPr>
-          <w:rFonts w:ascii="Hobo Std" w:hAnsi="Hobo Std" w:cs="Leelawadee UI"/>
-          <w:sz w:val="24"/>
-        </w:rPr>
-        <w:t>as long as</w:t>
-      </w:r>
-      <w:proofErr w:type="gramEnd"/>
-      <w:r>
-        <w:rPr>
-          <w:rFonts w:ascii="Hobo Std" w:hAnsi="Hobo Std" w:cs="Leelawadee UI"/>
-          <w:sz w:val="24"/>
-        </w:rPr>
-        <w:t xml:space="preserve"> they make sense. I</w:t>
+        <w:t>, as long as they make sense. I</w:t>
       </w:r>
       <w:r>
         <w:rPr>
@@ -670,6 +654,153 @@
         </w:rPr>
         <w:lastRenderedPageBreak/>
         <w:t>Improved slime boss</w:t>
+      </w:r>
+    </w:p>
+    <w:p>
+      <w:pPr>
+        <w:pStyle w:val="ListParagraph"/>
+        <w:numPr>
+          <w:ilvl w:val="0"/>
+          <w:numId w:val="1"/>
+        </w:numPr>
+        <w:spacing w:line="360" w:lineRule="auto"/>
+        <w:rPr>
+          <w:rFonts w:ascii="Hobo Std" w:hAnsi="Hobo Std" w:cs="Leelawadee UI"/>
+          <w:sz w:val="24"/>
+        </w:rPr>
+      </w:pPr>
+      <w:r>
+        <w:rPr>
+          <w:rFonts w:ascii="Hobo Std" w:hAnsi="Hobo Std" w:cs="Leelawadee UI"/>
+          <w:sz w:val="24"/>
+        </w:rPr>
+        <w:t xml:space="preserve">Colour: </w:t>
+      </w:r>
+    </w:p>
+    <w:p>
+      <w:pPr>
+        <w:pStyle w:val="ListParagraph"/>
+        <w:numPr>
+          <w:ilvl w:val="1"/>
+          <w:numId w:val="1"/>
+        </w:numPr>
+        <w:spacing w:line="360" w:lineRule="auto"/>
+        <w:rPr>
+          <w:rFonts w:ascii="Hobo Std" w:hAnsi="Hobo Std" w:cs="Leelawadee UI"/>
+          <w:sz w:val="24"/>
+        </w:rPr>
+      </w:pPr>
+      <w:r>
+        <w:rPr>
+          <w:rFonts w:ascii="Hobo Std" w:hAnsi="Hobo Std" w:cs="Leelawadee UI"/>
+          <w:sz w:val="24"/>
+        </w:rPr>
+        <w:t>Bottle</w:t>
+      </w:r>
+    </w:p>
+    <w:p>
+      <w:pPr>
+        <w:pStyle w:val="ListParagraph"/>
+        <w:numPr>
+          <w:ilvl w:val="1"/>
+          <w:numId w:val="1"/>
+        </w:numPr>
+        <w:spacing w:line="360" w:lineRule="auto"/>
+        <w:rPr>
+          <w:rFonts w:ascii="Hobo Std" w:hAnsi="Hobo Std" w:cs="Leelawadee UI"/>
+          <w:sz w:val="24"/>
+        </w:rPr>
+      </w:pPr>
+      <w:r>
+        <w:rPr>
+          <w:rFonts w:ascii="Hobo Std" w:hAnsi="Hobo Std" w:cs="Leelawadee UI"/>
+          <w:sz w:val="24"/>
+        </w:rPr>
+        <w:t>Rolly Chair</w:t>
+      </w:r>
+    </w:p>
+    <w:p>
+      <w:pPr>
+        <w:pStyle w:val="ListParagraph"/>
+        <w:numPr>
+          <w:ilvl w:val="0"/>
+          <w:numId w:val="1"/>
+        </w:numPr>
+        <w:spacing w:line="360" w:lineRule="auto"/>
+        <w:rPr>
+          <w:rFonts w:ascii="Hobo Std" w:hAnsi="Hobo Std" w:cs="Leelawadee UI"/>
+          <w:sz w:val="24"/>
+        </w:rPr>
+      </w:pPr>
+      <w:r>
+        <w:rPr>
+          <w:rFonts w:ascii="Hobo Std" w:hAnsi="Hobo Std" w:cs="Leelawadee UI"/>
+          <w:sz w:val="24"/>
+        </w:rPr>
+        <w:t>Unfinished:</w:t>
+      </w:r>
+    </w:p>
+    <w:p>
+      <w:pPr>
+        <w:pStyle w:val="ListParagraph"/>
+        <w:numPr>
+          <w:ilvl w:val="1"/>
+          <w:numId w:val="1"/>
+        </w:numPr>
+        <w:spacing w:line="360" w:lineRule="auto"/>
+        <w:rPr>
+          <w:rFonts w:ascii="Hobo Std" w:hAnsi="Hobo Std" w:cs="Leelawadee UI"/>
+          <w:sz w:val="24"/>
+        </w:rPr>
+      </w:pPr>
+      <w:r>
+        <w:rPr>
+          <w:rFonts w:ascii="Hobo Std" w:hAnsi="Hobo Std" w:cs="Leelawadee UI"/>
+          <w:sz w:val="24"/>
+        </w:rPr>
+        <w:t>Mine roof pillar</w:t>
+      </w:r>
+    </w:p>
+    <w:p>
+      <w:pPr>
+        <w:pStyle w:val="ListParagraph"/>
+        <w:numPr>
+          <w:ilvl w:val="1"/>
+          <w:numId w:val="1"/>
+        </w:numPr>
+        <w:spacing w:line="360" w:lineRule="auto"/>
+        <w:rPr>
+          <w:rFonts w:ascii="Hobo Std" w:hAnsi="Hobo Std" w:cs="Leelawadee UI"/>
+          <w:sz w:val="24"/>
+        </w:rPr>
+      </w:pPr>
+      <w:r>
+        <w:rPr>
+          <w:rFonts w:ascii="Hobo Std" w:hAnsi="Hobo Std" w:cs="Leelawadee UI"/>
+          <w:sz w:val="24"/>
+        </w:rPr>
+        <w:t>Wooden wall</w:t>
+      </w:r>
+    </w:p>
+    <w:p>
+      <w:pPr>
+        <w:pStyle w:val="ListParagraph"/>
+        <w:numPr>
+          <w:ilvl w:val="1"/>
+          <w:numId w:val="1"/>
+        </w:numPr>
+        <w:spacing w:line="360" w:lineRule="auto"/>
+        <w:rPr>
+          <w:rFonts w:ascii="Hobo Std" w:hAnsi="Hobo Std" w:cs="Leelawadee UI"/>
+          <w:sz w:val="24"/>
+        </w:rPr>
+      </w:pPr>
+      <w:r>
+        <w:rPr>
+          <w:rFonts w:ascii="Hobo Std" w:hAnsi="Hobo Std" w:cs="Leelawadee UI"/>
+          <w:sz w:val="24"/>
+        </w:rPr>
+        <w:t>Snowshoes</w:t>
       </w:r>
       <w:bookmarkStart w:id="0" w:name="_GoBack"/>
       <w:bookmarkEnd w:id="0"/>
@@ -1270,7 +1401,6 @@
   <w:style w:type="character" w:default="1" w:styleId="DefaultParagraphFont">
     <w:name w:val="Default Paragraph Font"/>
     <w:uiPriority w:val="1"/>
-    <w:semiHidden/>
     <w:unhideWhenUsed/>
   </w:style>
   <w:style w:type="table" w:default="1" w:styleId="TableNormal">

</xml_diff>

<commit_message>
circus tent, font, sign, cable
</commit_message>
<xml_diff>
--- a/Asset List.docx
+++ b/Asset List.docx
@@ -43,27 +43,6 @@
       <w:pPr>
         <w:pStyle w:val="ListParagraph"/>
         <w:numPr>
-          <w:ilvl w:val="1"/>
-          <w:numId w:val="1"/>
-        </w:numPr>
-        <w:spacing w:line="360" w:lineRule="auto"/>
-        <w:rPr>
-          <w:rFonts w:ascii="Hobo Std" w:hAnsi="Hobo Std" w:cs="Leelawadee UI"/>
-          <w:sz w:val="24"/>
-        </w:rPr>
-      </w:pPr>
-      <w:r>
-        <w:rPr>
-          <w:rFonts w:ascii="Hobo Std" w:hAnsi="Hobo Std" w:cs="Leelawadee UI"/>
-          <w:sz w:val="24"/>
-        </w:rPr>
-        <w:t>Water glass or bottle (For pills)</w:t>
-      </w:r>
-    </w:p>
-    <w:p>
-      <w:pPr>
-        <w:pStyle w:val="ListParagraph"/>
-        <w:numPr>
           <w:ilvl w:val="0"/>
           <w:numId w:val="1"/>
         </w:numPr>
@@ -85,27 +64,6 @@
       <w:pPr>
         <w:pStyle w:val="ListParagraph"/>
         <w:numPr>
-          <w:ilvl w:val="1"/>
-          <w:numId w:val="1"/>
-        </w:numPr>
-        <w:spacing w:line="360" w:lineRule="auto"/>
-        <w:rPr>
-          <w:rFonts w:ascii="Hobo Std" w:hAnsi="Hobo Std" w:cs="Leelawadee UI"/>
-          <w:sz w:val="24"/>
-        </w:rPr>
-      </w:pPr>
-      <w:r>
-        <w:rPr>
-          <w:rFonts w:ascii="Hobo Std" w:hAnsi="Hobo Std" w:cs="Leelawadee UI"/>
-          <w:sz w:val="24"/>
-        </w:rPr>
-        <w:t>Single snowshoe (For yeti)</w:t>
-      </w:r>
-    </w:p>
-    <w:p>
-      <w:pPr>
-        <w:pStyle w:val="ListParagraph"/>
-        <w:numPr>
           <w:ilvl w:val="0"/>
           <w:numId w:val="1"/>
         </w:numPr>
@@ -141,27 +99,6 @@
           <w:rFonts w:ascii="Hobo Std" w:hAnsi="Hobo Std" w:cs="Leelawadee UI"/>
           <w:sz w:val="24"/>
         </w:rPr>
-        <w:t>Tuft of grass * 2</w:t>
-      </w:r>
-    </w:p>
-    <w:p>
-      <w:pPr>
-        <w:pStyle w:val="ListParagraph"/>
-        <w:numPr>
-          <w:ilvl w:val="1"/>
-          <w:numId w:val="1"/>
-        </w:numPr>
-        <w:spacing w:line="360" w:lineRule="auto"/>
-        <w:rPr>
-          <w:rFonts w:ascii="Hobo Std" w:hAnsi="Hobo Std" w:cs="Leelawadee UI"/>
-          <w:sz w:val="24"/>
-        </w:rPr>
-      </w:pPr>
-      <w:r>
-        <w:rPr>
-          <w:rFonts w:ascii="Hobo Std" w:hAnsi="Hobo Std" w:cs="Leelawadee UI"/>
-          <w:sz w:val="24"/>
-        </w:rPr>
         <w:t>Circus tent entrance (only front is seen)</w:t>
       </w:r>
     </w:p>
@@ -239,27 +176,6 @@
           <w:rFonts w:ascii="Hobo Std" w:hAnsi="Hobo Std" w:cs="Leelawadee UI"/>
           <w:sz w:val="24"/>
         </w:rPr>
-        <w:t>Stalagmites</w:t>
-      </w:r>
-    </w:p>
-    <w:p>
-      <w:pPr>
-        <w:pStyle w:val="ListParagraph"/>
-        <w:numPr>
-          <w:ilvl w:val="1"/>
-          <w:numId w:val="1"/>
-        </w:numPr>
-        <w:spacing w:line="360" w:lineRule="auto"/>
-        <w:rPr>
-          <w:rFonts w:ascii="Hobo Std" w:hAnsi="Hobo Std" w:cs="Leelawadee UI"/>
-          <w:sz w:val="24"/>
-        </w:rPr>
-      </w:pPr>
-      <w:r>
-        <w:rPr>
-          <w:rFonts w:ascii="Hobo Std" w:hAnsi="Hobo Std" w:cs="Leelawadee UI"/>
-          <w:sz w:val="24"/>
-        </w:rPr>
         <w:t>Freezing water</w:t>
       </w:r>
       <w:r>
@@ -296,514 +212,564 @@
           <w:sz w:val="24"/>
         </w:rPr>
         <w:t>Electric wire hazard</w:t>
-      </w:r>
-    </w:p>
-    <w:p>
-      <w:pPr>
-        <w:pStyle w:val="ListParagraph"/>
-        <w:numPr>
-          <w:ilvl w:val="0"/>
-          <w:numId w:val="1"/>
-        </w:numPr>
-        <w:spacing w:line="360" w:lineRule="auto"/>
-        <w:rPr>
-          <w:rFonts w:ascii="Hobo Std" w:hAnsi="Hobo Std" w:cs="Leelawadee UI"/>
-          <w:sz w:val="24"/>
-        </w:rPr>
-      </w:pPr>
-      <w:r>
-        <w:rPr>
-          <w:rFonts w:ascii="Hobo Std" w:hAnsi="Hobo Std" w:cs="Leelawadee UI"/>
-          <w:sz w:val="24"/>
-        </w:rPr>
-        <w:t>Other:</w:t>
-      </w:r>
-    </w:p>
-    <w:p>
-      <w:pPr>
-        <w:pStyle w:val="ListParagraph"/>
-        <w:numPr>
-          <w:ilvl w:val="1"/>
-          <w:numId w:val="1"/>
-        </w:numPr>
-        <w:spacing w:line="360" w:lineRule="auto"/>
-        <w:rPr>
-          <w:rFonts w:ascii="Hobo Std" w:hAnsi="Hobo Std" w:cs="Leelawadee UI"/>
-          <w:sz w:val="24"/>
-        </w:rPr>
-      </w:pPr>
-      <w:r>
-        <w:rPr>
-          <w:rFonts w:ascii="Hobo Std" w:hAnsi="Hobo Std" w:cs="Leelawadee UI"/>
-          <w:sz w:val="24"/>
-        </w:rPr>
-        <w:t>(Projectiles can be cone, sphere, or other shape</w:t>
-      </w:r>
-      <w:r>
-        <w:rPr>
-          <w:rFonts w:ascii="Hobo Std" w:hAnsi="Hobo Std" w:cs="Leelawadee UI"/>
-          <w:sz w:val="24"/>
-        </w:rPr>
-        <w:t>, as long as they make sense. I</w:t>
-      </w:r>
-      <w:r>
-        <w:rPr>
-          <w:rFonts w:ascii="Hobo Std" w:hAnsi="Hobo Std" w:cs="Leelawadee UI"/>
-          <w:sz w:val="24"/>
-        </w:rPr>
-        <w:t xml:space="preserve">f a projectile spins, they should be enough detail to imply that. I would suggest playing </w:t>
-      </w:r>
-      <w:r>
-        <w:rPr>
-          <w:rFonts w:ascii="Hobo Std" w:hAnsi="Hobo Std" w:cs="Leelawadee UI"/>
-          <w:sz w:val="24"/>
-        </w:rPr>
-        <w:t xml:space="preserve">the game to see the projectile </w:t>
-      </w:r>
-      <w:r>
-        <w:rPr>
-          <w:rFonts w:ascii="Hobo Std" w:hAnsi="Hobo Std" w:cs="Leelawadee UI"/>
-          <w:sz w:val="24"/>
-        </w:rPr>
-        <w:t>being shot for an idea of what it should look like)</w:t>
-      </w:r>
-    </w:p>
-    <w:p>
-      <w:pPr>
-        <w:pStyle w:val="ListParagraph"/>
-        <w:numPr>
-          <w:ilvl w:val="1"/>
-          <w:numId w:val="1"/>
-        </w:numPr>
-        <w:spacing w:line="360" w:lineRule="auto"/>
-        <w:rPr>
-          <w:rFonts w:ascii="Hobo Std" w:hAnsi="Hobo Std" w:cs="Leelawadee UI"/>
-          <w:sz w:val="24"/>
-        </w:rPr>
-      </w:pPr>
-      <w:r>
-        <w:rPr>
-          <w:rFonts w:ascii="Hobo Std" w:hAnsi="Hobo Std" w:cs="Leelawadee UI"/>
-          <w:sz w:val="24"/>
-        </w:rPr>
-        <w:t>Ice s</w:t>
-      </w:r>
-      <w:r>
-        <w:rPr>
-          <w:rFonts w:ascii="Hobo Std" w:hAnsi="Hobo Std" w:cs="Leelawadee UI"/>
-          <w:sz w:val="24"/>
-        </w:rPr>
-        <w:t>hard from wendigo slash attack</w:t>
-      </w:r>
-    </w:p>
-    <w:p>
-      <w:pPr>
-        <w:pStyle w:val="ListParagraph"/>
-        <w:numPr>
-          <w:ilvl w:val="1"/>
-          <w:numId w:val="1"/>
-        </w:numPr>
-        <w:spacing w:line="360" w:lineRule="auto"/>
-        <w:rPr>
-          <w:rFonts w:ascii="Hobo Std" w:hAnsi="Hobo Std" w:cs="Leelawadee UI"/>
-          <w:sz w:val="24"/>
-        </w:rPr>
-      </w:pPr>
-      <w:r>
-        <w:rPr>
-          <w:rFonts w:ascii="Hobo Std" w:hAnsi="Hobo Std" w:cs="Leelawadee UI"/>
-          <w:sz w:val="24"/>
-        </w:rPr>
-        <w:t>Snowball from wendigo snowball throw</w:t>
-      </w:r>
-    </w:p>
-    <w:p>
-      <w:pPr>
-        <w:pStyle w:val="ListParagraph"/>
-        <w:numPr>
-          <w:ilvl w:val="1"/>
-          <w:numId w:val="1"/>
-        </w:numPr>
-        <w:spacing w:line="360" w:lineRule="auto"/>
-        <w:rPr>
-          <w:rFonts w:ascii="Hobo Std" w:hAnsi="Hobo Std" w:cs="Leelawadee UI"/>
-          <w:sz w:val="24"/>
-        </w:rPr>
-      </w:pPr>
-      <w:r>
-        <w:rPr>
-          <w:rFonts w:ascii="Hobo Std" w:hAnsi="Hobo Std" w:cs="Leelawadee UI"/>
-          <w:sz w:val="24"/>
-        </w:rPr>
-        <w:t>Cone shockwave projectile from wendigo stomp</w:t>
-      </w:r>
-    </w:p>
-    <w:p>
-      <w:pPr>
-        <w:pStyle w:val="ListParagraph"/>
-        <w:numPr>
-          <w:ilvl w:val="1"/>
-          <w:numId w:val="1"/>
-        </w:numPr>
-        <w:spacing w:line="360" w:lineRule="auto"/>
-        <w:rPr>
-          <w:rFonts w:ascii="Hobo Std" w:hAnsi="Hobo Std" w:cs="Leelawadee UI"/>
-          <w:sz w:val="24"/>
-        </w:rPr>
-      </w:pPr>
-      <w:r>
-        <w:rPr>
-          <w:rFonts w:ascii="Hobo Std" w:hAnsi="Hobo Std" w:cs="Leelawadee UI"/>
-          <w:sz w:val="24"/>
-        </w:rPr>
-        <w:t>Different projectiles for slime cube attacks</w:t>
-      </w:r>
-    </w:p>
-    <w:p>
-      <w:pPr>
-        <w:pStyle w:val="ListParagraph"/>
-        <w:numPr>
-          <w:ilvl w:val="1"/>
-          <w:numId w:val="1"/>
-        </w:numPr>
-        <w:spacing w:line="360" w:lineRule="auto"/>
-        <w:rPr>
-          <w:rFonts w:ascii="Hobo Std" w:hAnsi="Hobo Std" w:cs="Leelawadee UI"/>
-          <w:sz w:val="24"/>
-        </w:rPr>
-      </w:pPr>
-      <w:r>
-        <w:rPr>
-          <w:rFonts w:ascii="Hobo Std" w:hAnsi="Hobo Std" w:cs="Leelawadee UI"/>
-          <w:sz w:val="24"/>
-        </w:rPr>
-        <w:t>Ringmaster balloon gun projectile</w:t>
-      </w:r>
-    </w:p>
-    <w:p>
-      <w:pPr>
-        <w:pStyle w:val="ListParagraph"/>
-        <w:numPr>
-          <w:ilvl w:val="1"/>
-          <w:numId w:val="1"/>
-        </w:numPr>
-        <w:spacing w:line="360" w:lineRule="auto"/>
-        <w:rPr>
-          <w:rFonts w:ascii="Hobo Std" w:hAnsi="Hobo Std" w:cs="Leelawadee UI"/>
-          <w:sz w:val="24"/>
-        </w:rPr>
-      </w:pPr>
-      <w:r>
-        <w:rPr>
-          <w:rFonts w:ascii="Hobo Std" w:hAnsi="Hobo Std" w:cs="Leelawadee UI"/>
-          <w:sz w:val="24"/>
-        </w:rPr>
-        <w:t>Ac</w:t>
-      </w:r>
-      <w:r>
-        <w:rPr>
-          <w:rFonts w:ascii="Hobo Std" w:hAnsi="Hobo Std" w:cs="Leelawadee UI"/>
-          <w:sz w:val="24"/>
-        </w:rPr>
-        <w:t>robat ball explosion projectile</w:t>
-      </w:r>
-    </w:p>
-    <w:p>
-      <w:pPr>
-        <w:pStyle w:val="ListParagraph"/>
-        <w:numPr>
-          <w:ilvl w:val="0"/>
-          <w:numId w:val="1"/>
-        </w:numPr>
-        <w:spacing w:line="360" w:lineRule="auto"/>
-        <w:rPr>
-          <w:rFonts w:ascii="Hobo Std" w:hAnsi="Hobo Std" w:cs="Leelawadee UI"/>
-          <w:sz w:val="24"/>
-        </w:rPr>
-      </w:pPr>
-      <w:r>
-        <w:rPr>
-          <w:rFonts w:ascii="Hobo Std" w:hAnsi="Hobo Std" w:cs="Leelawadee UI"/>
-          <w:sz w:val="24"/>
-        </w:rPr>
-        <w:t>People (not necessarily for you to make):</w:t>
-      </w:r>
-    </w:p>
-    <w:p>
-      <w:pPr>
-        <w:pStyle w:val="ListParagraph"/>
-        <w:numPr>
-          <w:ilvl w:val="1"/>
-          <w:numId w:val="1"/>
-        </w:numPr>
-        <w:spacing w:line="360" w:lineRule="auto"/>
-        <w:rPr>
-          <w:rFonts w:ascii="Hobo Std" w:hAnsi="Hobo Std" w:cs="Leelawadee UI"/>
-          <w:sz w:val="24"/>
-        </w:rPr>
-      </w:pPr>
-      <w:r>
-        <w:rPr>
-          <w:rFonts w:ascii="Hobo Std" w:hAnsi="Hobo Std" w:cs="Leelawadee UI"/>
-          <w:sz w:val="24"/>
-        </w:rPr>
-        <w:t>Nurse</w:t>
-      </w:r>
-    </w:p>
-    <w:p>
-      <w:pPr>
-        <w:pStyle w:val="ListParagraph"/>
-        <w:numPr>
-          <w:ilvl w:val="1"/>
-          <w:numId w:val="1"/>
-        </w:numPr>
-        <w:spacing w:line="360" w:lineRule="auto"/>
-        <w:rPr>
-          <w:rFonts w:ascii="Hobo Std" w:hAnsi="Hobo Std" w:cs="Leelawadee UI"/>
-          <w:sz w:val="24"/>
-        </w:rPr>
-      </w:pPr>
-      <w:r>
-        <w:rPr>
-          <w:rFonts w:ascii="Hobo Std" w:hAnsi="Hobo Std" w:cs="Leelawadee UI"/>
-          <w:sz w:val="24"/>
-        </w:rPr>
-        <w:t>Big arm baby</w:t>
-      </w:r>
-    </w:p>
-    <w:p>
-      <w:pPr>
-        <w:pStyle w:val="ListParagraph"/>
-        <w:numPr>
-          <w:ilvl w:val="1"/>
-          <w:numId w:val="1"/>
-        </w:numPr>
-        <w:spacing w:line="360" w:lineRule="auto"/>
-        <w:rPr>
-          <w:rFonts w:ascii="Hobo Std" w:hAnsi="Hobo Std" w:cs="Leelawadee UI"/>
-          <w:sz w:val="24"/>
-        </w:rPr>
-      </w:pPr>
-      <w:r>
-        <w:rPr>
-          <w:rFonts w:ascii="Hobo Std" w:hAnsi="Hobo Std" w:cs="Leelawadee UI"/>
-          <w:sz w:val="24"/>
-        </w:rPr>
-        <w:t>Big leg baby</w:t>
-      </w:r>
-    </w:p>
-    <w:p>
-      <w:pPr>
-        <w:pStyle w:val="ListParagraph"/>
-        <w:numPr>
-          <w:ilvl w:val="1"/>
-          <w:numId w:val="1"/>
-        </w:numPr>
-        <w:spacing w:line="360" w:lineRule="auto"/>
-        <w:rPr>
-          <w:rFonts w:ascii="Hobo Std" w:hAnsi="Hobo Std" w:cs="Leelawadee UI"/>
-          <w:sz w:val="24"/>
-        </w:rPr>
-      </w:pPr>
-      <w:r>
-        <w:rPr>
-          <w:rFonts w:ascii="Hobo Std" w:hAnsi="Hobo Std" w:cs="Leelawadee UI"/>
-          <w:sz w:val="24"/>
-        </w:rPr>
-        <w:t>Owl man</w:t>
-      </w:r>
-    </w:p>
-    <w:p>
-      <w:pPr>
-        <w:pStyle w:val="ListParagraph"/>
-        <w:numPr>
-          <w:ilvl w:val="1"/>
-          <w:numId w:val="1"/>
-        </w:numPr>
-        <w:spacing w:line="360" w:lineRule="auto"/>
-        <w:rPr>
-          <w:rFonts w:ascii="Hobo Std" w:hAnsi="Hobo Std" w:cs="Leelawadee UI"/>
-          <w:sz w:val="24"/>
-        </w:rPr>
-      </w:pPr>
-      <w:r>
-        <w:rPr>
-          <w:rFonts w:ascii="Hobo Std" w:hAnsi="Hobo Std" w:cs="Leelawadee UI"/>
-          <w:sz w:val="24"/>
-        </w:rPr>
-        <w:t>Evil witch</w:t>
-      </w:r>
-    </w:p>
-    <w:p>
-      <w:pPr>
-        <w:pStyle w:val="ListParagraph"/>
-        <w:numPr>
-          <w:ilvl w:val="1"/>
-          <w:numId w:val="1"/>
-        </w:numPr>
-        <w:spacing w:line="360" w:lineRule="auto"/>
-        <w:rPr>
-          <w:rFonts w:ascii="Hobo Std" w:hAnsi="Hobo Std" w:cs="Leelawadee UI"/>
-          <w:sz w:val="24"/>
-        </w:rPr>
-      </w:pPr>
-      <w:r>
-        <w:rPr>
-          <w:rFonts w:ascii="Hobo Std" w:hAnsi="Hobo Std" w:cs="Leelawadee UI"/>
-          <w:sz w:val="24"/>
-        </w:rPr>
-        <w:lastRenderedPageBreak/>
-        <w:t>Improved slime boss</w:t>
-      </w:r>
-    </w:p>
-    <w:p>
-      <w:pPr>
-        <w:pStyle w:val="ListParagraph"/>
-        <w:numPr>
-          <w:ilvl w:val="0"/>
-          <w:numId w:val="1"/>
-        </w:numPr>
-        <w:spacing w:line="360" w:lineRule="auto"/>
-        <w:rPr>
-          <w:rFonts w:ascii="Hobo Std" w:hAnsi="Hobo Std" w:cs="Leelawadee UI"/>
-          <w:sz w:val="24"/>
-        </w:rPr>
-      </w:pPr>
-      <w:r>
-        <w:rPr>
-          <w:rFonts w:ascii="Hobo Std" w:hAnsi="Hobo Std" w:cs="Leelawadee UI"/>
-          <w:sz w:val="24"/>
-        </w:rPr>
-        <w:t xml:space="preserve">Colour: </w:t>
-      </w:r>
-    </w:p>
-    <w:p>
-      <w:pPr>
-        <w:pStyle w:val="ListParagraph"/>
-        <w:numPr>
-          <w:ilvl w:val="1"/>
-          <w:numId w:val="1"/>
-        </w:numPr>
-        <w:spacing w:line="360" w:lineRule="auto"/>
-        <w:rPr>
-          <w:rFonts w:ascii="Hobo Std" w:hAnsi="Hobo Std" w:cs="Leelawadee UI"/>
-          <w:sz w:val="24"/>
-        </w:rPr>
-      </w:pPr>
-      <w:r>
-        <w:rPr>
-          <w:rFonts w:ascii="Hobo Std" w:hAnsi="Hobo Std" w:cs="Leelawadee UI"/>
-          <w:sz w:val="24"/>
-        </w:rPr>
-        <w:t>Bottle</w:t>
-      </w:r>
-    </w:p>
-    <w:p>
-      <w:pPr>
-        <w:pStyle w:val="ListParagraph"/>
-        <w:numPr>
-          <w:ilvl w:val="1"/>
-          <w:numId w:val="1"/>
-        </w:numPr>
-        <w:spacing w:line="360" w:lineRule="auto"/>
-        <w:rPr>
-          <w:rFonts w:ascii="Hobo Std" w:hAnsi="Hobo Std" w:cs="Leelawadee UI"/>
-          <w:sz w:val="24"/>
-        </w:rPr>
-      </w:pPr>
-      <w:r>
-        <w:rPr>
-          <w:rFonts w:ascii="Hobo Std" w:hAnsi="Hobo Std" w:cs="Leelawadee UI"/>
-          <w:sz w:val="24"/>
-        </w:rPr>
-        <w:t>Rolly Chair</w:t>
-      </w:r>
-    </w:p>
-    <w:p>
-      <w:pPr>
-        <w:pStyle w:val="ListParagraph"/>
-        <w:numPr>
-          <w:ilvl w:val="0"/>
-          <w:numId w:val="1"/>
-        </w:numPr>
-        <w:spacing w:line="360" w:lineRule="auto"/>
-        <w:rPr>
-          <w:rFonts w:ascii="Hobo Std" w:hAnsi="Hobo Std" w:cs="Leelawadee UI"/>
-          <w:sz w:val="24"/>
-        </w:rPr>
-      </w:pPr>
-      <w:r>
-        <w:rPr>
-          <w:rFonts w:ascii="Hobo Std" w:hAnsi="Hobo Std" w:cs="Leelawadee UI"/>
-          <w:sz w:val="24"/>
-        </w:rPr>
-        <w:t>Unfinished:</w:t>
-      </w:r>
-    </w:p>
-    <w:p>
-      <w:pPr>
-        <w:pStyle w:val="ListParagraph"/>
-        <w:numPr>
-          <w:ilvl w:val="1"/>
-          <w:numId w:val="1"/>
-        </w:numPr>
-        <w:spacing w:line="360" w:lineRule="auto"/>
-        <w:rPr>
-          <w:rFonts w:ascii="Hobo Std" w:hAnsi="Hobo Std" w:cs="Leelawadee UI"/>
-          <w:sz w:val="24"/>
-        </w:rPr>
-      </w:pPr>
-      <w:r>
-        <w:rPr>
-          <w:rFonts w:ascii="Hobo Std" w:hAnsi="Hobo Std" w:cs="Leelawadee UI"/>
-          <w:sz w:val="24"/>
-        </w:rPr>
-        <w:t>Mine roof pillar</w:t>
-      </w:r>
-    </w:p>
-    <w:p>
-      <w:pPr>
-        <w:pStyle w:val="ListParagraph"/>
-        <w:numPr>
-          <w:ilvl w:val="1"/>
-          <w:numId w:val="1"/>
-        </w:numPr>
-        <w:spacing w:line="360" w:lineRule="auto"/>
-        <w:rPr>
-          <w:rFonts w:ascii="Hobo Std" w:hAnsi="Hobo Std" w:cs="Leelawadee UI"/>
-          <w:sz w:val="24"/>
-        </w:rPr>
-      </w:pPr>
-      <w:r>
-        <w:rPr>
-          <w:rFonts w:ascii="Hobo Std" w:hAnsi="Hobo Std" w:cs="Leelawadee UI"/>
-          <w:sz w:val="24"/>
-        </w:rPr>
-        <w:t>Wooden wall</w:t>
-      </w:r>
-    </w:p>
-    <w:p>
-      <w:pPr>
-        <w:pStyle w:val="ListParagraph"/>
-        <w:numPr>
-          <w:ilvl w:val="1"/>
-          <w:numId w:val="1"/>
-        </w:numPr>
-        <w:spacing w:line="360" w:lineRule="auto"/>
-        <w:rPr>
-          <w:rFonts w:ascii="Hobo Std" w:hAnsi="Hobo Std" w:cs="Leelawadee UI"/>
-          <w:sz w:val="24"/>
-        </w:rPr>
-      </w:pPr>
-      <w:r>
-        <w:rPr>
-          <w:rFonts w:ascii="Hobo Std" w:hAnsi="Hobo Std" w:cs="Leelawadee UI"/>
-          <w:sz w:val="24"/>
-        </w:rPr>
-        <w:t>Snowshoes</w:t>
       </w:r>
       <w:bookmarkStart w:id="0" w:name="_GoBack"/>
       <w:bookmarkEnd w:id="0"/>
+    </w:p>
+    <w:p>
+      <w:pPr>
+        <w:pStyle w:val="ListParagraph"/>
+        <w:numPr>
+          <w:ilvl w:val="0"/>
+          <w:numId w:val="1"/>
+        </w:numPr>
+        <w:spacing w:line="360" w:lineRule="auto"/>
+        <w:rPr>
+          <w:rFonts w:ascii="Hobo Std" w:hAnsi="Hobo Std" w:cs="Leelawadee UI"/>
+          <w:sz w:val="24"/>
+        </w:rPr>
+      </w:pPr>
+      <w:r>
+        <w:rPr>
+          <w:rFonts w:ascii="Hobo Std" w:hAnsi="Hobo Std" w:cs="Leelawadee UI"/>
+          <w:sz w:val="24"/>
+        </w:rPr>
+        <w:t>Other:</w:t>
+      </w:r>
+    </w:p>
+    <w:p>
+      <w:pPr>
+        <w:pStyle w:val="ListParagraph"/>
+        <w:numPr>
+          <w:ilvl w:val="1"/>
+          <w:numId w:val="1"/>
+        </w:numPr>
+        <w:spacing w:line="360" w:lineRule="auto"/>
+        <w:rPr>
+          <w:rFonts w:ascii="Hobo Std" w:hAnsi="Hobo Std" w:cs="Leelawadee UI"/>
+          <w:sz w:val="24"/>
+        </w:rPr>
+      </w:pPr>
+      <w:r>
+        <w:rPr>
+          <w:rFonts w:ascii="Hobo Std" w:hAnsi="Hobo Std" w:cs="Leelawadee UI"/>
+          <w:sz w:val="24"/>
+        </w:rPr>
+        <w:t>(Projectiles can be cone, sphere, or other shape</w:t>
+      </w:r>
+      <w:r>
+        <w:rPr>
+          <w:rFonts w:ascii="Hobo Std" w:hAnsi="Hobo Std" w:cs="Leelawadee UI"/>
+          <w:sz w:val="24"/>
+        </w:rPr>
+        <w:t xml:space="preserve">, </w:t>
+      </w:r>
+      <w:proofErr w:type="gramStart"/>
+      <w:r>
+        <w:rPr>
+          <w:rFonts w:ascii="Hobo Std" w:hAnsi="Hobo Std" w:cs="Leelawadee UI"/>
+          <w:sz w:val="24"/>
+        </w:rPr>
+        <w:t>as long as</w:t>
+      </w:r>
+      <w:proofErr w:type="gramEnd"/>
+      <w:r>
+        <w:rPr>
+          <w:rFonts w:ascii="Hobo Std" w:hAnsi="Hobo Std" w:cs="Leelawadee UI"/>
+          <w:sz w:val="24"/>
+        </w:rPr>
+        <w:t xml:space="preserve"> they make sense. I</w:t>
+      </w:r>
+      <w:r>
+        <w:rPr>
+          <w:rFonts w:ascii="Hobo Std" w:hAnsi="Hobo Std" w:cs="Leelawadee UI"/>
+          <w:sz w:val="24"/>
+        </w:rPr>
+        <w:t xml:space="preserve">f </w:t>
+      </w:r>
+      <w:proofErr w:type="gramStart"/>
+      <w:r>
+        <w:rPr>
+          <w:rFonts w:ascii="Hobo Std" w:hAnsi="Hobo Std" w:cs="Leelawadee UI"/>
+          <w:sz w:val="24"/>
+        </w:rPr>
+        <w:t>a projectile spins</w:t>
+      </w:r>
+      <w:proofErr w:type="gramEnd"/>
+      <w:r>
+        <w:rPr>
+          <w:rFonts w:ascii="Hobo Std" w:hAnsi="Hobo Std" w:cs="Leelawadee UI"/>
+          <w:sz w:val="24"/>
+        </w:rPr>
+        <w:t xml:space="preserve">, they should be enough detail to imply that. I would suggest playing </w:t>
+      </w:r>
+      <w:r>
+        <w:rPr>
+          <w:rFonts w:ascii="Hobo Std" w:hAnsi="Hobo Std" w:cs="Leelawadee UI"/>
+          <w:sz w:val="24"/>
+        </w:rPr>
+        <w:t xml:space="preserve">the game to see the projectile </w:t>
+      </w:r>
+      <w:r>
+        <w:rPr>
+          <w:rFonts w:ascii="Hobo Std" w:hAnsi="Hobo Std" w:cs="Leelawadee UI"/>
+          <w:sz w:val="24"/>
+        </w:rPr>
+        <w:t>being shot for an idea of what it should look like)</w:t>
+      </w:r>
+    </w:p>
+    <w:p>
+      <w:pPr>
+        <w:pStyle w:val="ListParagraph"/>
+        <w:numPr>
+          <w:ilvl w:val="1"/>
+          <w:numId w:val="1"/>
+        </w:numPr>
+        <w:spacing w:line="360" w:lineRule="auto"/>
+        <w:rPr>
+          <w:rFonts w:ascii="Hobo Std" w:hAnsi="Hobo Std" w:cs="Leelawadee UI"/>
+          <w:sz w:val="24"/>
+        </w:rPr>
+      </w:pPr>
+      <w:r>
+        <w:rPr>
+          <w:rFonts w:ascii="Hobo Std" w:hAnsi="Hobo Std" w:cs="Leelawadee UI"/>
+          <w:sz w:val="24"/>
+        </w:rPr>
+        <w:t>Ice s</w:t>
+      </w:r>
+      <w:r>
+        <w:rPr>
+          <w:rFonts w:ascii="Hobo Std" w:hAnsi="Hobo Std" w:cs="Leelawadee UI"/>
+          <w:sz w:val="24"/>
+        </w:rPr>
+        <w:t>hard from wendigo slash attack</w:t>
+      </w:r>
+    </w:p>
+    <w:p>
+      <w:pPr>
+        <w:pStyle w:val="ListParagraph"/>
+        <w:numPr>
+          <w:ilvl w:val="1"/>
+          <w:numId w:val="1"/>
+        </w:numPr>
+        <w:spacing w:line="360" w:lineRule="auto"/>
+        <w:rPr>
+          <w:rFonts w:ascii="Hobo Std" w:hAnsi="Hobo Std" w:cs="Leelawadee UI"/>
+          <w:sz w:val="24"/>
+        </w:rPr>
+      </w:pPr>
+      <w:r>
+        <w:rPr>
+          <w:rFonts w:ascii="Hobo Std" w:hAnsi="Hobo Std" w:cs="Leelawadee UI"/>
+          <w:sz w:val="24"/>
+        </w:rPr>
+        <w:t>Snowball from wendigo snowball throw</w:t>
+      </w:r>
+    </w:p>
+    <w:p>
+      <w:pPr>
+        <w:pStyle w:val="ListParagraph"/>
+        <w:numPr>
+          <w:ilvl w:val="1"/>
+          <w:numId w:val="1"/>
+        </w:numPr>
+        <w:spacing w:line="360" w:lineRule="auto"/>
+        <w:rPr>
+          <w:rFonts w:ascii="Hobo Std" w:hAnsi="Hobo Std" w:cs="Leelawadee UI"/>
+          <w:sz w:val="24"/>
+        </w:rPr>
+      </w:pPr>
+      <w:r>
+        <w:rPr>
+          <w:rFonts w:ascii="Hobo Std" w:hAnsi="Hobo Std" w:cs="Leelawadee UI"/>
+          <w:sz w:val="24"/>
+        </w:rPr>
+        <w:t>Cone shockwave projectile from wendigo stomp</w:t>
+      </w:r>
+    </w:p>
+    <w:p>
+      <w:pPr>
+        <w:pStyle w:val="ListParagraph"/>
+        <w:numPr>
+          <w:ilvl w:val="1"/>
+          <w:numId w:val="1"/>
+        </w:numPr>
+        <w:spacing w:line="360" w:lineRule="auto"/>
+        <w:rPr>
+          <w:rFonts w:ascii="Hobo Std" w:hAnsi="Hobo Std" w:cs="Leelawadee UI"/>
+          <w:sz w:val="24"/>
+        </w:rPr>
+      </w:pPr>
+      <w:r>
+        <w:rPr>
+          <w:rFonts w:ascii="Hobo Std" w:hAnsi="Hobo Std" w:cs="Leelawadee UI"/>
+          <w:sz w:val="24"/>
+        </w:rPr>
+        <w:t>Different projectiles for slime cube attacks</w:t>
+      </w:r>
+    </w:p>
+    <w:p>
+      <w:pPr>
+        <w:pStyle w:val="ListParagraph"/>
+        <w:numPr>
+          <w:ilvl w:val="1"/>
+          <w:numId w:val="1"/>
+        </w:numPr>
+        <w:spacing w:line="360" w:lineRule="auto"/>
+        <w:rPr>
+          <w:rFonts w:ascii="Hobo Std" w:hAnsi="Hobo Std" w:cs="Leelawadee UI"/>
+          <w:sz w:val="24"/>
+        </w:rPr>
+      </w:pPr>
+      <w:r>
+        <w:rPr>
+          <w:rFonts w:ascii="Hobo Std" w:hAnsi="Hobo Std" w:cs="Leelawadee UI"/>
+          <w:sz w:val="24"/>
+        </w:rPr>
+        <w:t>Ringmaster balloon gun projectile</w:t>
+      </w:r>
+    </w:p>
+    <w:p>
+      <w:pPr>
+        <w:pStyle w:val="ListParagraph"/>
+        <w:numPr>
+          <w:ilvl w:val="1"/>
+          <w:numId w:val="1"/>
+        </w:numPr>
+        <w:spacing w:line="360" w:lineRule="auto"/>
+        <w:rPr>
+          <w:rFonts w:ascii="Hobo Std" w:hAnsi="Hobo Std" w:cs="Leelawadee UI"/>
+          <w:sz w:val="24"/>
+        </w:rPr>
+      </w:pPr>
+      <w:r>
+        <w:rPr>
+          <w:rFonts w:ascii="Hobo Std" w:hAnsi="Hobo Std" w:cs="Leelawadee UI"/>
+          <w:sz w:val="24"/>
+        </w:rPr>
+        <w:t>Ac</w:t>
+      </w:r>
+      <w:r>
+        <w:rPr>
+          <w:rFonts w:ascii="Hobo Std" w:hAnsi="Hobo Std" w:cs="Leelawadee UI"/>
+          <w:sz w:val="24"/>
+        </w:rPr>
+        <w:t>robat ball explosion projectile</w:t>
+      </w:r>
+    </w:p>
+    <w:p>
+      <w:pPr>
+        <w:pStyle w:val="ListParagraph"/>
+        <w:numPr>
+          <w:ilvl w:val="0"/>
+          <w:numId w:val="1"/>
+        </w:numPr>
+        <w:spacing w:line="360" w:lineRule="auto"/>
+        <w:rPr>
+          <w:rFonts w:ascii="Hobo Std" w:hAnsi="Hobo Std" w:cs="Leelawadee UI"/>
+          <w:sz w:val="24"/>
+        </w:rPr>
+      </w:pPr>
+      <w:r>
+        <w:rPr>
+          <w:rFonts w:ascii="Hobo Std" w:hAnsi="Hobo Std" w:cs="Leelawadee UI"/>
+          <w:sz w:val="24"/>
+        </w:rPr>
+        <w:t>People (not necessarily for you to make):</w:t>
+      </w:r>
+    </w:p>
+    <w:p>
+      <w:pPr>
+        <w:pStyle w:val="ListParagraph"/>
+        <w:numPr>
+          <w:ilvl w:val="1"/>
+          <w:numId w:val="1"/>
+        </w:numPr>
+        <w:spacing w:line="360" w:lineRule="auto"/>
+        <w:rPr>
+          <w:rFonts w:ascii="Hobo Std" w:hAnsi="Hobo Std" w:cs="Leelawadee UI"/>
+          <w:sz w:val="24"/>
+        </w:rPr>
+      </w:pPr>
+      <w:r>
+        <w:rPr>
+          <w:rFonts w:ascii="Hobo Std" w:hAnsi="Hobo Std" w:cs="Leelawadee UI"/>
+          <w:sz w:val="24"/>
+        </w:rPr>
+        <w:t>Nurse</w:t>
+      </w:r>
+    </w:p>
+    <w:p>
+      <w:pPr>
+        <w:pStyle w:val="ListParagraph"/>
+        <w:numPr>
+          <w:ilvl w:val="1"/>
+          <w:numId w:val="1"/>
+        </w:numPr>
+        <w:spacing w:line="360" w:lineRule="auto"/>
+        <w:rPr>
+          <w:rFonts w:ascii="Hobo Std" w:hAnsi="Hobo Std" w:cs="Leelawadee UI"/>
+          <w:sz w:val="24"/>
+        </w:rPr>
+      </w:pPr>
+      <w:r>
+        <w:rPr>
+          <w:rFonts w:ascii="Hobo Std" w:hAnsi="Hobo Std" w:cs="Leelawadee UI"/>
+          <w:sz w:val="24"/>
+        </w:rPr>
+        <w:t>Big arm baby</w:t>
+      </w:r>
+    </w:p>
+    <w:p>
+      <w:pPr>
+        <w:pStyle w:val="ListParagraph"/>
+        <w:numPr>
+          <w:ilvl w:val="1"/>
+          <w:numId w:val="1"/>
+        </w:numPr>
+        <w:spacing w:line="360" w:lineRule="auto"/>
+        <w:rPr>
+          <w:rFonts w:ascii="Hobo Std" w:hAnsi="Hobo Std" w:cs="Leelawadee UI"/>
+          <w:sz w:val="24"/>
+        </w:rPr>
+      </w:pPr>
+      <w:r>
+        <w:rPr>
+          <w:rFonts w:ascii="Hobo Std" w:hAnsi="Hobo Std" w:cs="Leelawadee UI"/>
+          <w:sz w:val="24"/>
+        </w:rPr>
+        <w:t>Big leg baby</w:t>
+      </w:r>
+    </w:p>
+    <w:p>
+      <w:pPr>
+        <w:pStyle w:val="ListParagraph"/>
+        <w:numPr>
+          <w:ilvl w:val="1"/>
+          <w:numId w:val="1"/>
+        </w:numPr>
+        <w:spacing w:line="360" w:lineRule="auto"/>
+        <w:rPr>
+          <w:rFonts w:ascii="Hobo Std" w:hAnsi="Hobo Std" w:cs="Leelawadee UI"/>
+          <w:sz w:val="24"/>
+        </w:rPr>
+      </w:pPr>
+      <w:r>
+        <w:rPr>
+          <w:rFonts w:ascii="Hobo Std" w:hAnsi="Hobo Std" w:cs="Leelawadee UI"/>
+          <w:sz w:val="24"/>
+        </w:rPr>
+        <w:lastRenderedPageBreak/>
+        <w:t>Owl man</w:t>
+      </w:r>
+    </w:p>
+    <w:p>
+      <w:pPr>
+        <w:pStyle w:val="ListParagraph"/>
+        <w:numPr>
+          <w:ilvl w:val="1"/>
+          <w:numId w:val="1"/>
+        </w:numPr>
+        <w:spacing w:line="360" w:lineRule="auto"/>
+        <w:rPr>
+          <w:rFonts w:ascii="Hobo Std" w:hAnsi="Hobo Std" w:cs="Leelawadee UI"/>
+          <w:sz w:val="24"/>
+        </w:rPr>
+      </w:pPr>
+      <w:r>
+        <w:rPr>
+          <w:rFonts w:ascii="Hobo Std" w:hAnsi="Hobo Std" w:cs="Leelawadee UI"/>
+          <w:sz w:val="24"/>
+        </w:rPr>
+        <w:t>Evil witch</w:t>
+      </w:r>
+    </w:p>
+    <w:p>
+      <w:pPr>
+        <w:pStyle w:val="ListParagraph"/>
+        <w:numPr>
+          <w:ilvl w:val="1"/>
+          <w:numId w:val="1"/>
+        </w:numPr>
+        <w:spacing w:line="360" w:lineRule="auto"/>
+        <w:rPr>
+          <w:rFonts w:ascii="Hobo Std" w:hAnsi="Hobo Std" w:cs="Leelawadee UI"/>
+          <w:sz w:val="24"/>
+        </w:rPr>
+      </w:pPr>
+      <w:r>
+        <w:rPr>
+          <w:rFonts w:ascii="Hobo Std" w:hAnsi="Hobo Std" w:cs="Leelawadee UI"/>
+          <w:sz w:val="24"/>
+        </w:rPr>
+        <w:t>Improved slime boss</w:t>
+      </w:r>
+    </w:p>
+    <w:p>
+      <w:pPr>
+        <w:pStyle w:val="ListParagraph"/>
+        <w:numPr>
+          <w:ilvl w:val="0"/>
+          <w:numId w:val="1"/>
+        </w:numPr>
+        <w:spacing w:line="360" w:lineRule="auto"/>
+        <w:rPr>
+          <w:rFonts w:ascii="Hobo Std" w:hAnsi="Hobo Std" w:cs="Leelawadee UI"/>
+          <w:sz w:val="24"/>
+        </w:rPr>
+      </w:pPr>
+      <w:r>
+        <w:rPr>
+          <w:rFonts w:ascii="Hobo Std" w:hAnsi="Hobo Std" w:cs="Leelawadee UI"/>
+          <w:sz w:val="24"/>
+        </w:rPr>
+        <w:t xml:space="preserve">Colour: </w:t>
+      </w:r>
+    </w:p>
+    <w:p>
+      <w:pPr>
+        <w:pStyle w:val="ListParagraph"/>
+        <w:numPr>
+          <w:ilvl w:val="1"/>
+          <w:numId w:val="1"/>
+        </w:numPr>
+        <w:spacing w:line="360" w:lineRule="auto"/>
+        <w:rPr>
+          <w:rFonts w:ascii="Hobo Std" w:hAnsi="Hobo Std" w:cs="Leelawadee UI"/>
+          <w:sz w:val="24"/>
+        </w:rPr>
+      </w:pPr>
+      <w:r>
+        <w:rPr>
+          <w:rFonts w:ascii="Hobo Std" w:hAnsi="Hobo Std" w:cs="Leelawadee UI"/>
+          <w:sz w:val="24"/>
+        </w:rPr>
+        <w:t>Bottle</w:t>
+      </w:r>
+    </w:p>
+    <w:p>
+      <w:pPr>
+        <w:pStyle w:val="ListParagraph"/>
+        <w:numPr>
+          <w:ilvl w:val="1"/>
+          <w:numId w:val="1"/>
+        </w:numPr>
+        <w:spacing w:line="360" w:lineRule="auto"/>
+        <w:rPr>
+          <w:rFonts w:ascii="Hobo Std" w:hAnsi="Hobo Std" w:cs="Leelawadee UI"/>
+          <w:sz w:val="24"/>
+        </w:rPr>
+      </w:pPr>
+      <w:proofErr w:type="spellStart"/>
+      <w:r>
+        <w:rPr>
+          <w:rFonts w:ascii="Hobo Std" w:hAnsi="Hobo Std" w:cs="Leelawadee UI"/>
+          <w:sz w:val="24"/>
+        </w:rPr>
+        <w:t>Rolly</w:t>
+      </w:r>
+      <w:proofErr w:type="spellEnd"/>
+      <w:r>
+        <w:rPr>
+          <w:rFonts w:ascii="Hobo Std" w:hAnsi="Hobo Std" w:cs="Leelawadee UI"/>
+          <w:sz w:val="24"/>
+        </w:rPr>
+        <w:t xml:space="preserve"> Chair</w:t>
+      </w:r>
+    </w:p>
+    <w:p>
+      <w:pPr>
+        <w:pStyle w:val="ListParagraph"/>
+        <w:numPr>
+          <w:ilvl w:val="0"/>
+          <w:numId w:val="1"/>
+        </w:numPr>
+        <w:spacing w:line="360" w:lineRule="auto"/>
+        <w:rPr>
+          <w:rFonts w:ascii="Hobo Std" w:hAnsi="Hobo Std" w:cs="Leelawadee UI"/>
+          <w:sz w:val="24"/>
+        </w:rPr>
+      </w:pPr>
+      <w:r>
+        <w:rPr>
+          <w:rFonts w:ascii="Hobo Std" w:hAnsi="Hobo Std" w:cs="Leelawadee UI"/>
+          <w:sz w:val="24"/>
+        </w:rPr>
+        <w:t>Unfinished:</w:t>
+      </w:r>
+    </w:p>
+    <w:p>
+      <w:pPr>
+        <w:pStyle w:val="ListParagraph"/>
+        <w:numPr>
+          <w:ilvl w:val="1"/>
+          <w:numId w:val="1"/>
+        </w:numPr>
+        <w:spacing w:line="360" w:lineRule="auto"/>
+        <w:rPr>
+          <w:rFonts w:ascii="Hobo Std" w:hAnsi="Hobo Std" w:cs="Leelawadee UI"/>
+          <w:sz w:val="24"/>
+        </w:rPr>
+      </w:pPr>
+      <w:r>
+        <w:rPr>
+          <w:rFonts w:ascii="Hobo Std" w:hAnsi="Hobo Std" w:cs="Leelawadee UI"/>
+          <w:sz w:val="24"/>
+        </w:rPr>
+        <w:t xml:space="preserve">Mine roof </w:t>
+      </w:r>
+      <w:proofErr w:type="gramStart"/>
+      <w:r>
+        <w:rPr>
+          <w:rFonts w:ascii="Hobo Std" w:hAnsi="Hobo Std" w:cs="Leelawadee UI"/>
+          <w:sz w:val="24"/>
+        </w:rPr>
+        <w:t>pillar</w:t>
+      </w:r>
+      <w:proofErr w:type="gramEnd"/>
+    </w:p>
+    <w:p>
+      <w:pPr>
+        <w:pStyle w:val="ListParagraph"/>
+        <w:numPr>
+          <w:ilvl w:val="1"/>
+          <w:numId w:val="1"/>
+        </w:numPr>
+        <w:spacing w:line="360" w:lineRule="auto"/>
+        <w:rPr>
+          <w:rFonts w:ascii="Hobo Std" w:hAnsi="Hobo Std" w:cs="Leelawadee UI"/>
+          <w:sz w:val="24"/>
+        </w:rPr>
+      </w:pPr>
+      <w:r>
+        <w:rPr>
+          <w:rFonts w:ascii="Hobo Std" w:hAnsi="Hobo Std" w:cs="Leelawadee UI"/>
+          <w:sz w:val="24"/>
+        </w:rPr>
+        <w:t>Wooden wall</w:t>
+      </w:r>
+    </w:p>
+    <w:p>
+      <w:pPr>
+        <w:pStyle w:val="ListParagraph"/>
+        <w:numPr>
+          <w:ilvl w:val="1"/>
+          <w:numId w:val="1"/>
+        </w:numPr>
+        <w:spacing w:line="360" w:lineRule="auto"/>
+        <w:rPr>
+          <w:rFonts w:ascii="Hobo Std" w:hAnsi="Hobo Std" w:cs="Leelawadee UI"/>
+          <w:sz w:val="24"/>
+        </w:rPr>
+      </w:pPr>
+      <w:r>
+        <w:rPr>
+          <w:rFonts w:ascii="Hobo Std" w:hAnsi="Hobo Std" w:cs="Leelawadee UI"/>
+          <w:sz w:val="24"/>
+        </w:rPr>
+        <w:t>Snowshoes</w:t>
+      </w:r>
     </w:p>
     <w:sectPr>
       <w:headerReference w:type="default" r:id="rId7"/>
@@ -1401,6 +1367,7 @@
   <w:style w:type="character" w:default="1" w:styleId="DefaultParagraphFont">
     <w:name w:val="Default Paragraph Font"/>
     <w:uiPriority w:val="1"/>
+    <w:semiHidden/>
     <w:unhideWhenUsed/>
   </w:style>
   <w:style w:type="table" w:default="1" w:styleId="TableNormal">

</xml_diff>

<commit_message>
nurse (yes im doing ppl now) and wodden wall and asset list
</commit_message>
<xml_diff>
--- a/Asset List.docx
+++ b/Asset List.docx
@@ -234,359 +234,274 @@
           <w:sz w:val="24"/>
         </w:rPr>
       </w:pPr>
+    </w:p>
+    <w:p>
+      <w:pPr>
+        <w:pStyle w:val="ListParagraph"/>
+        <w:numPr>
+          <w:ilvl w:val="1"/>
+          <w:numId w:val="1"/>
+        </w:numPr>
+        <w:spacing w:line="360" w:lineRule="auto"/>
+        <w:rPr>
+          <w:rFonts w:ascii="Hobo Std" w:hAnsi="Hobo Std" w:cs="Leelawadee UI"/>
+          <w:sz w:val="24"/>
+        </w:rPr>
+      </w:pPr>
+      <w:r>
+        <w:rPr>
+          <w:rFonts w:ascii="Hobo Std" w:hAnsi="Hobo Std" w:cs="Leelawadee UI"/>
+          <w:sz w:val="24"/>
+        </w:rPr>
+        <w:t>Ice s</w:t>
+      </w:r>
+      <w:r>
+        <w:rPr>
+          <w:rFonts w:ascii="Hobo Std" w:hAnsi="Hobo Std" w:cs="Leelawadee UI"/>
+          <w:sz w:val="24"/>
+        </w:rPr>
+        <w:t>hard from wendigo slash attack</w:t>
+      </w:r>
+    </w:p>
+    <w:p>
+      <w:pPr>
+        <w:pStyle w:val="ListParagraph"/>
+        <w:numPr>
+          <w:ilvl w:val="1"/>
+          <w:numId w:val="1"/>
+        </w:numPr>
+        <w:spacing w:line="360" w:lineRule="auto"/>
+        <w:rPr>
+          <w:rFonts w:ascii="Hobo Std" w:hAnsi="Hobo Std" w:cs="Leelawadee UI"/>
+          <w:sz w:val="24"/>
+        </w:rPr>
+      </w:pPr>
+      <w:r>
+        <w:rPr>
+          <w:rFonts w:ascii="Hobo Std" w:hAnsi="Hobo Std" w:cs="Leelawadee UI"/>
+          <w:sz w:val="24"/>
+        </w:rPr>
+        <w:t>Snowball from wendigo snowball throw</w:t>
+      </w:r>
+    </w:p>
+    <w:p>
+      <w:pPr>
+        <w:pStyle w:val="ListParagraph"/>
+        <w:numPr>
+          <w:ilvl w:val="1"/>
+          <w:numId w:val="1"/>
+        </w:numPr>
+        <w:spacing w:line="360" w:lineRule="auto"/>
+        <w:rPr>
+          <w:rFonts w:ascii="Hobo Std" w:hAnsi="Hobo Std" w:cs="Leelawadee UI"/>
+          <w:sz w:val="24"/>
+        </w:rPr>
+      </w:pPr>
+      <w:r>
+        <w:rPr>
+          <w:rFonts w:ascii="Hobo Std" w:hAnsi="Hobo Std" w:cs="Leelawadee UI"/>
+          <w:sz w:val="24"/>
+        </w:rPr>
+        <w:t>Cone shockwave projectile from wendigo stomp</w:t>
+      </w:r>
+    </w:p>
+    <w:p>
+      <w:pPr>
+        <w:pStyle w:val="ListParagraph"/>
+        <w:numPr>
+          <w:ilvl w:val="1"/>
+          <w:numId w:val="1"/>
+        </w:numPr>
+        <w:spacing w:line="360" w:lineRule="auto"/>
+        <w:rPr>
+          <w:rFonts w:ascii="Hobo Std" w:hAnsi="Hobo Std" w:cs="Leelawadee UI"/>
+          <w:sz w:val="24"/>
+        </w:rPr>
+      </w:pPr>
+      <w:r>
+        <w:rPr>
+          <w:rFonts w:ascii="Hobo Std" w:hAnsi="Hobo Std" w:cs="Leelawadee UI"/>
+          <w:sz w:val="24"/>
+        </w:rPr>
+        <w:t>Different projectiles for slime cube attacks</w:t>
+      </w:r>
+    </w:p>
+    <w:p>
+      <w:pPr>
+        <w:pStyle w:val="ListParagraph"/>
+        <w:numPr>
+          <w:ilvl w:val="1"/>
+          <w:numId w:val="1"/>
+        </w:numPr>
+        <w:spacing w:line="360" w:lineRule="auto"/>
+        <w:rPr>
+          <w:rFonts w:ascii="Hobo Std" w:hAnsi="Hobo Std" w:cs="Leelawadee UI"/>
+          <w:sz w:val="24"/>
+        </w:rPr>
+      </w:pPr>
+      <w:r>
+        <w:rPr>
+          <w:rFonts w:ascii="Hobo Std" w:hAnsi="Hobo Std" w:cs="Leelawadee UI"/>
+          <w:sz w:val="24"/>
+        </w:rPr>
+        <w:t>Ringmaster balloon gun projectile</w:t>
+      </w:r>
+    </w:p>
+    <w:p>
+      <w:pPr>
+        <w:pStyle w:val="ListParagraph"/>
+        <w:numPr>
+          <w:ilvl w:val="1"/>
+          <w:numId w:val="1"/>
+        </w:numPr>
+        <w:spacing w:line="360" w:lineRule="auto"/>
+        <w:rPr>
+          <w:rFonts w:ascii="Hobo Std" w:hAnsi="Hobo Std" w:cs="Leelawadee UI"/>
+          <w:sz w:val="24"/>
+        </w:rPr>
+      </w:pPr>
+      <w:r>
+        <w:rPr>
+          <w:rFonts w:ascii="Hobo Std" w:hAnsi="Hobo Std" w:cs="Leelawadee UI"/>
+          <w:sz w:val="24"/>
+        </w:rPr>
+        <w:t>Ac</w:t>
+      </w:r>
+      <w:r>
+        <w:rPr>
+          <w:rFonts w:ascii="Hobo Std" w:hAnsi="Hobo Std" w:cs="Leelawadee UI"/>
+          <w:sz w:val="24"/>
+        </w:rPr>
+        <w:t>robat ball explosion projectile</w:t>
+      </w:r>
+    </w:p>
+    <w:p>
+      <w:pPr>
+        <w:pStyle w:val="ListParagraph"/>
+        <w:numPr>
+          <w:ilvl w:val="0"/>
+          <w:numId w:val="1"/>
+        </w:numPr>
+        <w:spacing w:line="360" w:lineRule="auto"/>
+        <w:rPr>
+          <w:rFonts w:ascii="Hobo Std" w:hAnsi="Hobo Std" w:cs="Leelawadee UI"/>
+          <w:sz w:val="24"/>
+        </w:rPr>
+      </w:pPr>
+      <w:r>
+        <w:rPr>
+          <w:rFonts w:ascii="Hobo Std" w:hAnsi="Hobo Std" w:cs="Leelawadee UI"/>
+          <w:sz w:val="24"/>
+        </w:rPr>
+        <w:t>People (not necessarily for you to make):</w:t>
+      </w:r>
+    </w:p>
+    <w:p>
+      <w:pPr>
+        <w:pStyle w:val="ListParagraph"/>
+        <w:numPr>
+          <w:ilvl w:val="1"/>
+          <w:numId w:val="1"/>
+        </w:numPr>
+        <w:spacing w:line="360" w:lineRule="auto"/>
+        <w:rPr>
+          <w:rFonts w:ascii="Hobo Std" w:hAnsi="Hobo Std" w:cs="Leelawadee UI"/>
+          <w:sz w:val="24"/>
+        </w:rPr>
+      </w:pPr>
+      <w:r>
+        <w:rPr>
+          <w:rFonts w:ascii="Hobo Std" w:hAnsi="Hobo Std" w:cs="Leelawadee UI"/>
+          <w:sz w:val="24"/>
+        </w:rPr>
+        <w:t>Owl man</w:t>
+      </w:r>
+    </w:p>
+    <w:p>
+      <w:pPr>
+        <w:pStyle w:val="ListParagraph"/>
+        <w:numPr>
+          <w:ilvl w:val="1"/>
+          <w:numId w:val="1"/>
+        </w:numPr>
+        <w:spacing w:line="360" w:lineRule="auto"/>
+        <w:rPr>
+          <w:rFonts w:ascii="Hobo Std" w:hAnsi="Hobo Std" w:cs="Leelawadee UI"/>
+          <w:sz w:val="24"/>
+        </w:rPr>
+      </w:pPr>
+      <w:r>
+        <w:rPr>
+          <w:rFonts w:ascii="Hobo Std" w:hAnsi="Hobo Std" w:cs="Leelawadee UI"/>
+          <w:sz w:val="24"/>
+        </w:rPr>
+        <w:t>Evil witch</w:t>
+      </w:r>
+    </w:p>
+    <w:p>
+      <w:pPr>
+        <w:pStyle w:val="ListParagraph"/>
+        <w:numPr>
+          <w:ilvl w:val="1"/>
+          <w:numId w:val="1"/>
+        </w:numPr>
+        <w:spacing w:line="360" w:lineRule="auto"/>
+        <w:rPr>
+          <w:rFonts w:ascii="Hobo Std" w:hAnsi="Hobo Std" w:cs="Leelawadee UI"/>
+          <w:sz w:val="24"/>
+        </w:rPr>
+      </w:pPr>
+      <w:r>
+        <w:rPr>
+          <w:rFonts w:ascii="Hobo Std" w:hAnsi="Hobo Std" w:cs="Leelawadee UI"/>
+          <w:sz w:val="24"/>
+        </w:rPr>
+        <w:t>Improved slime boss</w:t>
+      </w:r>
+    </w:p>
+    <w:p>
+      <w:pPr>
+        <w:pStyle w:val="ListParagraph"/>
+        <w:numPr>
+          <w:ilvl w:val="0"/>
+          <w:numId w:val="1"/>
+        </w:numPr>
+        <w:spacing w:line="360" w:lineRule="auto"/>
+        <w:rPr>
+          <w:rFonts w:ascii="Hobo Std" w:hAnsi="Hobo Std" w:cs="Leelawadee UI"/>
+          <w:sz w:val="24"/>
+        </w:rPr>
+      </w:pPr>
+      <w:r>
+        <w:rPr>
+          <w:rFonts w:ascii="Hobo Std" w:hAnsi="Hobo Std" w:cs="Leelawadee UI"/>
+          <w:sz w:val="24"/>
+        </w:rPr>
+        <w:t xml:space="preserve">Colour: </w:t>
+      </w:r>
+    </w:p>
+    <w:p>
+      <w:pPr>
+        <w:pStyle w:val="ListParagraph"/>
+        <w:numPr>
+          <w:ilvl w:val="0"/>
+          <w:numId w:val="1"/>
+        </w:numPr>
+        <w:spacing w:line="360" w:lineRule="auto"/>
+        <w:rPr>
+          <w:rFonts w:ascii="Hobo Std" w:hAnsi="Hobo Std" w:cs="Leelawadee UI"/>
+          <w:sz w:val="24"/>
+        </w:rPr>
+      </w:pPr>
+      <w:r>
+        <w:rPr>
+          <w:rFonts w:ascii="Hobo Std" w:hAnsi="Hobo Std" w:cs="Leelawadee UI"/>
+          <w:sz w:val="24"/>
+        </w:rPr>
+        <w:t>Unfinished:</w:t>
+      </w:r>
       <w:bookmarkStart w:id="0" w:name="_GoBack"/>
       <w:bookmarkEnd w:id="0"/>
-    </w:p>
-    <w:p>
-      <w:pPr>
-        <w:pStyle w:val="ListParagraph"/>
-        <w:numPr>
-          <w:ilvl w:val="1"/>
-          <w:numId w:val="1"/>
-        </w:numPr>
-        <w:spacing w:line="360" w:lineRule="auto"/>
-        <w:rPr>
-          <w:rFonts w:ascii="Hobo Std" w:hAnsi="Hobo Std" w:cs="Leelawadee UI"/>
-          <w:sz w:val="24"/>
-        </w:rPr>
-      </w:pPr>
-      <w:r>
-        <w:rPr>
-          <w:rFonts w:ascii="Hobo Std" w:hAnsi="Hobo Std" w:cs="Leelawadee UI"/>
-          <w:sz w:val="24"/>
-        </w:rPr>
-        <w:t>Ice s</w:t>
-      </w:r>
-      <w:r>
-        <w:rPr>
-          <w:rFonts w:ascii="Hobo Std" w:hAnsi="Hobo Std" w:cs="Leelawadee UI"/>
-          <w:sz w:val="24"/>
-        </w:rPr>
-        <w:t>hard from wendigo slash attack</w:t>
-      </w:r>
-    </w:p>
-    <w:p>
-      <w:pPr>
-        <w:pStyle w:val="ListParagraph"/>
-        <w:numPr>
-          <w:ilvl w:val="1"/>
-          <w:numId w:val="1"/>
-        </w:numPr>
-        <w:spacing w:line="360" w:lineRule="auto"/>
-        <w:rPr>
-          <w:rFonts w:ascii="Hobo Std" w:hAnsi="Hobo Std" w:cs="Leelawadee UI"/>
-          <w:sz w:val="24"/>
-        </w:rPr>
-      </w:pPr>
-      <w:r>
-        <w:rPr>
-          <w:rFonts w:ascii="Hobo Std" w:hAnsi="Hobo Std" w:cs="Leelawadee UI"/>
-          <w:sz w:val="24"/>
-        </w:rPr>
-        <w:t>Snowball from wendigo snowball throw</w:t>
-      </w:r>
-    </w:p>
-    <w:p>
-      <w:pPr>
-        <w:pStyle w:val="ListParagraph"/>
-        <w:numPr>
-          <w:ilvl w:val="1"/>
-          <w:numId w:val="1"/>
-        </w:numPr>
-        <w:spacing w:line="360" w:lineRule="auto"/>
-        <w:rPr>
-          <w:rFonts w:ascii="Hobo Std" w:hAnsi="Hobo Std" w:cs="Leelawadee UI"/>
-          <w:sz w:val="24"/>
-        </w:rPr>
-      </w:pPr>
-      <w:r>
-        <w:rPr>
-          <w:rFonts w:ascii="Hobo Std" w:hAnsi="Hobo Std" w:cs="Leelawadee UI"/>
-          <w:sz w:val="24"/>
-        </w:rPr>
-        <w:t>Cone shockwave projectile from wendigo stomp</w:t>
-      </w:r>
-    </w:p>
-    <w:p>
-      <w:pPr>
-        <w:pStyle w:val="ListParagraph"/>
-        <w:numPr>
-          <w:ilvl w:val="1"/>
-          <w:numId w:val="1"/>
-        </w:numPr>
-        <w:spacing w:line="360" w:lineRule="auto"/>
-        <w:rPr>
-          <w:rFonts w:ascii="Hobo Std" w:hAnsi="Hobo Std" w:cs="Leelawadee UI"/>
-          <w:sz w:val="24"/>
-        </w:rPr>
-      </w:pPr>
-      <w:r>
-        <w:rPr>
-          <w:rFonts w:ascii="Hobo Std" w:hAnsi="Hobo Std" w:cs="Leelawadee UI"/>
-          <w:sz w:val="24"/>
-        </w:rPr>
-        <w:t>Different projectiles for slime cube attacks</w:t>
-      </w:r>
-    </w:p>
-    <w:p>
-      <w:pPr>
-        <w:pStyle w:val="ListParagraph"/>
-        <w:numPr>
-          <w:ilvl w:val="1"/>
-          <w:numId w:val="1"/>
-        </w:numPr>
-        <w:spacing w:line="360" w:lineRule="auto"/>
-        <w:rPr>
-          <w:rFonts w:ascii="Hobo Std" w:hAnsi="Hobo Std" w:cs="Leelawadee UI"/>
-          <w:sz w:val="24"/>
-        </w:rPr>
-      </w:pPr>
-      <w:r>
-        <w:rPr>
-          <w:rFonts w:ascii="Hobo Std" w:hAnsi="Hobo Std" w:cs="Leelawadee UI"/>
-          <w:sz w:val="24"/>
-        </w:rPr>
-        <w:t>Ringmaster balloon gun projectile</w:t>
-      </w:r>
-    </w:p>
-    <w:p>
-      <w:pPr>
-        <w:pStyle w:val="ListParagraph"/>
-        <w:numPr>
-          <w:ilvl w:val="1"/>
-          <w:numId w:val="1"/>
-        </w:numPr>
-        <w:spacing w:line="360" w:lineRule="auto"/>
-        <w:rPr>
-          <w:rFonts w:ascii="Hobo Std" w:hAnsi="Hobo Std" w:cs="Leelawadee UI"/>
-          <w:sz w:val="24"/>
-        </w:rPr>
-      </w:pPr>
-      <w:r>
-        <w:rPr>
-          <w:rFonts w:ascii="Hobo Std" w:hAnsi="Hobo Std" w:cs="Leelawadee UI"/>
-          <w:sz w:val="24"/>
-        </w:rPr>
-        <w:t>Ac</w:t>
-      </w:r>
-      <w:r>
-        <w:rPr>
-          <w:rFonts w:ascii="Hobo Std" w:hAnsi="Hobo Std" w:cs="Leelawadee UI"/>
-          <w:sz w:val="24"/>
-        </w:rPr>
-        <w:t>robat ball explosion projectile</w:t>
-      </w:r>
-    </w:p>
-    <w:p>
-      <w:pPr>
-        <w:pStyle w:val="ListParagraph"/>
-        <w:numPr>
-          <w:ilvl w:val="0"/>
-          <w:numId w:val="1"/>
-        </w:numPr>
-        <w:spacing w:line="360" w:lineRule="auto"/>
-        <w:rPr>
-          <w:rFonts w:ascii="Hobo Std" w:hAnsi="Hobo Std" w:cs="Leelawadee UI"/>
-          <w:sz w:val="24"/>
-        </w:rPr>
-      </w:pPr>
-      <w:r>
-        <w:rPr>
-          <w:rFonts w:ascii="Hobo Std" w:hAnsi="Hobo Std" w:cs="Leelawadee UI"/>
-          <w:sz w:val="24"/>
-        </w:rPr>
-        <w:t>People (not necessarily for you to make):</w:t>
-      </w:r>
-    </w:p>
-    <w:p>
-      <w:pPr>
-        <w:pStyle w:val="ListParagraph"/>
-        <w:numPr>
-          <w:ilvl w:val="1"/>
-          <w:numId w:val="1"/>
-        </w:numPr>
-        <w:spacing w:line="360" w:lineRule="auto"/>
-        <w:rPr>
-          <w:rFonts w:ascii="Hobo Std" w:hAnsi="Hobo Std" w:cs="Leelawadee UI"/>
-          <w:sz w:val="24"/>
-        </w:rPr>
-      </w:pPr>
-      <w:r>
-        <w:rPr>
-          <w:rFonts w:ascii="Hobo Std" w:hAnsi="Hobo Std" w:cs="Leelawadee UI"/>
-          <w:sz w:val="24"/>
-        </w:rPr>
-        <w:t>Nurse</w:t>
-      </w:r>
-    </w:p>
-    <w:p>
-      <w:pPr>
-        <w:pStyle w:val="ListParagraph"/>
-        <w:numPr>
-          <w:ilvl w:val="1"/>
-          <w:numId w:val="1"/>
-        </w:numPr>
-        <w:spacing w:line="360" w:lineRule="auto"/>
-        <w:rPr>
-          <w:rFonts w:ascii="Hobo Std" w:hAnsi="Hobo Std" w:cs="Leelawadee UI"/>
-          <w:sz w:val="24"/>
-        </w:rPr>
-      </w:pPr>
-      <w:r>
-        <w:rPr>
-          <w:rFonts w:ascii="Hobo Std" w:hAnsi="Hobo Std" w:cs="Leelawadee UI"/>
-          <w:sz w:val="24"/>
-        </w:rPr>
-        <w:t>Big arm baby</w:t>
-      </w:r>
-    </w:p>
-    <w:p>
-      <w:pPr>
-        <w:pStyle w:val="ListParagraph"/>
-        <w:numPr>
-          <w:ilvl w:val="1"/>
-          <w:numId w:val="1"/>
-        </w:numPr>
-        <w:spacing w:line="360" w:lineRule="auto"/>
-        <w:rPr>
-          <w:rFonts w:ascii="Hobo Std" w:hAnsi="Hobo Std" w:cs="Leelawadee UI"/>
-          <w:sz w:val="24"/>
-        </w:rPr>
-      </w:pPr>
-      <w:r>
-        <w:rPr>
-          <w:rFonts w:ascii="Hobo Std" w:hAnsi="Hobo Std" w:cs="Leelawadee UI"/>
-          <w:sz w:val="24"/>
-        </w:rPr>
-        <w:t>Big leg baby</w:t>
-      </w:r>
-    </w:p>
-    <w:p>
-      <w:pPr>
-        <w:pStyle w:val="ListParagraph"/>
-        <w:numPr>
-          <w:ilvl w:val="1"/>
-          <w:numId w:val="1"/>
-        </w:numPr>
-        <w:spacing w:line="360" w:lineRule="auto"/>
-        <w:rPr>
-          <w:rFonts w:ascii="Hobo Std" w:hAnsi="Hobo Std" w:cs="Leelawadee UI"/>
-          <w:sz w:val="24"/>
-        </w:rPr>
-      </w:pPr>
-      <w:r>
-        <w:rPr>
-          <w:rFonts w:ascii="Hobo Std" w:hAnsi="Hobo Std" w:cs="Leelawadee UI"/>
-          <w:sz w:val="24"/>
-        </w:rPr>
-        <w:t>Owl man</w:t>
-      </w:r>
-    </w:p>
-    <w:p>
-      <w:pPr>
-        <w:pStyle w:val="ListParagraph"/>
-        <w:numPr>
-          <w:ilvl w:val="1"/>
-          <w:numId w:val="1"/>
-        </w:numPr>
-        <w:spacing w:line="360" w:lineRule="auto"/>
-        <w:rPr>
-          <w:rFonts w:ascii="Hobo Std" w:hAnsi="Hobo Std" w:cs="Leelawadee UI"/>
-          <w:sz w:val="24"/>
-        </w:rPr>
-      </w:pPr>
-      <w:r>
-        <w:rPr>
-          <w:rFonts w:ascii="Hobo Std" w:hAnsi="Hobo Std" w:cs="Leelawadee UI"/>
-          <w:sz w:val="24"/>
-        </w:rPr>
-        <w:t>Evil witch</w:t>
-      </w:r>
-    </w:p>
-    <w:p>
-      <w:pPr>
-        <w:pStyle w:val="ListParagraph"/>
-        <w:numPr>
-          <w:ilvl w:val="1"/>
-          <w:numId w:val="1"/>
-        </w:numPr>
-        <w:spacing w:line="360" w:lineRule="auto"/>
-        <w:rPr>
-          <w:rFonts w:ascii="Hobo Std" w:hAnsi="Hobo Std" w:cs="Leelawadee UI"/>
-          <w:sz w:val="24"/>
-        </w:rPr>
-      </w:pPr>
-      <w:r>
-        <w:rPr>
-          <w:rFonts w:ascii="Hobo Std" w:hAnsi="Hobo Std" w:cs="Leelawadee UI"/>
-          <w:sz w:val="24"/>
-        </w:rPr>
-        <w:lastRenderedPageBreak/>
-        <w:t>Improved slime boss</w:t>
-      </w:r>
-    </w:p>
-    <w:p>
-      <w:pPr>
-        <w:pStyle w:val="ListParagraph"/>
-        <w:numPr>
-          <w:ilvl w:val="0"/>
-          <w:numId w:val="1"/>
-        </w:numPr>
-        <w:spacing w:line="360" w:lineRule="auto"/>
-        <w:rPr>
-          <w:rFonts w:ascii="Hobo Std" w:hAnsi="Hobo Std" w:cs="Leelawadee UI"/>
-          <w:sz w:val="24"/>
-        </w:rPr>
-      </w:pPr>
-      <w:r>
-        <w:rPr>
-          <w:rFonts w:ascii="Hobo Std" w:hAnsi="Hobo Std" w:cs="Leelawadee UI"/>
-          <w:sz w:val="24"/>
-        </w:rPr>
-        <w:t xml:space="preserve">Colour: </w:t>
-      </w:r>
-    </w:p>
-    <w:p>
-      <w:pPr>
-        <w:pStyle w:val="ListParagraph"/>
-        <w:numPr>
-          <w:ilvl w:val="0"/>
-          <w:numId w:val="1"/>
-        </w:numPr>
-        <w:spacing w:line="360" w:lineRule="auto"/>
-        <w:rPr>
-          <w:rFonts w:ascii="Hobo Std" w:hAnsi="Hobo Std" w:cs="Leelawadee UI"/>
-          <w:sz w:val="24"/>
-        </w:rPr>
-      </w:pPr>
-      <w:r>
-        <w:rPr>
-          <w:rFonts w:ascii="Hobo Std" w:hAnsi="Hobo Std" w:cs="Leelawadee UI"/>
-          <w:sz w:val="24"/>
-        </w:rPr>
-        <w:t>Unfinished:</w:t>
-      </w:r>
-    </w:p>
-    <w:p>
-      <w:pPr>
-        <w:pStyle w:val="ListParagraph"/>
-        <w:numPr>
-          <w:ilvl w:val="1"/>
-          <w:numId w:val="1"/>
-        </w:numPr>
-        <w:spacing w:line="360" w:lineRule="auto"/>
-        <w:rPr>
-          <w:rFonts w:ascii="Hobo Std" w:hAnsi="Hobo Std" w:cs="Leelawadee UI"/>
-          <w:sz w:val="24"/>
-        </w:rPr>
-      </w:pPr>
-      <w:r>
-        <w:rPr>
-          <w:rFonts w:ascii="Hobo Std" w:hAnsi="Hobo Std" w:cs="Leelawadee UI"/>
-          <w:sz w:val="24"/>
-        </w:rPr>
-        <w:t>Wooden wall</w:t>
-      </w:r>
     </w:p>
     <w:p>
       <w:pPr>

</xml_diff>

<commit_message>
Finished Hospital Intro cutscene
</commit_message>
<xml_diff>
--- a/Asset List.docx
+++ b/Asset List.docx
@@ -43,6 +43,20 @@
       <w:pPr>
         <w:pStyle w:val="ListParagraph"/>
         <w:numPr>
+          <w:ilvl w:val="1"/>
+          <w:numId w:val="1"/>
+        </w:numPr>
+        <w:spacing w:line="360" w:lineRule="auto"/>
+        <w:rPr>
+          <w:rFonts w:ascii="Hobo Std" w:hAnsi="Hobo Std" w:cs="Leelawadee UI"/>
+          <w:sz w:val="24"/>
+        </w:rPr>
+      </w:pPr>
+    </w:p>
+    <w:p>
+      <w:pPr>
+        <w:pStyle w:val="ListParagraph"/>
+        <w:numPr>
           <w:ilvl w:val="0"/>
           <w:numId w:val="1"/>
         </w:numPr>
@@ -73,13 +87,8 @@
           <w:sz w:val="24"/>
         </w:rPr>
       </w:pPr>
-      <w:r>
-        <w:rPr>
-          <w:rFonts w:ascii="Hobo Std" w:hAnsi="Hobo Std" w:cs="Leelawadee UI"/>
-          <w:sz w:val="24"/>
-        </w:rPr>
-        <w:t>Broken ice</w:t>
-      </w:r>
+      <w:bookmarkStart w:id="0" w:name="_GoBack"/>
+      <w:bookmarkEnd w:id="0"/>
     </w:p>
     <w:p>
       <w:pPr>
@@ -106,6 +115,20 @@
       <w:pPr>
         <w:pStyle w:val="ListParagraph"/>
         <w:numPr>
+          <w:ilvl w:val="1"/>
+          <w:numId w:val="1"/>
+        </w:numPr>
+        <w:spacing w:line="360" w:lineRule="auto"/>
+        <w:rPr>
+          <w:rFonts w:ascii="Hobo Std" w:hAnsi="Hobo Std" w:cs="Leelawadee UI"/>
+          <w:sz w:val="24"/>
+        </w:rPr>
+      </w:pPr>
+    </w:p>
+    <w:p>
+      <w:pPr>
+        <w:pStyle w:val="ListParagraph"/>
+        <w:numPr>
           <w:ilvl w:val="0"/>
           <w:numId w:val="1"/>
         </w:numPr>
@@ -136,405 +159,6 @@
           <w:sz w:val="24"/>
         </w:rPr>
       </w:pPr>
-    </w:p>
-    <w:p>
-      <w:pPr>
-        <w:pStyle w:val="ListParagraph"/>
-        <w:numPr>
-          <w:ilvl w:val="0"/>
-          <w:numId w:val="1"/>
-        </w:numPr>
-        <w:spacing w:line="360" w:lineRule="auto"/>
-        <w:rPr>
-          <w:rFonts w:ascii="Hobo Std" w:hAnsi="Hobo Std" w:cs="Leelawadee UI"/>
-          <w:sz w:val="24"/>
-        </w:rPr>
-      </w:pPr>
-      <w:r>
-        <w:rPr>
-          <w:rFonts w:ascii="Hobo Std" w:hAnsi="Hobo Std" w:cs="Leelawadee UI"/>
-          <w:sz w:val="24"/>
-        </w:rPr>
-        <w:t>Hazards:</w:t>
-      </w:r>
-    </w:p>
-    <w:p>
-      <w:pPr>
-        <w:spacing w:line="360" w:lineRule="auto"/>
-        <w:ind w:left="360"/>
-        <w:rPr>
-          <w:rFonts w:ascii="Hobo Std" w:hAnsi="Hobo Std" w:cs="Leelawadee UI"/>
-          <w:sz w:val="24"/>
-        </w:rPr>
-      </w:pPr>
-      <w:r>
-        <w:rPr>
-          <w:rFonts w:ascii="Hobo Std" w:hAnsi="Hobo Std" w:cs="Leelawadee UI"/>
-          <w:sz w:val="24"/>
-        </w:rPr>
-        <w:t>Other:</w:t>
-      </w:r>
-    </w:p>
-    <w:p>
-      <w:pPr>
-        <w:pStyle w:val="ListParagraph"/>
-        <w:numPr>
-          <w:ilvl w:val="1"/>
-          <w:numId w:val="1"/>
-        </w:numPr>
-        <w:spacing w:line="360" w:lineRule="auto"/>
-        <w:rPr>
-          <w:rFonts w:ascii="Hobo Std" w:hAnsi="Hobo Std" w:cs="Leelawadee UI"/>
-          <w:sz w:val="24"/>
-        </w:rPr>
-      </w:pPr>
-      <w:r>
-        <w:rPr>
-          <w:rFonts w:ascii="Hobo Std" w:hAnsi="Hobo Std" w:cs="Leelawadee UI"/>
-          <w:sz w:val="24"/>
-        </w:rPr>
-        <w:t>(Projectiles can be cone, sphere, or other shape</w:t>
-      </w:r>
-      <w:r>
-        <w:rPr>
-          <w:rFonts w:ascii="Hobo Std" w:hAnsi="Hobo Std" w:cs="Leelawadee UI"/>
-          <w:sz w:val="24"/>
-        </w:rPr>
-        <w:t xml:space="preserve">, </w:t>
-      </w:r>
-      <w:proofErr w:type="gramStart"/>
-      <w:r>
-        <w:rPr>
-          <w:rFonts w:ascii="Hobo Std" w:hAnsi="Hobo Std" w:cs="Leelawadee UI"/>
-          <w:sz w:val="24"/>
-        </w:rPr>
-        <w:t>as long as</w:t>
-      </w:r>
-      <w:proofErr w:type="gramEnd"/>
-      <w:r>
-        <w:rPr>
-          <w:rFonts w:ascii="Hobo Std" w:hAnsi="Hobo Std" w:cs="Leelawadee UI"/>
-          <w:sz w:val="24"/>
-        </w:rPr>
-        <w:t xml:space="preserve"> they make sense. I</w:t>
-      </w:r>
-      <w:r>
-        <w:rPr>
-          <w:rFonts w:ascii="Hobo Std" w:hAnsi="Hobo Std" w:cs="Leelawadee UI"/>
-          <w:sz w:val="24"/>
-        </w:rPr>
-        <w:t xml:space="preserve">f </w:t>
-      </w:r>
-      <w:proofErr w:type="gramStart"/>
-      <w:r>
-        <w:rPr>
-          <w:rFonts w:ascii="Hobo Std" w:hAnsi="Hobo Std" w:cs="Leelawadee UI"/>
-          <w:sz w:val="24"/>
-        </w:rPr>
-        <w:t>a projectile spins</w:t>
-      </w:r>
-      <w:proofErr w:type="gramEnd"/>
-      <w:r>
-        <w:rPr>
-          <w:rFonts w:ascii="Hobo Std" w:hAnsi="Hobo Std" w:cs="Leelawadee UI"/>
-          <w:sz w:val="24"/>
-        </w:rPr>
-        <w:t xml:space="preserve">, they should be enough detail to imply that. I would suggest playing </w:t>
-      </w:r>
-      <w:r>
-        <w:rPr>
-          <w:rFonts w:ascii="Hobo Std" w:hAnsi="Hobo Std" w:cs="Leelawadee UI"/>
-          <w:sz w:val="24"/>
-        </w:rPr>
-        <w:t xml:space="preserve">the game to see the projectile </w:t>
-      </w:r>
-      <w:r>
-        <w:rPr>
-          <w:rFonts w:ascii="Hobo Std" w:hAnsi="Hobo Std" w:cs="Leelawadee UI"/>
-          <w:sz w:val="24"/>
-        </w:rPr>
-        <w:t>being shot for an idea of what it should look like)</w:t>
-      </w:r>
-    </w:p>
-    <w:p>
-      <w:pPr>
-        <w:pStyle w:val="ListParagraph"/>
-        <w:numPr>
-          <w:ilvl w:val="1"/>
-          <w:numId w:val="1"/>
-        </w:numPr>
-        <w:spacing w:line="360" w:lineRule="auto"/>
-        <w:rPr>
-          <w:rFonts w:ascii="Hobo Std" w:hAnsi="Hobo Std" w:cs="Leelawadee UI"/>
-          <w:sz w:val="24"/>
-        </w:rPr>
-      </w:pPr>
-      <w:r>
-        <w:rPr>
-          <w:rFonts w:ascii="Hobo Std" w:hAnsi="Hobo Std" w:cs="Leelawadee UI"/>
-          <w:sz w:val="24"/>
-        </w:rPr>
-        <w:t>Ice s</w:t>
-      </w:r>
-      <w:r>
-        <w:rPr>
-          <w:rFonts w:ascii="Hobo Std" w:hAnsi="Hobo Std" w:cs="Leelawadee UI"/>
-          <w:sz w:val="24"/>
-        </w:rPr>
-        <w:t>hard from wendigo slash attack</w:t>
-      </w:r>
-    </w:p>
-    <w:p>
-      <w:pPr>
-        <w:pStyle w:val="ListParagraph"/>
-        <w:numPr>
-          <w:ilvl w:val="1"/>
-          <w:numId w:val="1"/>
-        </w:numPr>
-        <w:spacing w:line="360" w:lineRule="auto"/>
-        <w:rPr>
-          <w:rFonts w:ascii="Hobo Std" w:hAnsi="Hobo Std" w:cs="Leelawadee UI"/>
-          <w:sz w:val="24"/>
-        </w:rPr>
-      </w:pPr>
-      <w:r>
-        <w:rPr>
-          <w:rFonts w:ascii="Hobo Std" w:hAnsi="Hobo Std" w:cs="Leelawadee UI"/>
-          <w:sz w:val="24"/>
-        </w:rPr>
-        <w:t>Snowball from wendigo snowball throw</w:t>
-      </w:r>
-    </w:p>
-    <w:p>
-      <w:pPr>
-        <w:pStyle w:val="ListParagraph"/>
-        <w:numPr>
-          <w:ilvl w:val="1"/>
-          <w:numId w:val="1"/>
-        </w:numPr>
-        <w:spacing w:line="360" w:lineRule="auto"/>
-        <w:rPr>
-          <w:rFonts w:ascii="Hobo Std" w:hAnsi="Hobo Std" w:cs="Leelawadee UI"/>
-          <w:sz w:val="24"/>
-        </w:rPr>
-      </w:pPr>
-      <w:r>
-        <w:rPr>
-          <w:rFonts w:ascii="Hobo Std" w:hAnsi="Hobo Std" w:cs="Leelawadee UI"/>
-          <w:sz w:val="24"/>
-        </w:rPr>
-        <w:t>Cone shockwave projectile from wendigo stomp</w:t>
-      </w:r>
-    </w:p>
-    <w:p>
-      <w:pPr>
-        <w:pStyle w:val="ListParagraph"/>
-        <w:numPr>
-          <w:ilvl w:val="1"/>
-          <w:numId w:val="1"/>
-        </w:numPr>
-        <w:spacing w:line="360" w:lineRule="auto"/>
-        <w:rPr>
-          <w:rFonts w:ascii="Hobo Std" w:hAnsi="Hobo Std" w:cs="Leelawadee UI"/>
-          <w:sz w:val="24"/>
-        </w:rPr>
-      </w:pPr>
-      <w:r>
-        <w:rPr>
-          <w:rFonts w:ascii="Hobo Std" w:hAnsi="Hobo Std" w:cs="Leelawadee UI"/>
-          <w:sz w:val="24"/>
-        </w:rPr>
-        <w:t>Different projectiles for slime cube attacks</w:t>
-      </w:r>
-    </w:p>
-    <w:p>
-      <w:pPr>
-        <w:pStyle w:val="ListParagraph"/>
-        <w:numPr>
-          <w:ilvl w:val="1"/>
-          <w:numId w:val="1"/>
-        </w:numPr>
-        <w:spacing w:line="360" w:lineRule="auto"/>
-        <w:rPr>
-          <w:rFonts w:ascii="Hobo Std" w:hAnsi="Hobo Std" w:cs="Leelawadee UI"/>
-          <w:sz w:val="24"/>
-        </w:rPr>
-      </w:pPr>
-      <w:r>
-        <w:rPr>
-          <w:rFonts w:ascii="Hobo Std" w:hAnsi="Hobo Std" w:cs="Leelawadee UI"/>
-          <w:sz w:val="24"/>
-        </w:rPr>
-        <w:t>Ringmaster balloon gun projectile</w:t>
-      </w:r>
-    </w:p>
-    <w:p>
-      <w:pPr>
-        <w:pStyle w:val="ListParagraph"/>
-        <w:numPr>
-          <w:ilvl w:val="1"/>
-          <w:numId w:val="1"/>
-        </w:numPr>
-        <w:spacing w:line="360" w:lineRule="auto"/>
-        <w:rPr>
-          <w:rFonts w:ascii="Hobo Std" w:hAnsi="Hobo Std" w:cs="Leelawadee UI"/>
-          <w:sz w:val="24"/>
-        </w:rPr>
-      </w:pPr>
-      <w:r>
-        <w:rPr>
-          <w:rFonts w:ascii="Hobo Std" w:hAnsi="Hobo Std" w:cs="Leelawadee UI"/>
-          <w:sz w:val="24"/>
-        </w:rPr>
-        <w:t>Ac</w:t>
-      </w:r>
-      <w:r>
-        <w:rPr>
-          <w:rFonts w:ascii="Hobo Std" w:hAnsi="Hobo Std" w:cs="Leelawadee UI"/>
-          <w:sz w:val="24"/>
-        </w:rPr>
-        <w:t>robat ball explosion projectile</w:t>
-      </w:r>
-    </w:p>
-    <w:p>
-      <w:pPr>
-        <w:pStyle w:val="ListParagraph"/>
-        <w:numPr>
-          <w:ilvl w:val="0"/>
-          <w:numId w:val="1"/>
-        </w:numPr>
-        <w:spacing w:line="360" w:lineRule="auto"/>
-        <w:rPr>
-          <w:rFonts w:ascii="Hobo Std" w:hAnsi="Hobo Std" w:cs="Leelawadee UI"/>
-          <w:sz w:val="24"/>
-        </w:rPr>
-      </w:pPr>
-      <w:r>
-        <w:rPr>
-          <w:rFonts w:ascii="Hobo Std" w:hAnsi="Hobo Std" w:cs="Leelawadee UI"/>
-          <w:sz w:val="24"/>
-        </w:rPr>
-        <w:t>People (not necessarily for you to make):</w:t>
-      </w:r>
-    </w:p>
-    <w:p>
-      <w:pPr>
-        <w:pStyle w:val="ListParagraph"/>
-        <w:numPr>
-          <w:ilvl w:val="1"/>
-          <w:numId w:val="1"/>
-        </w:numPr>
-        <w:spacing w:line="360" w:lineRule="auto"/>
-        <w:rPr>
-          <w:rFonts w:ascii="Hobo Std" w:hAnsi="Hobo Std" w:cs="Leelawadee UI"/>
-          <w:sz w:val="24"/>
-        </w:rPr>
-      </w:pPr>
-      <w:r>
-        <w:rPr>
-          <w:rFonts w:ascii="Hobo Std" w:hAnsi="Hobo Std" w:cs="Leelawadee UI"/>
-          <w:sz w:val="24"/>
-        </w:rPr>
-        <w:t>Owl man</w:t>
-      </w:r>
-    </w:p>
-    <w:p>
-      <w:pPr>
-        <w:pStyle w:val="ListParagraph"/>
-        <w:numPr>
-          <w:ilvl w:val="1"/>
-          <w:numId w:val="1"/>
-        </w:numPr>
-        <w:spacing w:line="360" w:lineRule="auto"/>
-        <w:rPr>
-          <w:rFonts w:ascii="Hobo Std" w:hAnsi="Hobo Std" w:cs="Leelawadee UI"/>
-          <w:sz w:val="24"/>
-        </w:rPr>
-      </w:pPr>
-      <w:r>
-        <w:rPr>
-          <w:rFonts w:ascii="Hobo Std" w:hAnsi="Hobo Std" w:cs="Leelawadee UI"/>
-          <w:sz w:val="24"/>
-        </w:rPr>
-        <w:t>Evil witch</w:t>
-      </w:r>
-    </w:p>
-    <w:p>
-      <w:pPr>
-        <w:pStyle w:val="ListParagraph"/>
-        <w:numPr>
-          <w:ilvl w:val="1"/>
-          <w:numId w:val="1"/>
-        </w:numPr>
-        <w:spacing w:line="360" w:lineRule="auto"/>
-        <w:rPr>
-          <w:rFonts w:ascii="Hobo Std" w:hAnsi="Hobo Std" w:cs="Leelawadee UI"/>
-          <w:sz w:val="24"/>
-        </w:rPr>
-      </w:pPr>
-      <w:r>
-        <w:rPr>
-          <w:rFonts w:ascii="Hobo Std" w:hAnsi="Hobo Std" w:cs="Leelawadee UI"/>
-          <w:sz w:val="24"/>
-        </w:rPr>
-        <w:t>Improved slime boss</w:t>
-      </w:r>
-    </w:p>
-    <w:p>
-      <w:pPr>
-        <w:pStyle w:val="ListParagraph"/>
-        <w:numPr>
-          <w:ilvl w:val="0"/>
-          <w:numId w:val="1"/>
-        </w:numPr>
-        <w:spacing w:line="360" w:lineRule="auto"/>
-        <w:rPr>
-          <w:rFonts w:ascii="Hobo Std" w:hAnsi="Hobo Std" w:cs="Leelawadee UI"/>
-          <w:sz w:val="24"/>
-        </w:rPr>
-      </w:pPr>
-      <w:r>
-        <w:rPr>
-          <w:rFonts w:ascii="Hobo Std" w:hAnsi="Hobo Std" w:cs="Leelawadee UI"/>
-          <w:sz w:val="24"/>
-        </w:rPr>
-        <w:t xml:space="preserve">Colour: </w:t>
-      </w:r>
-    </w:p>
-    <w:p>
-      <w:pPr>
-        <w:pStyle w:val="ListParagraph"/>
-        <w:numPr>
-          <w:ilvl w:val="0"/>
-          <w:numId w:val="1"/>
-        </w:numPr>
-        <w:spacing w:line="360" w:lineRule="auto"/>
-        <w:rPr>
-          <w:rFonts w:ascii="Hobo Std" w:hAnsi="Hobo Std" w:cs="Leelawadee UI"/>
-          <w:sz w:val="24"/>
-        </w:rPr>
-      </w:pPr>
-      <w:r>
-        <w:rPr>
-          <w:rFonts w:ascii="Hobo Std" w:hAnsi="Hobo Std" w:cs="Leelawadee UI"/>
-          <w:sz w:val="24"/>
-        </w:rPr>
-        <w:lastRenderedPageBreak/>
-        <w:t>Unfinished:</w:t>
-      </w:r>
-    </w:p>
-    <w:p>
-      <w:pPr>
-        <w:pStyle w:val="ListParagraph"/>
-        <w:spacing w:line="360" w:lineRule="auto"/>
-        <w:ind w:left="1440"/>
-        <w:rPr>
-          <w:rFonts w:ascii="Hobo Std" w:hAnsi="Hobo Std" w:cs="Leelawadee UI"/>
-          <w:sz w:val="24"/>
-        </w:rPr>
-      </w:pPr>
-      <w:bookmarkStart w:id="0" w:name="_GoBack"/>
-      <w:bookmarkEnd w:id="0"/>
     </w:p>
     <w:sectPr>
       <w:headerReference w:type="default" r:id="rId7"/>

</xml_diff>